<commit_message>
Committing my comments on section 1
</commit_message>
<xml_diff>
--- a/01 - Agile for Model-Based Standards Development/B - Draft/Section I - Introduction.docx
+++ b/01 - Agile for Model-Based Standards Development/B - Draft/Section I - Introduction.docx
@@ -1,6 +1,6 @@
 
 <file path=word/document.xml><?xml version="1.0" encoding="utf-8"?>
-<w:document xmlns:wpc="http://schemas.microsoft.com/office/word/2010/wordprocessingCanvas" xmlns:cx="http://schemas.microsoft.com/office/drawing/2014/chartex" xmlns:cx1="http://schemas.microsoft.com/office/drawing/2015/9/8/chartex" xmlns:cx2="http://schemas.microsoft.com/office/drawing/2015/10/21/chartex" xmlns:cx3="http://schemas.microsoft.com/office/drawing/2016/5/9/chartex" xmlns:cx4="http://schemas.microsoft.com/office/drawing/2016/5/10/chartex" xmlns:cx5="http://schemas.microsoft.com/office/drawing/2016/5/11/chartex" xmlns:cx6="http://schemas.microsoft.com/office/drawing/2016/5/12/chartex" xmlns:cx7="http://schemas.microsoft.com/office/drawing/2016/5/13/chartex" xmlns:cx8="http://schemas.microsoft.com/office/drawing/2016/5/14/chartex" xmlns:mc="http://schemas.openxmlformats.org/markup-compatibility/2006" xmlns:aink="http://schemas.microsoft.com/office/drawing/2016/ink" xmlns:am3d="http://schemas.microsoft.com/office/drawing/2017/model3d" xmlns:o="urn:schemas-microsoft-com:office:office" xmlns:r="http://schemas.openxmlformats.org/officeDocument/2006/relationships" xmlns:m="http://schemas.openxmlformats.org/officeDocument/2006/math" xmlns:v="urn:schemas-microsoft-com:vml" xmlns:wp14="http://schemas.microsoft.com/office/word/2010/wordprocessingDrawing" xmlns:wp="http://schemas.openxmlformats.org/drawingml/2006/wordprocessingDrawing" xmlns:w10="urn:schemas-microsoft-com:office:word" xmlns:w="http://schemas.openxmlformats.org/wordprocessingml/2006/main" xmlns:w14="http://schemas.microsoft.com/office/word/2010/wordml" xmlns:w15="http://schemas.microsoft.com/office/word/2012/wordml" xmlns:w16cid="http://schemas.microsoft.com/office/word/2016/wordml/cid" xmlns:w16se="http://schemas.microsoft.com/office/word/2015/wordml/symex" xmlns:wpg="http://schemas.microsoft.com/office/word/2010/wordprocessingGroup" xmlns:wpi="http://schemas.microsoft.com/office/word/2010/wordprocessingInk" xmlns:wne="http://schemas.microsoft.com/office/word/2006/wordml" xmlns:wps="http://schemas.microsoft.com/office/word/2010/wordprocessingShape" mc:Ignorable="w14 w15 w16se w16cid wp14">
+<w:document xmlns:wpc="http://schemas.microsoft.com/office/word/2010/wordprocessingCanvas" xmlns:mc="http://schemas.openxmlformats.org/markup-compatibility/2006" xmlns:o="urn:schemas-microsoft-com:office:office" xmlns:r="http://schemas.openxmlformats.org/officeDocument/2006/relationships" xmlns:m="http://schemas.openxmlformats.org/officeDocument/2006/math" xmlns:v="urn:schemas-microsoft-com:vml" xmlns:wp14="http://schemas.microsoft.com/office/word/2010/wordprocessingDrawing" xmlns:wp="http://schemas.openxmlformats.org/drawingml/2006/wordprocessingDrawing" xmlns:w10="urn:schemas-microsoft-com:office:word" xmlns:w="http://schemas.openxmlformats.org/wordprocessingml/2006/main" xmlns:w14="http://schemas.microsoft.com/office/word/2010/wordml" xmlns:w15="http://schemas.microsoft.com/office/word/2012/wordml" xmlns:wpg="http://schemas.microsoft.com/office/word/2010/wordprocessingGroup" xmlns:wpi="http://schemas.microsoft.com/office/word/2010/wordprocessingInk" xmlns:wne="http://schemas.microsoft.com/office/word/2006/wordml" xmlns:wps="http://schemas.microsoft.com/office/word/2010/wordprocessingShape" mc:Ignorable="w14 w15 wp14">
   <w:body>
     <w:p>
       <w:pPr>
@@ -184,7 +184,27 @@
           <w:sz w:val="24"/>
           <w:szCs w:val="24"/>
         </w:rPr>
-        <w:t xml:space="preserve">information artifacts (such as </w:t>
+        <w:t xml:space="preserve">information </w:t>
+      </w:r>
+      <w:proofErr w:type="spellStart"/>
+      <w:r>
+        <w:rPr>
+          <w:rFonts w:ascii="Times New Roman" w:eastAsia="Times New Roman" w:hAnsi="Times New Roman" w:cs="Times New Roman"/>
+          <w:color w:val="000000"/>
+          <w:sz w:val="24"/>
+          <w:szCs w:val="24"/>
+        </w:rPr>
+        <w:t>artifacts</w:t>
+      </w:r>
+      <w:proofErr w:type="spellEnd"/>
+      <w:r>
+        <w:rPr>
+          <w:rFonts w:ascii="Times New Roman" w:eastAsia="Times New Roman" w:hAnsi="Times New Roman" w:cs="Times New Roman"/>
+          <w:color w:val="000000"/>
+          <w:sz w:val="24"/>
+          <w:szCs w:val="24"/>
+        </w:rPr>
+        <w:t xml:space="preserve"> (such as </w:t>
       </w:r>
       <w:r>
         <w:rPr>
@@ -349,8 +369,19 @@
           <w:sz w:val="24"/>
           <w:szCs w:val="24"/>
         </w:rPr>
-        <w:t xml:space="preserve"> and information systems[</w:t>
-      </w:r>
+        <w:t xml:space="preserve"> and information </w:t>
+      </w:r>
+      <w:proofErr w:type="gramStart"/>
+      <w:r>
+        <w:rPr>
+          <w:rFonts w:ascii="Times New Roman" w:eastAsia="Times New Roman" w:hAnsi="Times New Roman" w:cs="Times New Roman"/>
+          <w:color w:val="000000"/>
+          <w:sz w:val="24"/>
+          <w:szCs w:val="24"/>
+        </w:rPr>
+        <w:t>systems[</w:t>
+      </w:r>
+      <w:proofErr w:type="gramEnd"/>
       <w:r>
         <w:rPr>
           <w:rFonts w:ascii="Times New Roman" w:eastAsia="Times New Roman" w:hAnsi="Times New Roman" w:cs="Times New Roman"/>
@@ -386,7 +417,25 @@
           <w:sz w:val="24"/>
           <w:szCs w:val="24"/>
         </w:rPr>
-        <w:t xml:space="preserve">Due to the complexity of a product and its lifecycle, the interoperability of the software applications and information systems involved is key to support the organizational collaboration required to successfully design, manufacture and support a product. A lack of interoperability is not only costly in term of time and money [ref to NIST report] but can also impede </w:t>
+        <w:t xml:space="preserve">Due to the complexity of a product and its lifecycle, the interoperability of the software applications and information systems involved is key to support the organizational collaboration </w:t>
+      </w:r>
+      <w:proofErr w:type="gramStart"/>
+      <w:r>
+        <w:rPr>
+          <w:rFonts w:ascii="Times New Roman" w:eastAsia="Times New Roman" w:hAnsi="Times New Roman" w:cs="Times New Roman"/>
+          <w:sz w:val="24"/>
+          <w:szCs w:val="24"/>
+        </w:rPr>
+        <w:t>required</w:t>
+      </w:r>
+      <w:proofErr w:type="gramEnd"/>
+      <w:r>
+        <w:rPr>
+          <w:rFonts w:ascii="Times New Roman" w:eastAsia="Times New Roman" w:hAnsi="Times New Roman" w:cs="Times New Roman"/>
+          <w:sz w:val="24"/>
+          <w:szCs w:val="24"/>
+        </w:rPr>
+        <w:t xml:space="preserve"> to successfully design, manufacture and support a product. A lack of interoperability is not only costly in term of time and money [ref to NIST report] but can also impede </w:t>
       </w:r>
       <w:r>
         <w:rPr>
@@ -683,8 +732,19 @@
           <w:sz w:val="24"/>
           <w:szCs w:val="24"/>
         </w:rPr>
-        <w:t xml:space="preserve"> standard series, informally known as STEP[</w:t>
-      </w:r>
+        <w:t xml:space="preserve"> standard series, informally known as </w:t>
+      </w:r>
+      <w:proofErr w:type="gramStart"/>
+      <w:r>
+        <w:rPr>
+          <w:rFonts w:ascii="Times New Roman" w:eastAsia="Times New Roman" w:hAnsi="Times New Roman" w:cs="Times New Roman"/>
+          <w:color w:val="000000"/>
+          <w:sz w:val="24"/>
+          <w:szCs w:val="24"/>
+        </w:rPr>
+        <w:t>STEP[</w:t>
+      </w:r>
+      <w:proofErr w:type="gramEnd"/>
       <w:r>
         <w:rPr>
           <w:rFonts w:ascii="Times New Roman" w:eastAsia="Times New Roman" w:hAnsi="Times New Roman" w:cs="Times New Roman"/>
@@ -800,7 +860,27 @@
           <w:sz w:val="24"/>
           <w:szCs w:val="24"/>
         </w:rPr>
-        <w:t xml:space="preserve">It aims to provide a complete and unambiguous description of manufacturing products, usable throughout their life cycle, regardless of the IT support used. The scope of STEP is much broader than other existing computer-aided design (CAD) data exchange formats. It is intended to handle a wide range of product types (electronic, mechanical, fiber composites, ships, architectural, process plant, furniture,...) and cover all life-cycle stages (design, analysis, planning, manufacture,...). [1]   </w:t>
+        <w:t xml:space="preserve">It aims to provide a complete and unambiguous description of manufacturing products, usable throughout their life cycle, regardless of the IT support used. The scope of STEP is much broader than other existing computer-aided design (CAD) data exchange formats. It is intended to handle a wide range of product types (electronic, mechanical, </w:t>
+      </w:r>
+      <w:proofErr w:type="spellStart"/>
+      <w:r>
+        <w:rPr>
+          <w:rFonts w:ascii="Times New Roman" w:eastAsia="Times New Roman" w:hAnsi="Times New Roman" w:cs="Times New Roman"/>
+          <w:color w:val="000000"/>
+          <w:sz w:val="24"/>
+          <w:szCs w:val="24"/>
+        </w:rPr>
+        <w:t>fiber</w:t>
+      </w:r>
+      <w:proofErr w:type="spellEnd"/>
+      <w:r>
+        <w:rPr>
+          <w:rFonts w:ascii="Times New Roman" w:eastAsia="Times New Roman" w:hAnsi="Times New Roman" w:cs="Times New Roman"/>
+          <w:color w:val="000000"/>
+          <w:sz w:val="24"/>
+          <w:szCs w:val="24"/>
+        </w:rPr>
+        <w:t xml:space="preserve"> composites, ships, architectural, process plant, furniture,...) and cover all life-cycle stages (design, analysis, planning, manufacture,...). [1]   </w:t>
       </w:r>
     </w:p>
     <w:p>
@@ -819,7 +899,21 @@
         <w:rPr>
           <w:rFonts w:eastAsia="Times New Roman"/>
         </w:rPr>
-        <w:t xml:space="preserve"> Who Creates them [1.B.1, I.B.2]</w:t>
+        <w:t xml:space="preserve"> Who </w:t>
+      </w:r>
+      <w:proofErr w:type="gramStart"/>
+      <w:r>
+        <w:rPr>
+          <w:rFonts w:eastAsia="Times New Roman"/>
+        </w:rPr>
+        <w:t>Creates</w:t>
+      </w:r>
+      <w:proofErr w:type="gramEnd"/>
+      <w:r>
+        <w:rPr>
+          <w:rFonts w:eastAsia="Times New Roman"/>
+        </w:rPr>
+        <w:t xml:space="preserve"> them [1.B.1, I.B.2]</w:t>
       </w:r>
     </w:p>
     <w:p>
@@ -855,6 +949,7 @@
           <w:rFonts w:eastAsia="Times New Roman"/>
         </w:rPr>
       </w:pPr>
+      <w:commentRangeStart w:id="0"/>
       <w:r>
         <w:rPr>
           <w:rFonts w:eastAsia="Times New Roman"/>
@@ -891,6 +986,92 @@
         </w:rPr>
         <w:lastRenderedPageBreak/>
         <w:t>for final approval. Finally, the standard is published and maintained over the years. In parallel of the standard publication, members of the WG work on developing, testing and implementing tools, methods, and models to support the standard application.</w:t>
+      </w:r>
+      <w:commentRangeEnd w:id="0"/>
+      <w:r>
+        <w:rPr>
+          <w:rStyle w:val="CommentReference"/>
+        </w:rPr>
+        <w:commentReference w:id="0"/>
+      </w:r>
+    </w:p>
+    <w:p>
+      <w:pPr>
+        <w:spacing w:after="120" w:line="240" w:lineRule="auto"/>
+        <w:jc w:val="both"/>
+        <w:rPr>
+          <w:rFonts w:ascii="Times New Roman" w:eastAsia="Times New Roman" w:hAnsi="Times New Roman" w:cs="Times New Roman"/>
+          <w:color w:val="000000"/>
+          <w:sz w:val="24"/>
+          <w:szCs w:val="24"/>
+        </w:rPr>
+      </w:pPr>
+    </w:p>
+    <w:p>
+      <w:pPr>
+        <w:spacing w:after="120" w:line="240" w:lineRule="auto"/>
+        <w:jc w:val="center"/>
+        <w:rPr>
+          <w:rFonts w:ascii="Times New Roman" w:eastAsia="Times New Roman" w:hAnsi="Times New Roman" w:cs="Times New Roman"/>
+          <w:color w:val="000000"/>
+          <w:sz w:val="24"/>
+          <w:szCs w:val="24"/>
+        </w:rPr>
+      </w:pPr>
+      <w:r>
+        <w:rPr>
+          <w:noProof/>
+          <w:color w:val="1F497D"/>
+          <w:lang w:val="en-US"/>
+        </w:rPr>
+        <w:drawing>
+          <wp:inline distT="0" distB="0" distL="0" distR="0" wp14:anchorId="734F3D5A" wp14:editId="41F198A3">
+            <wp:extent cx="2618014" cy="3556330"/>
+            <wp:effectExtent l="0" t="0" r="0" b="6350"/>
+            <wp:docPr id="1" name="Picture 1" descr="https://www.iso.org/files/live/sites/isoorg/files/developing_standards/iso_deliverables/img/schema-iso-deliverables_EN.jpg"/>
+            <wp:cNvGraphicFramePr>
+              <a:graphicFrameLocks xmlns:a="http://schemas.openxmlformats.org/drawingml/2006/main" noChangeAspect="1"/>
+            </wp:cNvGraphicFramePr>
+            <a:graphic xmlns:a="http://schemas.openxmlformats.org/drawingml/2006/main">
+              <a:graphicData uri="http://schemas.openxmlformats.org/drawingml/2006/picture">
+                <pic:pic xmlns:pic="http://schemas.openxmlformats.org/drawingml/2006/picture">
+                  <pic:nvPicPr>
+                    <pic:cNvPr id="0" name="Picture 1" descr="https://www.iso.org/files/live/sites/isoorg/files/developing_standards/iso_deliverables/img/schema-iso-deliverables_EN.jpg"/>
+                    <pic:cNvPicPr>
+                      <a:picLocks noChangeAspect="1" noChangeArrowheads="1"/>
+                    </pic:cNvPicPr>
+                  </pic:nvPicPr>
+                  <pic:blipFill>
+                    <a:blip r:embed="rId9" r:link="rId10">
+                      <a:extLst>
+                        <a:ext uri="{28A0092B-C50C-407E-A947-70E740481C1C}">
+                          <a14:useLocalDpi xmlns:a14="http://schemas.microsoft.com/office/drawing/2010/main" val="0"/>
+                        </a:ext>
+                      </a:extLst>
+                    </a:blip>
+                    <a:srcRect/>
+                    <a:stretch>
+                      <a:fillRect/>
+                    </a:stretch>
+                  </pic:blipFill>
+                  <pic:spPr bwMode="auto">
+                    <a:xfrm>
+                      <a:off x="0" y="0"/>
+                      <a:ext cx="2626458" cy="3567801"/>
+                    </a:xfrm>
+                    <a:prstGeom prst="rect">
+                      <a:avLst/>
+                    </a:prstGeom>
+                    <a:noFill/>
+                    <a:ln>
+                      <a:noFill/>
+                    </a:ln>
+                  </pic:spPr>
+                </pic:pic>
+              </a:graphicData>
+            </a:graphic>
+          </wp:inline>
+        </w:drawing>
       </w:r>
     </w:p>
     <w:p>
@@ -905,11 +1086,26 @@
           <w:rFonts w:eastAsia="Times New Roman"/>
         </w:rPr>
       </w:pPr>
+      <w:commentRangeStart w:id="1"/>
       <w:r>
         <w:rPr>
           <w:rFonts w:eastAsia="Times New Roman"/>
         </w:rPr>
-        <w:t>Who Uses them and how they satisfy the business needs [1.B.1]</w:t>
+        <w:t xml:space="preserve">Who </w:t>
+      </w:r>
+      <w:proofErr w:type="gramStart"/>
+      <w:r>
+        <w:rPr>
+          <w:rFonts w:eastAsia="Times New Roman"/>
+        </w:rPr>
+        <w:t>Uses</w:t>
+      </w:r>
+      <w:proofErr w:type="gramEnd"/>
+      <w:r>
+        <w:rPr>
+          <w:rFonts w:eastAsia="Times New Roman"/>
+        </w:rPr>
+        <w:t xml:space="preserve"> them and how they satisfy the business needs [1.B.1]</w:t>
       </w:r>
     </w:p>
     <w:p>
@@ -931,6 +1127,13 @@
           <w:szCs w:val="24"/>
         </w:rPr>
         <w:t>Information standards play an important role in businesses by facilitating trade and business interaction, and by supporting interoperability between new and existing technologies. Information standardization also helps to save time while reducing costs: indeed, because of the interoperability of the different information assets, there is no need to adapt the information formats, which saves both time and money. The use of information standards in businesses increases in performance, competitiveness, and transparency because they facilitate the accessibility of information to all stakeholders. Standards also appear as strategic tools to advance innovation. Indeed, the lack of standardization causes a multiplication of information formats that are not necessarily compatible with each other, which can prevent the exchange and sharing of information between stakeholders.</w:t>
+      </w:r>
+      <w:commentRangeEnd w:id="1"/>
+      <w:r>
+        <w:rPr>
+          <w:rStyle w:val="CommentReference"/>
+        </w:rPr>
+        <w:commentReference w:id="1"/>
       </w:r>
     </w:p>
     <w:p>
@@ -969,7 +1172,114 @@
           <w:sz w:val="24"/>
           <w:szCs w:val="24"/>
         </w:rPr>
-        <w:t>The development of standard is a relatively long process and it includes a lot of people from different organizations working together. As mentioned before, the members of a standard WG work for different organizations and their contribution to its development is voluntary. Therefore, the resources available depend on the experts’ schedules and their organizations’ needs, which makes the standards development process long, irregular and difficult to plan. Moreover, some standards are complex due to their architecture and application domains. In the case of STEP, its development is one of the largest projects that ISO has ever carried out and six hundred people from many different countries have been involved for the last thirty-five years[1]. STEP is a product-centric standard that covers so many areas which has created a big and multi-disciplinary community and needs. STEP covers a lot of domains that need to collaborate and a lot of subjects that need to be combined. In course of its development, the STEP architecture has changed. The objective of this new modular architecture is “to enable the more efficient implementation and deployment of STEP standards without changing the fundamentals of the current technical architecture”[2], i.e. to create new modules by reusing, integrating and extending existing Application Protocols (APs). Thus, APs are “more interoperable, easier to understand and manage, and quicker to develop”[3].</w:t>
+        <w:t xml:space="preserve">The development of standard is a relatively long process and it includes a lot of people from different organizations working together. As mentioned before, the members of a standard WG work for different organizations and their contribution to its development is voluntary. Therefore, the resources available depend on the experts’ schedules and their organizations’ needs, which makes the standards development process long, irregular and difficult to plan. Moreover, some standards are complex due to their architecture and application domains. In the case of STEP, its development is one of the largest projects that ISO has ever carried out and six hundred people from many different countries have been involved for the last thirty-five </w:t>
+      </w:r>
+      <w:proofErr w:type="gramStart"/>
+      <w:r>
+        <w:rPr>
+          <w:rFonts w:ascii="Times New Roman" w:eastAsia="Times New Roman" w:hAnsi="Times New Roman" w:cs="Times New Roman"/>
+          <w:color w:val="000000"/>
+          <w:sz w:val="24"/>
+          <w:szCs w:val="24"/>
+        </w:rPr>
+        <w:t>years[</w:t>
+      </w:r>
+      <w:proofErr w:type="gramEnd"/>
+      <w:r>
+        <w:rPr>
+          <w:rFonts w:ascii="Times New Roman" w:eastAsia="Times New Roman" w:hAnsi="Times New Roman" w:cs="Times New Roman"/>
+          <w:color w:val="000000"/>
+          <w:sz w:val="24"/>
+          <w:szCs w:val="24"/>
+        </w:rPr>
+        <w:t xml:space="preserve">1]. STEP is a product-centric standard that covers so many areas which has created a big and multi-disciplinary </w:t>
+      </w:r>
+      <w:r>
+        <w:rPr>
+          <w:rFonts w:ascii="Times New Roman" w:eastAsia="Times New Roman" w:hAnsi="Times New Roman" w:cs="Times New Roman"/>
+          <w:color w:val="000000"/>
+          <w:sz w:val="24"/>
+          <w:szCs w:val="24"/>
+        </w:rPr>
+        <w:lastRenderedPageBreak/>
+        <w:t xml:space="preserve">community and needs. </w:t>
+      </w:r>
+      <w:commentRangeStart w:id="2"/>
+      <w:r>
+        <w:rPr>
+          <w:rFonts w:ascii="Times New Roman" w:eastAsia="Times New Roman" w:hAnsi="Times New Roman" w:cs="Times New Roman"/>
+          <w:color w:val="000000"/>
+          <w:sz w:val="24"/>
+          <w:szCs w:val="24"/>
+        </w:rPr>
+        <w:t xml:space="preserve">STEP covers a lot of domains that need to collaborate and a lot of subjects that need to be combined. </w:t>
+      </w:r>
+      <w:commentRangeEnd w:id="2"/>
+      <w:r>
+        <w:rPr>
+          <w:rStyle w:val="CommentReference"/>
+        </w:rPr>
+        <w:commentReference w:id="2"/>
+      </w:r>
+      <w:r>
+        <w:rPr>
+          <w:rFonts w:ascii="Times New Roman" w:eastAsia="Times New Roman" w:hAnsi="Times New Roman" w:cs="Times New Roman"/>
+          <w:color w:val="000000"/>
+          <w:sz w:val="24"/>
+          <w:szCs w:val="24"/>
+        </w:rPr>
+        <w:t>In course of its development, the STEP architecture has changed. The objective of this new modular architecture is “to enable the more efficient implementation and deployment of STEP standards without changing the fundamentals of the current technical architecture</w:t>
+      </w:r>
+      <w:proofErr w:type="gramStart"/>
+      <w:r>
+        <w:rPr>
+          <w:rFonts w:ascii="Times New Roman" w:eastAsia="Times New Roman" w:hAnsi="Times New Roman" w:cs="Times New Roman"/>
+          <w:color w:val="000000"/>
+          <w:sz w:val="24"/>
+          <w:szCs w:val="24"/>
+        </w:rPr>
+        <w:t>”[</w:t>
+      </w:r>
+      <w:proofErr w:type="gramEnd"/>
+      <w:r>
+        <w:rPr>
+          <w:rFonts w:ascii="Times New Roman" w:eastAsia="Times New Roman" w:hAnsi="Times New Roman" w:cs="Times New Roman"/>
+          <w:color w:val="000000"/>
+          <w:sz w:val="24"/>
+          <w:szCs w:val="24"/>
+        </w:rPr>
+        <w:t>2], i.e. to create new modules by reusing, integratin</w:t>
+      </w:r>
+      <w:bookmarkStart w:id="3" w:name="_GoBack"/>
+      <w:bookmarkEnd w:id="3"/>
+      <w:r>
+        <w:rPr>
+          <w:rFonts w:ascii="Times New Roman" w:eastAsia="Times New Roman" w:hAnsi="Times New Roman" w:cs="Times New Roman"/>
+          <w:color w:val="000000"/>
+          <w:sz w:val="24"/>
+          <w:szCs w:val="24"/>
+        </w:rPr>
+        <w:t>g and extending existing Application Protocols (APs). Thus, APs are “more interoperable, easier to understand and manage, and quicker to develop</w:t>
+      </w:r>
+      <w:proofErr w:type="gramStart"/>
+      <w:r>
+        <w:rPr>
+          <w:rFonts w:ascii="Times New Roman" w:eastAsia="Times New Roman" w:hAnsi="Times New Roman" w:cs="Times New Roman"/>
+          <w:color w:val="000000"/>
+          <w:sz w:val="24"/>
+          <w:szCs w:val="24"/>
+        </w:rPr>
+        <w:t>”[</w:t>
+      </w:r>
+      <w:proofErr w:type="gramEnd"/>
+      <w:r>
+        <w:rPr>
+          <w:rFonts w:ascii="Times New Roman" w:eastAsia="Times New Roman" w:hAnsi="Times New Roman" w:cs="Times New Roman"/>
+          <w:color w:val="000000"/>
+          <w:sz w:val="24"/>
+          <w:szCs w:val="24"/>
+        </w:rPr>
+        <w:t>3].</w:t>
       </w:r>
       <w:r>
         <w:rPr>
@@ -1032,11 +1342,9 @@
           <w:szCs w:val="18"/>
         </w:rPr>
       </w:pPr>
-      <w:bookmarkStart w:id="0" w:name="_GoBack"/>
-      <w:bookmarkEnd w:id="0"/>
     </w:p>
     <w:sectPr>
-      <w:headerReference w:type="default" r:id="rId7"/>
+      <w:headerReference w:type="default" r:id="rId11"/>
       <w:pgSz w:w="12240" w:h="15840"/>
       <w:pgMar w:top="1440" w:right="1440" w:bottom="1440" w:left="1440" w:header="720" w:footer="720" w:gutter="0"/>
       <w:cols w:space="720"/>
@@ -1046,8 +1354,641 @@
 </w:document>
 </file>
 
+<file path=word/comments.xml><?xml version="1.0" encoding="utf-8"?>
+<w:comments xmlns:wpc="http://schemas.microsoft.com/office/word/2010/wordprocessingCanvas" xmlns:mc="http://schemas.openxmlformats.org/markup-compatibility/2006" xmlns:o="urn:schemas-microsoft-com:office:office" xmlns:r="http://schemas.openxmlformats.org/officeDocument/2006/relationships" xmlns:m="http://schemas.openxmlformats.org/officeDocument/2006/math" xmlns:v="urn:schemas-microsoft-com:vml" xmlns:wp14="http://schemas.microsoft.com/office/word/2010/wordprocessingDrawing" xmlns:wp="http://schemas.openxmlformats.org/drawingml/2006/wordprocessingDrawing" xmlns:w10="urn:schemas-microsoft-com:office:word" xmlns:w="http://schemas.openxmlformats.org/wordprocessingml/2006/main" xmlns:w14="http://schemas.microsoft.com/office/word/2010/wordml" xmlns:w15="http://schemas.microsoft.com/office/word/2012/wordml" xmlns:wpg="http://schemas.microsoft.com/office/word/2010/wordprocessingGroup" xmlns:wpi="http://schemas.microsoft.com/office/word/2010/wordprocessingInk" xmlns:wne="http://schemas.microsoft.com/office/word/2006/wordml" xmlns:wps="http://schemas.microsoft.com/office/word/2010/wordprocessingShape" mc:Ignorable="w14 w15 wp14">
+  <w:comment w:id="0" w:author="Harvey, Melissa K" w:date="2019-07-24T14:31:00Z" w:initials="HMK">
+    <w:p>
+      <w:pPr>
+        <w:pStyle w:val="CommentText"/>
+        <w:rPr>
+          <w:rStyle w:val="CommentReference"/>
+        </w:rPr>
+      </w:pPr>
+      <w:r>
+        <w:rPr>
+          <w:rStyle w:val="CommentReference"/>
+        </w:rPr>
+        <w:annotationRef/>
+      </w:r>
+      <w:r>
+        <w:rPr>
+          <w:rStyle w:val="CommentReference"/>
+        </w:rPr>
+        <w:t>What if we were a little more explicit and stated the associated stages and linked to the ISO process? Something like this:</w:t>
+      </w:r>
+    </w:p>
+    <w:p>
+      <w:pPr>
+        <w:spacing w:after="120" w:line="240" w:lineRule="auto"/>
+        <w:jc w:val="both"/>
+        <w:rPr>
+          <w:rFonts w:ascii="Times New Roman" w:eastAsia="Times New Roman" w:hAnsi="Times New Roman" w:cs="Times New Roman"/>
+          <w:color w:val="000000"/>
+          <w:sz w:val="24"/>
+          <w:szCs w:val="24"/>
+        </w:rPr>
+      </w:pPr>
+      <w:r>
+        <w:rPr>
+          <w:rFonts w:ascii="Times New Roman" w:eastAsia="Times New Roman" w:hAnsi="Times New Roman" w:cs="Times New Roman"/>
+          <w:color w:val="000000"/>
+          <w:sz w:val="24"/>
+          <w:szCs w:val="24"/>
+        </w:rPr>
+        <w:t xml:space="preserve">The model-based standard development process consists of </w:t>
+      </w:r>
+      <w:r>
+        <w:rPr>
+          <w:rFonts w:ascii="Times New Roman" w:eastAsia="Times New Roman" w:hAnsi="Times New Roman" w:cs="Times New Roman"/>
+          <w:color w:val="000000"/>
+          <w:sz w:val="24"/>
+          <w:szCs w:val="24"/>
+        </w:rPr>
+        <w:t>six</w:t>
+      </w:r>
+      <w:r>
+        <w:rPr>
+          <w:rFonts w:ascii="Times New Roman" w:eastAsia="Times New Roman" w:hAnsi="Times New Roman" w:cs="Times New Roman"/>
+          <w:color w:val="000000"/>
+          <w:sz w:val="24"/>
+          <w:szCs w:val="24"/>
+        </w:rPr>
+        <w:t xml:space="preserve"> stages</w:t>
+      </w:r>
+      <w:r>
+        <w:rPr>
+          <w:rFonts w:ascii="Times New Roman" w:eastAsia="Times New Roman" w:hAnsi="Times New Roman" w:cs="Times New Roman"/>
+          <w:color w:val="000000"/>
+          <w:sz w:val="24"/>
+          <w:szCs w:val="24"/>
+        </w:rPr>
+        <w:t xml:space="preserve">: </w:t>
+      </w:r>
+      <w:r>
+        <w:rPr>
+          <w:rFonts w:ascii="Arial" w:hAnsi="Arial" w:cs="Arial"/>
+          <w:color w:val="FF0000"/>
+          <w:sz w:val="18"/>
+          <w:szCs w:val="18"/>
+          <w:lang w:val="en-US"/>
+        </w:rPr>
+        <w:t xml:space="preserve">proposal (10), preparatory (20), committee (30), enquiry (40), approval (50), and publication (60) stages (target date planner iso.org). </w:t>
+      </w:r>
+      <w:r>
+        <w:rPr>
+          <w:rFonts w:ascii="Times New Roman" w:eastAsia="Times New Roman" w:hAnsi="Times New Roman" w:cs="Times New Roman"/>
+          <w:color w:val="000000"/>
+          <w:sz w:val="24"/>
+          <w:szCs w:val="24"/>
+        </w:rPr>
+        <w:t xml:space="preserve"> </w:t>
+      </w:r>
+      <w:r>
+        <w:rPr>
+          <w:rFonts w:ascii="Arial" w:hAnsi="Arial" w:cs="Arial"/>
+          <w:color w:val="0000FF"/>
+          <w:sz w:val="18"/>
+          <w:szCs w:val="18"/>
+          <w:lang w:val="en-US"/>
+        </w:rPr>
+        <w:t xml:space="preserve">These stages </w:t>
+      </w:r>
+      <w:r>
+        <w:rPr>
+          <w:rFonts w:ascii="Arial" w:hAnsi="Arial" w:cs="Arial"/>
+          <w:color w:val="0000FF"/>
+          <w:sz w:val="18"/>
+          <w:szCs w:val="18"/>
+          <w:lang w:val="en-US"/>
+        </w:rPr>
+        <w:t xml:space="preserve">tightly </w:t>
+      </w:r>
+      <w:r>
+        <w:rPr>
+          <w:rFonts w:ascii="Arial" w:hAnsi="Arial" w:cs="Arial"/>
+          <w:color w:val="0000FF"/>
+          <w:sz w:val="18"/>
+          <w:szCs w:val="18"/>
+          <w:lang w:val="en-US"/>
+        </w:rPr>
+        <w:t>control the development process</w:t>
+      </w:r>
+      <w:r>
+        <w:rPr>
+          <w:rFonts w:ascii="Arial" w:hAnsi="Arial" w:cs="Arial"/>
+          <w:color w:val="0000FF"/>
+          <w:sz w:val="18"/>
+          <w:szCs w:val="18"/>
+          <w:lang w:val="en-US"/>
+        </w:rPr>
+        <w:t>,</w:t>
+      </w:r>
+      <w:r>
+        <w:rPr>
+          <w:rFonts w:ascii="Arial" w:hAnsi="Arial" w:cs="Arial"/>
+          <w:color w:val="0000FF"/>
+          <w:sz w:val="18"/>
+          <w:szCs w:val="18"/>
+          <w:lang w:val="en-US"/>
+        </w:rPr>
+        <w:t xml:space="preserve"> entry</w:t>
+      </w:r>
+      <w:r>
+        <w:rPr>
+          <w:rFonts w:ascii="Arial" w:hAnsi="Arial" w:cs="Arial"/>
+          <w:color w:val="0000FF"/>
+          <w:sz w:val="18"/>
+          <w:szCs w:val="18"/>
+          <w:lang w:val="en-US"/>
+        </w:rPr>
+        <w:t>,</w:t>
+      </w:r>
+      <w:r>
+        <w:rPr>
+          <w:rFonts w:ascii="Arial" w:hAnsi="Arial" w:cs="Arial"/>
+          <w:color w:val="0000FF"/>
+          <w:sz w:val="18"/>
+          <w:szCs w:val="18"/>
+          <w:lang w:val="en-US"/>
+        </w:rPr>
+        <w:t xml:space="preserve"> and exit criteria</w:t>
+      </w:r>
+      <w:r>
+        <w:rPr>
+          <w:rFonts w:ascii="Arial" w:hAnsi="Arial" w:cs="Arial"/>
+          <w:color w:val="0000FF"/>
+          <w:sz w:val="18"/>
+          <w:szCs w:val="18"/>
+          <w:lang w:val="en-US"/>
+        </w:rPr>
+        <w:t xml:space="preserve">. </w:t>
+      </w:r>
+      <w:r>
+        <w:rPr>
+          <w:rFonts w:ascii="Times New Roman" w:eastAsia="Times New Roman" w:hAnsi="Times New Roman" w:cs="Times New Roman"/>
+          <w:color w:val="000000"/>
+          <w:sz w:val="24"/>
+          <w:szCs w:val="24"/>
+        </w:rPr>
+        <w:t xml:space="preserve">The process begins at </w:t>
+      </w:r>
+      <w:r>
+        <w:rPr>
+          <w:rFonts w:ascii="Times New Roman" w:eastAsia="Times New Roman" w:hAnsi="Times New Roman" w:cs="Times New Roman"/>
+          <w:color w:val="000000"/>
+          <w:sz w:val="24"/>
+          <w:szCs w:val="24"/>
+        </w:rPr>
+        <w:t xml:space="preserve">proposal stage (10) with </w:t>
+      </w:r>
+      <w:r>
+        <w:rPr>
+          <w:rFonts w:ascii="Times New Roman" w:eastAsia="Times New Roman" w:hAnsi="Times New Roman" w:cs="Times New Roman"/>
+          <w:color w:val="000000"/>
+          <w:sz w:val="24"/>
+          <w:szCs w:val="24"/>
+        </w:rPr>
+        <w:t>a new work item proposal</w:t>
+      </w:r>
+      <w:r>
+        <w:rPr>
+          <w:rFonts w:ascii="Times New Roman" w:eastAsia="Times New Roman" w:hAnsi="Times New Roman" w:cs="Times New Roman"/>
+          <w:color w:val="000000"/>
+          <w:sz w:val="24"/>
+          <w:szCs w:val="24"/>
+        </w:rPr>
+        <w:t xml:space="preserve"> </w:t>
+      </w:r>
+      <w:r>
+        <w:rPr>
+          <w:rFonts w:ascii="Times New Roman" w:eastAsia="Times New Roman" w:hAnsi="Times New Roman" w:cs="Times New Roman"/>
+          <w:color w:val="000000"/>
+          <w:sz w:val="24"/>
+          <w:szCs w:val="24"/>
+        </w:rPr>
+        <w:t>submitted by a sponsor individual or</w:t>
+      </w:r>
+      <w:r>
+        <w:rPr>
+          <w:rFonts w:ascii="Times New Roman" w:eastAsia="Times New Roman" w:hAnsi="Times New Roman" w:cs="Times New Roman"/>
+          <w:color w:val="000000"/>
+          <w:sz w:val="24"/>
+          <w:szCs w:val="24"/>
+        </w:rPr>
+        <w:t xml:space="preserve"> entity</w:t>
+      </w:r>
+      <w:r>
+        <w:rPr>
+          <w:rFonts w:ascii="Times New Roman" w:eastAsia="Times New Roman" w:hAnsi="Times New Roman" w:cs="Times New Roman"/>
+          <w:color w:val="000000"/>
+          <w:sz w:val="24"/>
+          <w:szCs w:val="24"/>
+        </w:rPr>
+        <w:t xml:space="preserve"> </w:t>
+      </w:r>
+      <w:r>
+        <w:rPr>
+          <w:rFonts w:ascii="Times New Roman" w:eastAsia="Times New Roman" w:hAnsi="Times New Roman" w:cs="Times New Roman"/>
+          <w:color w:val="000000"/>
+          <w:sz w:val="24"/>
+          <w:szCs w:val="24"/>
+        </w:rPr>
+        <w:t xml:space="preserve">to a Standards Development Organization (SDO). </w:t>
+      </w:r>
+      <w:r>
+        <w:rPr>
+          <w:rFonts w:ascii="Times New Roman" w:eastAsia="Times New Roman" w:hAnsi="Times New Roman" w:cs="Times New Roman"/>
+          <w:color w:val="000000"/>
+          <w:sz w:val="24"/>
+          <w:szCs w:val="24"/>
+        </w:rPr>
+        <w:t xml:space="preserve">If the proposal is accepted </w:t>
+      </w:r>
+      <w:r>
+        <w:rPr>
+          <w:rFonts w:ascii="Times New Roman" w:eastAsia="Times New Roman" w:hAnsi="Times New Roman" w:cs="Times New Roman"/>
+          <w:color w:val="000000"/>
+          <w:sz w:val="24"/>
+          <w:szCs w:val="24"/>
+        </w:rPr>
+        <w:t>a collaborative team of experts, called the Working Group (WG), is assembled. This WG works on the development of a committee draft</w:t>
+      </w:r>
+      <w:r>
+        <w:rPr>
+          <w:rFonts w:ascii="Times New Roman" w:eastAsia="Times New Roman" w:hAnsi="Times New Roman" w:cs="Times New Roman"/>
+          <w:color w:val="000000"/>
+          <w:sz w:val="24"/>
+          <w:szCs w:val="24"/>
+        </w:rPr>
+        <w:t xml:space="preserve"> in stages 20 preparatory and 30 committee</w:t>
+      </w:r>
+      <w:r>
+        <w:rPr>
+          <w:rFonts w:ascii="Times New Roman" w:eastAsia="Times New Roman" w:hAnsi="Times New Roman" w:cs="Times New Roman"/>
+          <w:color w:val="000000"/>
+          <w:sz w:val="24"/>
+          <w:szCs w:val="24"/>
+        </w:rPr>
+        <w:t xml:space="preserve">. Once this draft finalized, it </w:t>
+      </w:r>
+      <w:r>
+        <w:rPr>
+          <w:rFonts w:ascii="Times New Roman" w:eastAsia="Times New Roman" w:hAnsi="Times New Roman" w:cs="Times New Roman"/>
+          <w:color w:val="000000"/>
+          <w:sz w:val="24"/>
+          <w:szCs w:val="24"/>
+        </w:rPr>
+        <w:t xml:space="preserve">enters into stage 40 and </w:t>
+      </w:r>
+      <w:r>
+        <w:rPr>
+          <w:rFonts w:ascii="Times New Roman" w:eastAsia="Times New Roman" w:hAnsi="Times New Roman" w:cs="Times New Roman"/>
+          <w:color w:val="000000"/>
+          <w:sz w:val="24"/>
+          <w:szCs w:val="24"/>
+        </w:rPr>
+        <w:t>is reviewed, changed if necessary and approved first by the WG and then, by a balloting group created by the Sponsor. After that, the final draft is submitted to the SDO Board for final approval</w:t>
+      </w:r>
+      <w:r>
+        <w:rPr>
+          <w:rFonts w:ascii="Times New Roman" w:eastAsia="Times New Roman" w:hAnsi="Times New Roman" w:cs="Times New Roman"/>
+          <w:color w:val="000000"/>
+          <w:sz w:val="24"/>
+          <w:szCs w:val="24"/>
+        </w:rPr>
+        <w:t xml:space="preserve"> at stage 50</w:t>
+      </w:r>
+      <w:r>
+        <w:rPr>
+          <w:rFonts w:ascii="Times New Roman" w:eastAsia="Times New Roman" w:hAnsi="Times New Roman" w:cs="Times New Roman"/>
+          <w:color w:val="000000"/>
+          <w:sz w:val="24"/>
+          <w:szCs w:val="24"/>
+        </w:rPr>
+        <w:t xml:space="preserve">. Finally, </w:t>
+      </w:r>
+      <w:r>
+        <w:rPr>
+          <w:rFonts w:ascii="Times New Roman" w:eastAsia="Times New Roman" w:hAnsi="Times New Roman" w:cs="Times New Roman"/>
+          <w:color w:val="000000"/>
+          <w:sz w:val="24"/>
+          <w:szCs w:val="24"/>
+        </w:rPr>
+        <w:t xml:space="preserve">in stage 60 publication, </w:t>
+      </w:r>
+      <w:r>
+        <w:rPr>
+          <w:rFonts w:ascii="Times New Roman" w:eastAsia="Times New Roman" w:hAnsi="Times New Roman" w:cs="Times New Roman"/>
+          <w:color w:val="000000"/>
+          <w:sz w:val="24"/>
+          <w:szCs w:val="24"/>
+        </w:rPr>
+        <w:t>the standard is published and maintained over the years. In parallel of the standard publication, members of the WG work on developing, testing and implementing tools, methods, and models to support the standard application.</w:t>
+      </w:r>
+    </w:p>
+    <w:p>
+      <w:pPr>
+        <w:pStyle w:val="CommentText"/>
+      </w:pPr>
+    </w:p>
+  </w:comment>
+  <w:comment w:id="1" w:author="Harvey, Melissa K" w:date="2019-07-24T14:22:00Z" w:initials="HMK">
+    <w:p>
+      <w:pPr>
+        <w:pStyle w:val="CommentText"/>
+      </w:pPr>
+      <w:r>
+        <w:rPr>
+          <w:rStyle w:val="CommentReference"/>
+        </w:rPr>
+        <w:annotationRef/>
+      </w:r>
+      <w:r>
+        <w:t>What if we made reference to the some of the business cases from the A&amp;D action group in order to show a more direct business need and value proposition? While these are written very aerospace specific they are actually applicable far outside of that industry…</w:t>
+      </w:r>
+    </w:p>
+    <w:p>
+      <w:pPr>
+        <w:pStyle w:val="Default"/>
+        <w:rPr>
+          <w:sz w:val="23"/>
+          <w:szCs w:val="23"/>
+        </w:rPr>
+      </w:pPr>
+      <w:r>
+        <w:t>“</w:t>
+      </w:r>
+      <w:r>
+        <w:rPr>
+          <w:b/>
+          <w:bCs/>
+          <w:sz w:val="23"/>
+          <w:szCs w:val="23"/>
+        </w:rPr>
+        <w:t xml:space="preserve">OEM Submission of Technical Data Package to Authority for Certification </w:t>
+      </w:r>
+    </w:p>
+    <w:p>
+      <w:pPr>
+        <w:pStyle w:val="Default"/>
+        <w:rPr>
+          <w:sz w:val="23"/>
+          <w:szCs w:val="23"/>
+        </w:rPr>
+      </w:pPr>
+      <w:r>
+        <w:rPr>
+          <w:rFonts w:ascii="Times New Roman" w:hAnsi="Times New Roman" w:cs="Times New Roman"/>
+          <w:sz w:val="23"/>
+          <w:szCs w:val="23"/>
+        </w:rPr>
+        <w:t xml:space="preserve">Prior to Model-Based Definition, the output of the design process was a drawing. Certification was performed by providing access to those drawings. </w:t>
+      </w:r>
+    </w:p>
+    <w:p>
+      <w:pPr>
+        <w:pStyle w:val="Default"/>
+        <w:rPr>
+          <w:sz w:val="23"/>
+          <w:szCs w:val="23"/>
+        </w:rPr>
+      </w:pPr>
+      <w:r>
+        <w:rPr>
+          <w:rFonts w:ascii="Times New Roman" w:hAnsi="Times New Roman" w:cs="Times New Roman"/>
+          <w:sz w:val="23"/>
+          <w:szCs w:val="23"/>
+        </w:rPr>
+        <w:t xml:space="preserve">In MBD, the design is an annotated 3D model so certification would be performed by giving access to the 3D data in a format compatible to the Certification authorities’ requirement for long term archiving and retrieval, as defined by the NAS / EN 9300 LOTAR. </w:t>
+      </w:r>
+    </w:p>
+    <w:p>
+      <w:pPr>
+        <w:pStyle w:val="Default"/>
+        <w:rPr>
+          <w:rFonts w:ascii="Times New Roman" w:hAnsi="Times New Roman" w:cs="Times New Roman"/>
+          <w:sz w:val="23"/>
+          <w:szCs w:val="23"/>
+        </w:rPr>
+      </w:pPr>
+      <w:r>
+        <w:rPr>
+          <w:rFonts w:ascii="Times New Roman" w:hAnsi="Times New Roman" w:cs="Times New Roman"/>
+          <w:sz w:val="23"/>
+          <w:szCs w:val="23"/>
+        </w:rPr>
+        <w:t xml:space="preserve">Those LOTAR standards include: </w:t>
+      </w:r>
+    </w:p>
+    <w:p>
+      <w:pPr>
+        <w:pStyle w:val="Default"/>
+        <w:numPr>
+          <w:ilvl w:val="0"/>
+          <w:numId w:val="3"/>
+        </w:numPr>
+        <w:spacing w:after="117"/>
+        <w:rPr>
+          <w:sz w:val="22"/>
+          <w:szCs w:val="22"/>
+        </w:rPr>
+      </w:pPr>
+      <w:r>
+        <w:rPr>
+          <w:rFonts w:ascii="Times New Roman" w:hAnsi="Times New Roman" w:cs="Times New Roman"/>
+          <w:sz w:val="22"/>
+          <w:szCs w:val="22"/>
+        </w:rPr>
+        <w:t xml:space="preserve">• EN/NAS9300-120—“CAD 3D Explicit Geometry with Graphic Product and Manufacturing Information (PMI) Presentation” </w:t>
+      </w:r>
+    </w:p>
+    <w:p>
+      <w:pPr>
+        <w:pStyle w:val="Default"/>
+        <w:numPr>
+          <w:ilvl w:val="0"/>
+          <w:numId w:val="3"/>
+        </w:numPr>
+        <w:spacing w:after="117"/>
+        <w:rPr>
+          <w:sz w:val="22"/>
+          <w:szCs w:val="22"/>
+        </w:rPr>
+      </w:pPr>
+      <w:r>
+        <w:rPr>
+          <w:sz w:val="22"/>
+          <w:szCs w:val="22"/>
+        </w:rPr>
+        <w:t xml:space="preserve">• </w:t>
+      </w:r>
+      <w:r>
+        <w:rPr>
+          <w:rFonts w:ascii="Times New Roman" w:hAnsi="Times New Roman" w:cs="Times New Roman"/>
+          <w:sz w:val="22"/>
+          <w:szCs w:val="22"/>
+        </w:rPr>
+        <w:t xml:space="preserve">EN/NAS9300-121—“CAD 3D Explicit Geometry with Semantic Product and Manufacturing Information (PMI) Representation” </w:t>
+      </w:r>
+    </w:p>
+    <w:p>
+      <w:pPr>
+        <w:pStyle w:val="Default"/>
+        <w:numPr>
+          <w:ilvl w:val="0"/>
+          <w:numId w:val="3"/>
+        </w:numPr>
+        <w:rPr>
+          <w:sz w:val="22"/>
+          <w:szCs w:val="22"/>
+        </w:rPr>
+      </w:pPr>
+      <w:r>
+        <w:rPr>
+          <w:sz w:val="22"/>
+          <w:szCs w:val="22"/>
+        </w:rPr>
+        <w:t xml:space="preserve">• </w:t>
+      </w:r>
+      <w:r>
+        <w:rPr>
+          <w:rFonts w:ascii="Times New Roman" w:hAnsi="Times New Roman" w:cs="Times New Roman"/>
+          <w:sz w:val="22"/>
+          <w:szCs w:val="22"/>
+        </w:rPr>
+        <w:t xml:space="preserve">EN/NAS9300-125—“CAD 3D Assemblies with Graphic Product and Manufacturing Information (PMI) Presentation” </w:t>
+      </w:r>
+    </w:p>
+    <w:p>
+      <w:pPr>
+        <w:pStyle w:val="Default"/>
+        <w:rPr>
+          <w:sz w:val="22"/>
+          <w:szCs w:val="22"/>
+        </w:rPr>
+      </w:pPr>
+    </w:p>
+    <w:p>
+      <w:pPr>
+        <w:pStyle w:val="Default"/>
+        <w:rPr>
+          <w:sz w:val="23"/>
+          <w:szCs w:val="23"/>
+        </w:rPr>
+      </w:pPr>
+      <w:r>
+        <w:rPr>
+          <w:rFonts w:ascii="Times New Roman" w:hAnsi="Times New Roman" w:cs="Times New Roman"/>
+          <w:sz w:val="23"/>
+          <w:szCs w:val="23"/>
+        </w:rPr>
+        <w:t xml:space="preserve">Currently in MBD, however, the Certification authorities are given access to the 3D data either in a lightweight format (3D PDF, ISO 14306 JT or AP242) or as a native CAD model. This puts the burden of interpreting the native CAD model on the certification body that may be certifying multiple OEMs with different CAD systems. Additionally, a native CAD model often contains intellectual property beyond the final design such as construction methods, constraints, and relationships that the OEM may not wish to expose to the certification body. OEMs may want to strip this data out before they provide it to the certification body or only allow access via restricted thin client architectures, such as CITRIX. </w:t>
+      </w:r>
+    </w:p>
+    <w:p>
+      <w:pPr>
+        <w:pStyle w:val="Default"/>
+        <w:rPr>
+          <w:sz w:val="23"/>
+          <w:szCs w:val="23"/>
+        </w:rPr>
+      </w:pPr>
+      <w:r>
+        <w:rPr>
+          <w:b/>
+          <w:bCs/>
+          <w:sz w:val="23"/>
+          <w:szCs w:val="23"/>
+        </w:rPr>
+        <w:t xml:space="preserve">Manufacturing and Support Enablement </w:t>
+      </w:r>
+    </w:p>
+    <w:p>
+      <w:pPr>
+        <w:pStyle w:val="Default"/>
+        <w:rPr>
+          <w:sz w:val="23"/>
+          <w:szCs w:val="23"/>
+        </w:rPr>
+      </w:pPr>
+      <w:r>
+        <w:rPr>
+          <w:rFonts w:ascii="Times New Roman" w:hAnsi="Times New Roman" w:cs="Times New Roman"/>
+          <w:sz w:val="23"/>
+          <w:szCs w:val="23"/>
+        </w:rPr>
+        <w:t xml:space="preserve">OEMs need to communicate the full content of MBD data with their suppliers. Current limitations in the implementation of standard formats such as STEP result in critical information being lost. Part geometry is correctly exchanged but the tolerances and annotations are lost. This often requires that the native CAD model be sent to the supplier and the burden of interpretation is borne by the suppliers. Another approach is to use STEP to exchange the part geometry augmented by a lightweight geometry for viewing the annotations and notes. Add to this the number of OEM-to-supplier interfaces and supplier-to-supplier interfaces and the problem propagates exponentially throughout the supply chain. </w:t>
+      </w:r>
+    </w:p>
+    <w:p>
+      <w:pPr>
+        <w:pStyle w:val="Default"/>
+        <w:rPr>
+          <w:sz w:val="23"/>
+          <w:szCs w:val="23"/>
+        </w:rPr>
+      </w:pPr>
+      <w:r>
+        <w:rPr>
+          <w:b/>
+          <w:bCs/>
+          <w:sz w:val="23"/>
+          <w:szCs w:val="23"/>
+        </w:rPr>
+        <w:t xml:space="preserve">Design Integration </w:t>
+      </w:r>
+    </w:p>
+    <w:p>
+      <w:pPr>
+        <w:pStyle w:val="CommentText"/>
+      </w:pPr>
+      <w:r>
+        <w:rPr>
+          <w:rFonts w:ascii="Times New Roman" w:hAnsi="Times New Roman" w:cs="Times New Roman"/>
+          <w:sz w:val="23"/>
+          <w:szCs w:val="23"/>
+        </w:rPr>
+        <w:t>Collaboration between design partners requires the exchange of geometry, materials, and functional interface data. Geometry needed for spatial analysis may not require the exact fidelity of native CAD geometry. Often a lightweight tessellated representation is better suited to spatial analysis methods such as interference detection and fit analysis. Additionally, the volume of data exchanged is often much larger than in the certification and supply chain use cases. Rather than exchanging parts and assemblies, design integration often exchanges collections of parts by spatial volume up to and including the entire aircraft.</w:t>
+      </w:r>
+      <w:r>
+        <w:rPr>
+          <w:rFonts w:ascii="Times New Roman" w:hAnsi="Times New Roman" w:cs="Times New Roman"/>
+          <w:sz w:val="23"/>
+          <w:szCs w:val="23"/>
+        </w:rPr>
+        <w:t>”</w:t>
+      </w:r>
+    </w:p>
+  </w:comment>
+  <w:comment w:id="2" w:author="Harvey, Melissa K" w:date="2019-07-24T14:59:00Z" w:initials="HMK">
+    <w:p>
+      <w:pPr>
+        <w:pStyle w:val="CommentText"/>
+      </w:pPr>
+      <w:r>
+        <w:rPr>
+          <w:rStyle w:val="CommentReference"/>
+        </w:rPr>
+        <w:annotationRef/>
+      </w:r>
+      <w:r>
+        <w:t>Is this redundant of the previous sentence?</w:t>
+      </w:r>
+    </w:p>
+  </w:comment>
+</w:comments>
+</file>
+
+<file path=word/commentsExtended.xml><?xml version="1.0" encoding="utf-8"?>
+<w15:commentsEx xmlns:wpc="http://schemas.microsoft.com/office/word/2010/wordprocessingCanvas" xmlns:mc="http://schemas.openxmlformats.org/markup-compatibility/2006" xmlns:o="urn:schemas-microsoft-com:office:office" xmlns:r="http://schemas.openxmlformats.org/officeDocument/2006/relationships" xmlns:m="http://schemas.openxmlformats.org/officeDocument/2006/math" xmlns:v="urn:schemas-microsoft-com:vml" xmlns:wp14="http://schemas.microsoft.com/office/word/2010/wordprocessingDrawing" xmlns:wp="http://schemas.openxmlformats.org/drawingml/2006/wordprocessingDrawing" xmlns:w10="urn:schemas-microsoft-com:office:word" xmlns:w="http://schemas.openxmlformats.org/wordprocessingml/2006/main" xmlns:w14="http://schemas.microsoft.com/office/word/2010/wordml" xmlns:w15="http://schemas.microsoft.com/office/word/2012/wordml" xmlns:wpg="http://schemas.microsoft.com/office/word/2010/wordprocessingGroup" xmlns:wpi="http://schemas.microsoft.com/office/word/2010/wordprocessingInk" xmlns:wne="http://schemas.microsoft.com/office/word/2006/wordml" xmlns:wps="http://schemas.microsoft.com/office/word/2010/wordprocessingShape" mc:Ignorable="w14 w15 wp14">
+  <w15:commentEx w15:paraId="62982A58" w15:done="0"/>
+  <w15:commentEx w15:paraId="56BFB24B" w15:done="0"/>
+  <w15:commentEx w15:paraId="214D36C4" w15:done="0"/>
+</w15:commentsEx>
+</file>
+
 <file path=word/endnotes.xml><?xml version="1.0" encoding="utf-8"?>
-<w:endnotes xmlns:wpc="http://schemas.microsoft.com/office/word/2010/wordprocessingCanvas" xmlns:cx="http://schemas.microsoft.com/office/drawing/2014/chartex" xmlns:cx1="http://schemas.microsoft.com/office/drawing/2015/9/8/chartex" xmlns:cx2="http://schemas.microsoft.com/office/drawing/2015/10/21/chartex" xmlns:cx3="http://schemas.microsoft.com/office/drawing/2016/5/9/chartex" xmlns:cx4="http://schemas.microsoft.com/office/drawing/2016/5/10/chartex" xmlns:cx5="http://schemas.microsoft.com/office/drawing/2016/5/11/chartex" xmlns:cx6="http://schemas.microsoft.com/office/drawing/2016/5/12/chartex" xmlns:cx7="http://schemas.microsoft.com/office/drawing/2016/5/13/chartex" xmlns:cx8="http://schemas.microsoft.com/office/drawing/2016/5/14/chartex" xmlns:mc="http://schemas.openxmlformats.org/markup-compatibility/2006" xmlns:aink="http://schemas.microsoft.com/office/drawing/2016/ink" xmlns:am3d="http://schemas.microsoft.com/office/drawing/2017/model3d" xmlns:o="urn:schemas-microsoft-com:office:office" xmlns:r="http://schemas.openxmlformats.org/officeDocument/2006/relationships" xmlns:m="http://schemas.openxmlformats.org/officeDocument/2006/math" xmlns:v="urn:schemas-microsoft-com:vml" xmlns:wp14="http://schemas.microsoft.com/office/word/2010/wordprocessingDrawing" xmlns:wp="http://schemas.openxmlformats.org/drawingml/2006/wordprocessingDrawing" xmlns:w10="urn:schemas-microsoft-com:office:word" xmlns:w="http://schemas.openxmlformats.org/wordprocessingml/2006/main" xmlns:w14="http://schemas.microsoft.com/office/word/2010/wordml" xmlns:w15="http://schemas.microsoft.com/office/word/2012/wordml" xmlns:w16cid="http://schemas.microsoft.com/office/word/2016/wordml/cid" xmlns:w16se="http://schemas.microsoft.com/office/word/2015/wordml/symex" xmlns:wpg="http://schemas.microsoft.com/office/word/2010/wordprocessingGroup" xmlns:wpi="http://schemas.microsoft.com/office/word/2010/wordprocessingInk" xmlns:wne="http://schemas.microsoft.com/office/word/2006/wordml" xmlns:wps="http://schemas.microsoft.com/office/word/2010/wordprocessingShape" mc:Ignorable="w14 w15 w16se w16cid wp14">
+<w:endnotes xmlns:wpc="http://schemas.microsoft.com/office/word/2010/wordprocessingCanvas" xmlns:mc="http://schemas.openxmlformats.org/markup-compatibility/2006" xmlns:o="urn:schemas-microsoft-com:office:office" xmlns:r="http://schemas.openxmlformats.org/officeDocument/2006/relationships" xmlns:m="http://schemas.openxmlformats.org/officeDocument/2006/math" xmlns:v="urn:schemas-microsoft-com:vml" xmlns:wp14="http://schemas.microsoft.com/office/word/2010/wordprocessingDrawing" xmlns:wp="http://schemas.openxmlformats.org/drawingml/2006/wordprocessingDrawing" xmlns:w10="urn:schemas-microsoft-com:office:word" xmlns:w="http://schemas.openxmlformats.org/wordprocessingml/2006/main" xmlns:w14="http://schemas.microsoft.com/office/word/2010/wordml" xmlns:w15="http://schemas.microsoft.com/office/word/2012/wordml" xmlns:wpg="http://schemas.microsoft.com/office/word/2010/wordprocessingGroup" xmlns:wpi="http://schemas.microsoft.com/office/word/2010/wordprocessingInk" xmlns:wne="http://schemas.microsoft.com/office/word/2006/wordml" xmlns:wps="http://schemas.microsoft.com/office/word/2010/wordprocessingShape" mc:Ignorable="w14 w15 wp14">
   <w:endnote w:type="separator" w:id="-1">
     <w:p>
       <w:pPr>
@@ -1072,7 +2013,7 @@
 </file>
 
 <file path=word/footnotes.xml><?xml version="1.0" encoding="utf-8"?>
-<w:footnotes xmlns:wpc="http://schemas.microsoft.com/office/word/2010/wordprocessingCanvas" xmlns:cx="http://schemas.microsoft.com/office/drawing/2014/chartex" xmlns:cx1="http://schemas.microsoft.com/office/drawing/2015/9/8/chartex" xmlns:cx2="http://schemas.microsoft.com/office/drawing/2015/10/21/chartex" xmlns:cx3="http://schemas.microsoft.com/office/drawing/2016/5/9/chartex" xmlns:cx4="http://schemas.microsoft.com/office/drawing/2016/5/10/chartex" xmlns:cx5="http://schemas.microsoft.com/office/drawing/2016/5/11/chartex" xmlns:cx6="http://schemas.microsoft.com/office/drawing/2016/5/12/chartex" xmlns:cx7="http://schemas.microsoft.com/office/drawing/2016/5/13/chartex" xmlns:cx8="http://schemas.microsoft.com/office/drawing/2016/5/14/chartex" xmlns:mc="http://schemas.openxmlformats.org/markup-compatibility/2006" xmlns:aink="http://schemas.microsoft.com/office/drawing/2016/ink" xmlns:am3d="http://schemas.microsoft.com/office/drawing/2017/model3d" xmlns:o="urn:schemas-microsoft-com:office:office" xmlns:r="http://schemas.openxmlformats.org/officeDocument/2006/relationships" xmlns:m="http://schemas.openxmlformats.org/officeDocument/2006/math" xmlns:v="urn:schemas-microsoft-com:vml" xmlns:wp14="http://schemas.microsoft.com/office/word/2010/wordprocessingDrawing" xmlns:wp="http://schemas.openxmlformats.org/drawingml/2006/wordprocessingDrawing" xmlns:w10="urn:schemas-microsoft-com:office:word" xmlns:w="http://schemas.openxmlformats.org/wordprocessingml/2006/main" xmlns:w14="http://schemas.microsoft.com/office/word/2010/wordml" xmlns:w15="http://schemas.microsoft.com/office/word/2012/wordml" xmlns:w16cid="http://schemas.microsoft.com/office/word/2016/wordml/cid" xmlns:w16se="http://schemas.microsoft.com/office/word/2015/wordml/symex" xmlns:wpg="http://schemas.microsoft.com/office/word/2010/wordprocessingGroup" xmlns:wpi="http://schemas.microsoft.com/office/word/2010/wordprocessingInk" xmlns:wne="http://schemas.microsoft.com/office/word/2006/wordml" xmlns:wps="http://schemas.microsoft.com/office/word/2010/wordprocessingShape" mc:Ignorable="w14 w15 w16se w16cid wp14">
+<w:footnotes xmlns:wpc="http://schemas.microsoft.com/office/word/2010/wordprocessingCanvas" xmlns:mc="http://schemas.openxmlformats.org/markup-compatibility/2006" xmlns:o="urn:schemas-microsoft-com:office:office" xmlns:r="http://schemas.openxmlformats.org/officeDocument/2006/relationships" xmlns:m="http://schemas.openxmlformats.org/officeDocument/2006/math" xmlns:v="urn:schemas-microsoft-com:vml" xmlns:wp14="http://schemas.microsoft.com/office/word/2010/wordprocessingDrawing" xmlns:wp="http://schemas.openxmlformats.org/drawingml/2006/wordprocessingDrawing" xmlns:w10="urn:schemas-microsoft-com:office:word" xmlns:w="http://schemas.openxmlformats.org/wordprocessingml/2006/main" xmlns:w14="http://schemas.microsoft.com/office/word/2010/wordml" xmlns:w15="http://schemas.microsoft.com/office/word/2012/wordml" xmlns:wpg="http://schemas.microsoft.com/office/word/2010/wordprocessingGroup" xmlns:wpi="http://schemas.microsoft.com/office/word/2010/wordprocessingInk" xmlns:wne="http://schemas.microsoft.com/office/word/2006/wordml" xmlns:wps="http://schemas.microsoft.com/office/word/2010/wordprocessingShape" mc:Ignorable="w14 w15 wp14">
   <w:footnote w:type="separator" w:id="-1">
     <w:p>
       <w:pPr>
@@ -1097,7 +2038,7 @@
 </file>
 
 <file path=word/header1.xml><?xml version="1.0" encoding="utf-8"?>
-<w:hdr xmlns:wpc="http://schemas.microsoft.com/office/word/2010/wordprocessingCanvas" xmlns:cx="http://schemas.microsoft.com/office/drawing/2014/chartex" xmlns:cx1="http://schemas.microsoft.com/office/drawing/2015/9/8/chartex" xmlns:cx2="http://schemas.microsoft.com/office/drawing/2015/10/21/chartex" xmlns:cx3="http://schemas.microsoft.com/office/drawing/2016/5/9/chartex" xmlns:cx4="http://schemas.microsoft.com/office/drawing/2016/5/10/chartex" xmlns:cx5="http://schemas.microsoft.com/office/drawing/2016/5/11/chartex" xmlns:cx6="http://schemas.microsoft.com/office/drawing/2016/5/12/chartex" xmlns:cx7="http://schemas.microsoft.com/office/drawing/2016/5/13/chartex" xmlns:cx8="http://schemas.microsoft.com/office/drawing/2016/5/14/chartex" xmlns:mc="http://schemas.openxmlformats.org/markup-compatibility/2006" xmlns:aink="http://schemas.microsoft.com/office/drawing/2016/ink" xmlns:am3d="http://schemas.microsoft.com/office/drawing/2017/model3d" xmlns:o="urn:schemas-microsoft-com:office:office" xmlns:r="http://schemas.openxmlformats.org/officeDocument/2006/relationships" xmlns:m="http://schemas.openxmlformats.org/officeDocument/2006/math" xmlns:v="urn:schemas-microsoft-com:vml" xmlns:wp14="http://schemas.microsoft.com/office/word/2010/wordprocessingDrawing" xmlns:wp="http://schemas.openxmlformats.org/drawingml/2006/wordprocessingDrawing" xmlns:w10="urn:schemas-microsoft-com:office:word" xmlns:w="http://schemas.openxmlformats.org/wordprocessingml/2006/main" xmlns:w14="http://schemas.microsoft.com/office/word/2010/wordml" xmlns:w15="http://schemas.microsoft.com/office/word/2012/wordml" xmlns:w16cid="http://schemas.microsoft.com/office/word/2016/wordml/cid" xmlns:w16se="http://schemas.microsoft.com/office/word/2015/wordml/symex" xmlns:wpg="http://schemas.microsoft.com/office/word/2010/wordprocessingGroup" xmlns:wpi="http://schemas.microsoft.com/office/word/2010/wordprocessingInk" xmlns:wne="http://schemas.microsoft.com/office/word/2006/wordml" xmlns:wps="http://schemas.microsoft.com/office/word/2010/wordprocessingShape" mc:Ignorable="w14 w15 w16se w16cid wp14">
+<w:hdr xmlns:wpc="http://schemas.microsoft.com/office/word/2010/wordprocessingCanvas" xmlns:mc="http://schemas.openxmlformats.org/markup-compatibility/2006" xmlns:o="urn:schemas-microsoft-com:office:office" xmlns:r="http://schemas.openxmlformats.org/officeDocument/2006/relationships" xmlns:m="http://schemas.openxmlformats.org/officeDocument/2006/math" xmlns:v="urn:schemas-microsoft-com:vml" xmlns:wp14="http://schemas.microsoft.com/office/word/2010/wordprocessingDrawing" xmlns:wp="http://schemas.openxmlformats.org/drawingml/2006/wordprocessingDrawing" xmlns:w10="urn:schemas-microsoft-com:office:word" xmlns:w="http://schemas.openxmlformats.org/wordprocessingml/2006/main" xmlns:w14="http://schemas.microsoft.com/office/word/2010/wordml" xmlns:w15="http://schemas.microsoft.com/office/word/2012/wordml" xmlns:wpg="http://schemas.microsoft.com/office/word/2010/wordprocessingGroup" xmlns:wpi="http://schemas.microsoft.com/office/word/2010/wordprocessingInk" xmlns:wne="http://schemas.microsoft.com/office/word/2006/wordml" xmlns:wps="http://schemas.microsoft.com/office/word/2010/wordprocessingShape" mc:Ignorable="w14 w15 wp14">
   <w:p>
     <w:pPr>
       <w:rPr>
@@ -1120,8 +2061,59 @@
 </file>
 
 <file path=word/numbering.xml><?xml version="1.0" encoding="utf-8"?>
-<w:numbering xmlns:wpc="http://schemas.microsoft.com/office/word/2010/wordprocessingCanvas" xmlns:cx="http://schemas.microsoft.com/office/drawing/2014/chartex" xmlns:cx1="http://schemas.microsoft.com/office/drawing/2015/9/8/chartex" xmlns:cx2="http://schemas.microsoft.com/office/drawing/2015/10/21/chartex" xmlns:cx3="http://schemas.microsoft.com/office/drawing/2016/5/9/chartex" xmlns:cx4="http://schemas.microsoft.com/office/drawing/2016/5/10/chartex" xmlns:cx5="http://schemas.microsoft.com/office/drawing/2016/5/11/chartex" xmlns:cx6="http://schemas.microsoft.com/office/drawing/2016/5/12/chartex" xmlns:cx7="http://schemas.microsoft.com/office/drawing/2016/5/13/chartex" xmlns:cx8="http://schemas.microsoft.com/office/drawing/2016/5/14/chartex" xmlns:mc="http://schemas.openxmlformats.org/markup-compatibility/2006" xmlns:aink="http://schemas.microsoft.com/office/drawing/2016/ink" xmlns:am3d="http://schemas.microsoft.com/office/drawing/2017/model3d" xmlns:o="urn:schemas-microsoft-com:office:office" xmlns:r="http://schemas.openxmlformats.org/officeDocument/2006/relationships" xmlns:m="http://schemas.openxmlformats.org/officeDocument/2006/math" xmlns:v="urn:schemas-microsoft-com:vml" xmlns:wp14="http://schemas.microsoft.com/office/word/2010/wordprocessingDrawing" xmlns:wp="http://schemas.openxmlformats.org/drawingml/2006/wordprocessingDrawing" xmlns:w10="urn:schemas-microsoft-com:office:word" xmlns:w="http://schemas.openxmlformats.org/wordprocessingml/2006/main" xmlns:w14="http://schemas.microsoft.com/office/word/2010/wordml" xmlns:w15="http://schemas.microsoft.com/office/word/2012/wordml" xmlns:w16cid="http://schemas.microsoft.com/office/word/2016/wordml/cid" xmlns:w16se="http://schemas.microsoft.com/office/word/2015/wordml/symex" xmlns:wpg="http://schemas.microsoft.com/office/word/2010/wordprocessingGroup" xmlns:wpi="http://schemas.microsoft.com/office/word/2010/wordprocessingInk" xmlns:wne="http://schemas.microsoft.com/office/word/2006/wordml" xmlns:wps="http://schemas.microsoft.com/office/word/2010/wordprocessingShape" mc:Ignorable="w14 w15 w16se w16cid wp14">
+<w:numbering xmlns:wpc="http://schemas.microsoft.com/office/word/2010/wordprocessingCanvas" xmlns:mc="http://schemas.openxmlformats.org/markup-compatibility/2006" xmlns:o="urn:schemas-microsoft-com:office:office" xmlns:r="http://schemas.openxmlformats.org/officeDocument/2006/relationships" xmlns:m="http://schemas.openxmlformats.org/officeDocument/2006/math" xmlns:v="urn:schemas-microsoft-com:vml" xmlns:wp14="http://schemas.microsoft.com/office/word/2010/wordprocessingDrawing" xmlns:wp="http://schemas.openxmlformats.org/drawingml/2006/wordprocessingDrawing" xmlns:w10="urn:schemas-microsoft-com:office:word" xmlns:w="http://schemas.openxmlformats.org/wordprocessingml/2006/main" xmlns:w14="http://schemas.microsoft.com/office/word/2010/wordml" xmlns:w15="http://schemas.microsoft.com/office/word/2012/wordml" xmlns:wpg="http://schemas.microsoft.com/office/word/2010/wordprocessingGroup" xmlns:wpi="http://schemas.microsoft.com/office/word/2010/wordprocessingInk" xmlns:wne="http://schemas.microsoft.com/office/word/2006/wordml" xmlns:wps="http://schemas.microsoft.com/office/word/2010/wordprocessingShape" mc:Ignorable="w14 w15 wp14">
   <w:abstractNum w:abstractNumId="0" w15:restartNumberingAfterBreak="0">
+    <w:nsid w:val="A521FF89"/>
+    <w:multiLevelType w:val="hybridMultilevel"/>
+    <w:tmpl w:val="6BBF3D08"/>
+    <w:lvl w:ilvl="0" w:tplc="FFFFFFFF">
+      <w:start w:val="1"/>
+      <w:numFmt w:val="bullet"/>
+      <w:lvlText w:val="•"/>
+      <w:lvlJc w:val="left"/>
+    </w:lvl>
+    <w:lvl w:ilvl="1" w:tplc="FFFFFFFF">
+      <w:numFmt w:val="decimal"/>
+      <w:lvlText w:val=""/>
+      <w:lvlJc w:val="left"/>
+    </w:lvl>
+    <w:lvl w:ilvl="2" w:tplc="FFFFFFFF">
+      <w:numFmt w:val="decimal"/>
+      <w:lvlText w:val=""/>
+      <w:lvlJc w:val="left"/>
+    </w:lvl>
+    <w:lvl w:ilvl="3" w:tplc="FFFFFFFF">
+      <w:numFmt w:val="decimal"/>
+      <w:lvlText w:val=""/>
+      <w:lvlJc w:val="left"/>
+    </w:lvl>
+    <w:lvl w:ilvl="4" w:tplc="FFFFFFFF">
+      <w:numFmt w:val="decimal"/>
+      <w:lvlText w:val=""/>
+      <w:lvlJc w:val="left"/>
+    </w:lvl>
+    <w:lvl w:ilvl="5" w:tplc="FFFFFFFF">
+      <w:numFmt w:val="decimal"/>
+      <w:lvlText w:val=""/>
+      <w:lvlJc w:val="left"/>
+    </w:lvl>
+    <w:lvl w:ilvl="6" w:tplc="FFFFFFFF">
+      <w:numFmt w:val="decimal"/>
+      <w:lvlText w:val=""/>
+      <w:lvlJc w:val="left"/>
+    </w:lvl>
+    <w:lvl w:ilvl="7" w:tplc="FFFFFFFF">
+      <w:numFmt w:val="decimal"/>
+      <w:lvlText w:val=""/>
+      <w:lvlJc w:val="left"/>
+    </w:lvl>
+    <w:lvl w:ilvl="8" w:tplc="FFFFFFFF">
+      <w:numFmt w:val="decimal"/>
+      <w:lvlText w:val=""/>
+      <w:lvlJc w:val="left"/>
+    </w:lvl>
+  </w:abstractNum>
+  <w:abstractNum w:abstractNumId="1" w15:restartNumberingAfterBreak="0">
     <w:nsid w:val="266532CC"/>
     <w:multiLevelType w:val="multilevel"/>
     <w:tmpl w:val="08090027"/>
@@ -1217,10 +2209,10 @@
     </w:lvl>
   </w:abstractNum>
   <w:num w:numId="1">
-    <w:abstractNumId w:val="0"/>
+    <w:abstractNumId w:val="1"/>
   </w:num>
   <w:num w:numId="2">
-    <w:abstractNumId w:val="0"/>
+    <w:abstractNumId w:val="1"/>
     <w:lvlOverride w:ilvl="0">
       <w:startOverride w:val="1"/>
     </w:lvlOverride>
@@ -1249,11 +2241,22 @@
       <w:startOverride w:val="1"/>
     </w:lvlOverride>
   </w:num>
+  <w:num w:numId="3">
+    <w:abstractNumId w:val="0"/>
+  </w:num>
 </w:numbering>
 </file>
 
+<file path=word/people.xml><?xml version="1.0" encoding="utf-8"?>
+<w15:people xmlns:wpc="http://schemas.microsoft.com/office/word/2010/wordprocessingCanvas" xmlns:mc="http://schemas.openxmlformats.org/markup-compatibility/2006" xmlns:o="urn:schemas-microsoft-com:office:office" xmlns:r="http://schemas.openxmlformats.org/officeDocument/2006/relationships" xmlns:m="http://schemas.openxmlformats.org/officeDocument/2006/math" xmlns:v="urn:schemas-microsoft-com:vml" xmlns:wp14="http://schemas.microsoft.com/office/word/2010/wordprocessingDrawing" xmlns:wp="http://schemas.openxmlformats.org/drawingml/2006/wordprocessingDrawing" xmlns:w10="urn:schemas-microsoft-com:office:word" xmlns:w="http://schemas.openxmlformats.org/wordprocessingml/2006/main" xmlns:w14="http://schemas.microsoft.com/office/word/2010/wordml" xmlns:w15="http://schemas.microsoft.com/office/word/2012/wordml" xmlns:wpg="http://schemas.microsoft.com/office/word/2010/wordprocessingGroup" xmlns:wpi="http://schemas.microsoft.com/office/word/2010/wordprocessingInk" xmlns:wne="http://schemas.microsoft.com/office/word/2006/wordml" xmlns:wps="http://schemas.microsoft.com/office/word/2010/wordprocessingShape" mc:Ignorable="w14 w15 wp14">
+  <w15:person w15:author="Harvey, Melissa K">
+    <w15:presenceInfo w15:providerId="AD" w15:userId="S-1-5-21-2025429265-1303643608-1417001333-1006850"/>
+  </w15:person>
+</w15:people>
+</file>
+
 <file path=word/styles.xml><?xml version="1.0" encoding="utf-8"?>
-<w:styles xmlns:mc="http://schemas.openxmlformats.org/markup-compatibility/2006" xmlns:r="http://schemas.openxmlformats.org/officeDocument/2006/relationships" xmlns:w="http://schemas.openxmlformats.org/wordprocessingml/2006/main" xmlns:w14="http://schemas.microsoft.com/office/word/2010/wordml" xmlns:w15="http://schemas.microsoft.com/office/word/2012/wordml" xmlns:w16cid="http://schemas.microsoft.com/office/word/2016/wordml/cid" xmlns:w16se="http://schemas.microsoft.com/office/word/2015/wordml/symex" mc:Ignorable="w14 w15 w16se w16cid">
+<w:styles xmlns:mc="http://schemas.openxmlformats.org/markup-compatibility/2006" xmlns:r="http://schemas.openxmlformats.org/officeDocument/2006/relationships" xmlns:w="http://schemas.openxmlformats.org/wordprocessingml/2006/main" xmlns:w14="http://schemas.microsoft.com/office/word/2010/wordml" xmlns:w15="http://schemas.microsoft.com/office/word/2012/wordml" mc:Ignorable="w14 w15">
   <w:docDefaults>
     <w:rPrDefault>
       <w:rPr>
@@ -1269,7 +2272,7 @@
       </w:pPr>
     </w:pPrDefault>
   </w:docDefaults>
-  <w:latentStyles w:defLockedState="0" w:defUIPriority="99" w:defSemiHidden="0" w:defUnhideWhenUsed="0" w:defQFormat="0" w:count="376">
+  <w:latentStyles w:defLockedState="0" w:defUIPriority="99" w:defSemiHidden="0" w:defUnhideWhenUsed="0" w:defQFormat="0" w:count="371">
     <w:lsdException w:name="Normal" w:uiPriority="0" w:qFormat="1"/>
     <w:lsdException w:name="heading 1" w:uiPriority="9" w:qFormat="1"/>
     <w:lsdException w:name="heading 2" w:semiHidden="1" w:uiPriority="9" w:unhideWhenUsed="1" w:qFormat="1"/>
@@ -1641,11 +2644,6 @@
     <w:lsdException w:name="List Table 5 Dark Accent 6" w:uiPriority="50"/>
     <w:lsdException w:name="List Table 6 Colorful Accent 6" w:uiPriority="51"/>
     <w:lsdException w:name="List Table 7 Colorful Accent 6" w:uiPriority="52"/>
-    <w:lsdException w:name="Mention" w:semiHidden="1" w:unhideWhenUsed="1"/>
-    <w:lsdException w:name="Smart Hyperlink" w:semiHidden="1" w:unhideWhenUsed="1"/>
-    <w:lsdException w:name="Hashtag" w:semiHidden="1" w:unhideWhenUsed="1"/>
-    <w:lsdException w:name="Unresolved Mention" w:semiHidden="1" w:unhideWhenUsed="1"/>
-    <w:lsdException w:name="Smart Link" w:semiHidden="1" w:unhideWhenUsed="1"/>
   </w:latentStyles>
   <w:style w:type="paragraph" w:default="1" w:styleId="Normal">
     <w:name w:val="Normal"/>
@@ -2095,6 +3093,123 @@
       <w:lang w:val="en-GB"/>
     </w:rPr>
   </w:style>
+  <w:style w:type="character" w:styleId="CommentReference">
+    <w:name w:val="annotation reference"/>
+    <w:basedOn w:val="DefaultParagraphFont"/>
+    <w:uiPriority w:val="99"/>
+    <w:semiHidden/>
+    <w:unhideWhenUsed/>
+    <w:rsid w:val="00244A09"/>
+    <w:rPr>
+      <w:sz w:val="16"/>
+      <w:szCs w:val="16"/>
+    </w:rPr>
+  </w:style>
+  <w:style w:type="paragraph" w:styleId="CommentText">
+    <w:name w:val="annotation text"/>
+    <w:basedOn w:val="Normal"/>
+    <w:link w:val="CommentTextChar"/>
+    <w:uiPriority w:val="99"/>
+    <w:semiHidden/>
+    <w:unhideWhenUsed/>
+    <w:rsid w:val="00244A09"/>
+    <w:pPr>
+      <w:spacing w:line="240" w:lineRule="auto"/>
+    </w:pPr>
+    <w:rPr>
+      <w:sz w:val="20"/>
+      <w:szCs w:val="20"/>
+    </w:rPr>
+  </w:style>
+  <w:style w:type="character" w:customStyle="1" w:styleId="CommentTextChar">
+    <w:name w:val="Comment Text Char"/>
+    <w:basedOn w:val="DefaultParagraphFont"/>
+    <w:link w:val="CommentText"/>
+    <w:uiPriority w:val="99"/>
+    <w:semiHidden/>
+    <w:rsid w:val="00244A09"/>
+    <w:rPr>
+      <w:sz w:val="20"/>
+      <w:szCs w:val="20"/>
+      <w:lang w:val="en-GB"/>
+    </w:rPr>
+  </w:style>
+  <w:style w:type="paragraph" w:styleId="CommentSubject">
+    <w:name w:val="annotation subject"/>
+    <w:basedOn w:val="CommentText"/>
+    <w:next w:val="CommentText"/>
+    <w:link w:val="CommentSubjectChar"/>
+    <w:uiPriority w:val="99"/>
+    <w:semiHidden/>
+    <w:unhideWhenUsed/>
+    <w:rsid w:val="00244A09"/>
+    <w:rPr>
+      <w:b/>
+      <w:bCs/>
+    </w:rPr>
+  </w:style>
+  <w:style w:type="character" w:customStyle="1" w:styleId="CommentSubjectChar">
+    <w:name w:val="Comment Subject Char"/>
+    <w:basedOn w:val="CommentTextChar"/>
+    <w:link w:val="CommentSubject"/>
+    <w:uiPriority w:val="99"/>
+    <w:semiHidden/>
+    <w:rsid w:val="00244A09"/>
+    <w:rPr>
+      <w:b/>
+      <w:bCs/>
+      <w:sz w:val="20"/>
+      <w:szCs w:val="20"/>
+      <w:lang w:val="en-GB"/>
+    </w:rPr>
+  </w:style>
+  <w:style w:type="paragraph" w:styleId="BalloonText">
+    <w:name w:val="Balloon Text"/>
+    <w:basedOn w:val="Normal"/>
+    <w:link w:val="BalloonTextChar"/>
+    <w:uiPriority w:val="99"/>
+    <w:semiHidden/>
+    <w:unhideWhenUsed/>
+    <w:rsid w:val="00244A09"/>
+    <w:pPr>
+      <w:spacing w:after="0" w:line="240" w:lineRule="auto"/>
+    </w:pPr>
+    <w:rPr>
+      <w:rFonts w:ascii="Segoe UI" w:hAnsi="Segoe UI" w:cs="Segoe UI"/>
+      <w:sz w:val="18"/>
+      <w:szCs w:val="18"/>
+    </w:rPr>
+  </w:style>
+  <w:style w:type="character" w:customStyle="1" w:styleId="BalloonTextChar">
+    <w:name w:val="Balloon Text Char"/>
+    <w:basedOn w:val="DefaultParagraphFont"/>
+    <w:link w:val="BalloonText"/>
+    <w:uiPriority w:val="99"/>
+    <w:semiHidden/>
+    <w:rsid w:val="00244A09"/>
+    <w:rPr>
+      <w:rFonts w:ascii="Segoe UI" w:hAnsi="Segoe UI" w:cs="Segoe UI"/>
+      <w:sz w:val="18"/>
+      <w:szCs w:val="18"/>
+      <w:lang w:val="en-GB"/>
+    </w:rPr>
+  </w:style>
+  <w:style w:type="paragraph" w:customStyle="1" w:styleId="Default">
+    <w:name w:val="Default"/>
+    <w:rsid w:val="00244A09"/>
+    <w:pPr>
+      <w:autoSpaceDE w:val="0"/>
+      <w:autoSpaceDN w:val="0"/>
+      <w:adjustRightInd w:val="0"/>
+      <w:spacing w:after="0" w:line="240" w:lineRule="auto"/>
+    </w:pPr>
+    <w:rPr>
+      <w:rFonts w:ascii="Arial" w:hAnsi="Arial" w:cs="Arial"/>
+      <w:color w:val="000000"/>
+      <w:sz w:val="24"/>
+      <w:szCs w:val="24"/>
+    </w:rPr>
+  </w:style>
 </w:styles>
 </file>
 

</xml_diff>

<commit_message>
Look guys we have a compiled paper :)
</commit_message>
<xml_diff>
--- a/01 - Agile for Model-Based Standards Development/B - Draft/Section I - Introduction.docx
+++ b/01 - Agile for Model-Based Standards Development/B - Draft/Section I - Introduction.docx
@@ -1,6 +1,6 @@
 
 <file path=word/document.xml><?xml version="1.0" encoding="utf-8"?>
-<w:document xmlns:wpc="http://schemas.microsoft.com/office/word/2010/wordprocessingCanvas" xmlns:cx="http://schemas.microsoft.com/office/drawing/2014/chartex" xmlns:cx1="http://schemas.microsoft.com/office/drawing/2015/9/8/chartex" xmlns:mc="http://schemas.openxmlformats.org/markup-compatibility/2006" xmlns:o="urn:schemas-microsoft-com:office:office" xmlns:r="http://schemas.openxmlformats.org/officeDocument/2006/relationships" xmlns:m="http://schemas.openxmlformats.org/officeDocument/2006/math" xmlns:v="urn:schemas-microsoft-com:vml" xmlns:wp14="http://schemas.microsoft.com/office/word/2010/wordprocessingDrawing" xmlns:wp="http://schemas.openxmlformats.org/drawingml/2006/wordprocessingDrawing" xmlns:w10="urn:schemas-microsoft-com:office:word" xmlns:w="http://schemas.openxmlformats.org/wordprocessingml/2006/main" xmlns:w14="http://schemas.microsoft.com/office/word/2010/wordml" xmlns:w15="http://schemas.microsoft.com/office/word/2012/wordml" xmlns:w16se="http://schemas.microsoft.com/office/word/2015/wordml/symex" xmlns:wpg="http://schemas.microsoft.com/office/word/2010/wordprocessingGroup" xmlns:wpi="http://schemas.microsoft.com/office/word/2010/wordprocessingInk" xmlns:wne="http://schemas.microsoft.com/office/word/2006/wordml" xmlns:wps="http://schemas.microsoft.com/office/word/2010/wordprocessingShape" mc:Ignorable="w14 w15 w16se wp14">
+<w:document xmlns:wpc="http://schemas.microsoft.com/office/word/2010/wordprocessingCanvas" xmlns:mc="http://schemas.openxmlformats.org/markup-compatibility/2006" xmlns:o="urn:schemas-microsoft-com:office:office" xmlns:r="http://schemas.openxmlformats.org/officeDocument/2006/relationships" xmlns:m="http://schemas.openxmlformats.org/officeDocument/2006/math" xmlns:v="urn:schemas-microsoft-com:vml" xmlns:wp14="http://schemas.microsoft.com/office/word/2010/wordprocessingDrawing" xmlns:wp="http://schemas.openxmlformats.org/drawingml/2006/wordprocessingDrawing" xmlns:w10="urn:schemas-microsoft-com:office:word" xmlns:w="http://schemas.openxmlformats.org/wordprocessingml/2006/main" xmlns:w14="http://schemas.microsoft.com/office/word/2010/wordml" xmlns:w15="http://schemas.microsoft.com/office/word/2012/wordml" xmlns:wpg="http://schemas.microsoft.com/office/word/2010/wordprocessingGroup" xmlns:wpi="http://schemas.microsoft.com/office/word/2010/wordprocessingInk" xmlns:wne="http://schemas.microsoft.com/office/word/2006/wordml" xmlns:wps="http://schemas.microsoft.com/office/word/2010/wordprocessingShape" mc:Ignorable="w14 w15 wp14">
   <w:body>
     <w:p>
       <w:pPr>
@@ -11,6 +11,161 @@
         </w:numPr>
         <w:spacing w:before="0" w:line="256" w:lineRule="auto"/>
       </w:pPr>
+      <w:r>
+        <w:rPr>
+          <w:noProof/>
+          <w:lang w:val="en-US"/>
+        </w:rPr>
+        <mc:AlternateContent>
+          <mc:Choice Requires="wps">
+            <w:drawing>
+              <wp:anchor distT="0" distB="0" distL="114300" distR="114300" simplePos="0" relativeHeight="251661312" behindDoc="0" locked="0" layoutInCell="1" allowOverlap="1" wp14:anchorId="32787C8D" wp14:editId="65E3E599">
+                <wp:simplePos x="0" y="0"/>
+                <wp:positionH relativeFrom="column">
+                  <wp:posOffset>-228600</wp:posOffset>
+                </wp:positionH>
+                <wp:positionV relativeFrom="paragraph">
+                  <wp:posOffset>-1920875</wp:posOffset>
+                </wp:positionV>
+                <wp:extent cx="1828800" cy="1828800"/>
+                <wp:effectExtent l="0" t="0" r="0" b="0"/>
+                <wp:wrapNone/>
+                <wp:docPr id="2" name="Text Box 2"/>
+                <wp:cNvGraphicFramePr/>
+                <a:graphic xmlns:a="http://schemas.openxmlformats.org/drawingml/2006/main">
+                  <a:graphicData uri="http://schemas.microsoft.com/office/word/2010/wordprocessingShape">
+                    <wps:wsp>
+                      <wps:cNvSpPr txBox="1"/>
+                      <wps:spPr>
+                        <a:xfrm>
+                          <a:off x="0" y="0"/>
+                          <a:ext cx="1828800" cy="1828800"/>
+                        </a:xfrm>
+                        <a:prstGeom prst="rect">
+                          <a:avLst/>
+                        </a:prstGeom>
+                        <a:noFill/>
+                        <a:ln>
+                          <a:noFill/>
+                        </a:ln>
+                        <a:effectLst/>
+                      </wps:spPr>
+                      <wps:txbx>
+                        <w:txbxContent>
+                          <w:p>
+                            <w:pPr>
+                              <w:jc w:val="center"/>
+                              <w:rPr>
+                                <w:rFonts w:ascii="Arial" w:hAnsi="Arial" w:cs="Arial"/>
+                                <w:b/>
+                                <w:color w:val="262626" w:themeColor="text1" w:themeTint="D9"/>
+                                <w:sz w:val="72"/>
+                                <w:szCs w:val="72"/>
+                                <w14:shadow w14:blurRad="0" w14:dist="38100" w14:dir="2700000" w14:sx="100000" w14:sy="100000" w14:kx="0" w14:ky="0" w14:algn="bl">
+                                  <w14:schemeClr w14:val="accent5"/>
+                                </w14:shadow>
+                                <w14:textOutline w14:w="6731" w14:cap="flat" w14:cmpd="sng" w14:algn="ctr">
+                                  <w14:solidFill>
+                                    <w14:schemeClr w14:val="bg1"/>
+                                  </w14:solidFill>
+                                  <w14:prstDash w14:val="solid"/>
+                                  <w14:round/>
+                                </w14:textOutline>
+                              </w:rPr>
+                            </w:pPr>
+                            <w:r>
+                              <w:rPr>
+                                <w:rFonts w:ascii="Arial" w:hAnsi="Arial" w:cs="Arial"/>
+                                <w:b/>
+                                <w:color w:val="262626" w:themeColor="text1" w:themeTint="D9"/>
+                                <w:sz w:val="72"/>
+                                <w:szCs w:val="72"/>
+                                <w14:shadow w14:blurRad="0" w14:dist="38100" w14:dir="2700000" w14:sx="100000" w14:sy="100000" w14:kx="0" w14:ky="0" w14:algn="bl">
+                                  <w14:schemeClr w14:val="accent5"/>
+                                </w14:shadow>
+                                <w14:textOutline w14:w="6731" w14:cap="flat" w14:cmpd="sng" w14:algn="ctr">
+                                  <w14:solidFill>
+                                    <w14:schemeClr w14:val="bg1"/>
+                                  </w14:solidFill>
+                                  <w14:prstDash w14:val="solid"/>
+                                  <w14:round/>
+                                </w14:textOutline>
+                              </w:rPr>
+                              <w:t>Content Moved to Integrated Doc</w:t>
+                            </w:r>
+                          </w:p>
+                        </w:txbxContent>
+                      </wps:txbx>
+                      <wps:bodyPr rot="0" spcFirstLastPara="0" vertOverflow="overflow" horzOverflow="overflow" vert="horz" wrap="none" lIns="91440" tIns="45720" rIns="91440" bIns="45720" numCol="1" spcCol="0" rtlCol="0" fromWordArt="0" anchor="t" anchorCtr="0" forceAA="0" compatLnSpc="1">
+                        <a:prstTxWarp prst="textNoShape">
+                          <a:avLst/>
+                        </a:prstTxWarp>
+                        <a:spAutoFit/>
+                      </wps:bodyPr>
+                    </wps:wsp>
+                  </a:graphicData>
+                </a:graphic>
+              </wp:anchor>
+            </w:drawing>
+          </mc:Choice>
+          <mc:Fallback>
+            <w:pict>
+              <v:shapetype w14:anchorId="32787C8D" id="_x0000_t202" coordsize="21600,21600" o:spt="202" path="m,l,21600r21600,l21600,xe">
+                <v:stroke joinstyle="miter"/>
+                <v:path gradientshapeok="t" o:connecttype="rect"/>
+              </v:shapetype>
+              <v:shape id="Text Box 2" o:spid="_x0000_s1026" type="#_x0000_t202" style="position:absolute;left:0;text-align:left;margin-left:-18pt;margin-top:-151.25pt;width:2in;height:2in;z-index:251661312;visibility:visible;mso-wrap-style:none;mso-wrap-distance-left:9pt;mso-wrap-distance-top:0;mso-wrap-distance-right:9pt;mso-wrap-distance-bottom:0;mso-position-horizontal:absolute;mso-position-horizontal-relative:text;mso-position-vertical:absolute;mso-position-vertical-relative:text;v-text-anchor:top" o:gfxdata="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" filled="f" stroked="f">
+                <v:textbox style="mso-fit-shape-to-text:t">
+                  <w:txbxContent>
+                    <w:p>
+                      <w:pPr>
+                        <w:jc w:val="center"/>
+                        <w:rPr>
+                          <w:rFonts w:ascii="Arial" w:hAnsi="Arial" w:cs="Arial"/>
+                          <w:b/>
+                          <w:color w:val="262626" w:themeColor="text1" w:themeTint="D9"/>
+                          <w:sz w:val="72"/>
+                          <w:szCs w:val="72"/>
+                          <w14:shadow w14:blurRad="0" w14:dist="38100" w14:dir="2700000" w14:sx="100000" w14:sy="100000" w14:kx="0" w14:ky="0" w14:algn="bl">
+                            <w14:schemeClr w14:val="accent5"/>
+                          </w14:shadow>
+                          <w14:textOutline w14:w="6731" w14:cap="flat" w14:cmpd="sng" w14:algn="ctr">
+                            <w14:solidFill>
+                              <w14:schemeClr w14:val="bg1"/>
+                            </w14:solidFill>
+                            <w14:prstDash w14:val="solid"/>
+                            <w14:round/>
+                          </w14:textOutline>
+                        </w:rPr>
+                      </w:pPr>
+                      <w:r>
+                        <w:rPr>
+                          <w:rFonts w:ascii="Arial" w:hAnsi="Arial" w:cs="Arial"/>
+                          <w:b/>
+                          <w:color w:val="262626" w:themeColor="text1" w:themeTint="D9"/>
+                          <w:sz w:val="72"/>
+                          <w:szCs w:val="72"/>
+                          <w14:shadow w14:blurRad="0" w14:dist="38100" w14:dir="2700000" w14:sx="100000" w14:sy="100000" w14:kx="0" w14:ky="0" w14:algn="bl">
+                            <w14:schemeClr w14:val="accent5"/>
+                          </w14:shadow>
+                          <w14:textOutline w14:w="6731" w14:cap="flat" w14:cmpd="sng" w14:algn="ctr">
+                            <w14:solidFill>
+                              <w14:schemeClr w14:val="bg1"/>
+                            </w14:solidFill>
+                            <w14:prstDash w14:val="solid"/>
+                            <w14:round/>
+                          </w14:textOutline>
+                        </w:rPr>
+                        <w:t>Content Moved to Integrated Doc</w:t>
+                      </w:r>
+                    </w:p>
+                  </w:txbxContent>
+                </v:textbox>
+              </v:shape>
+            </w:pict>
+          </mc:Fallback>
+        </mc:AlternateContent>
+      </w:r>
       <w:r>
         <w:t xml:space="preserve">Introduction – </w:t>
       </w:r>
@@ -77,27 +232,7 @@
           <w:sz w:val="18"/>
           <w:szCs w:val="18"/>
         </w:rPr>
-        <w:t xml:space="preserve">Digitization of knowledge, promoted by recent advances in the information and communication technology field, has led to a digital revolution of manufacturing. While paper-based information </w:t>
-      </w:r>
-      <w:proofErr w:type="spellStart"/>
-      <w:r>
-        <w:rPr>
-          <w:rFonts w:ascii="Arial" w:eastAsia="Times New Roman" w:hAnsi="Arial" w:cs="Arial"/>
-          <w:color w:val="000000"/>
-          <w:sz w:val="18"/>
-          <w:szCs w:val="18"/>
-        </w:rPr>
-        <w:t>artifacts</w:t>
-      </w:r>
-      <w:proofErr w:type="spellEnd"/>
-      <w:r>
-        <w:rPr>
-          <w:rFonts w:ascii="Arial" w:eastAsia="Times New Roman" w:hAnsi="Arial" w:cs="Arial"/>
-          <w:color w:val="000000"/>
-          <w:sz w:val="18"/>
-          <w:szCs w:val="18"/>
-        </w:rPr>
-        <w:t xml:space="preserve"> (such as 2D drawings) are being replaced by their digital twins, unstructured data sources (spreadsheets, text documents, email, …) are slowly being replaced by structured data models embedding different types of information (design, manufacturing, inspection, …). This digitization supported by a formal representation of the data is a key enabler of the Model-Based Enterprise paradigm, in which information management is digital and can be automated. </w:t>
+        <w:t xml:space="preserve">Digitization of knowledge, promoted by recent advances in the information and communication technology field, has led to a digital revolution of manufacturing. While paper-based information artifacts (such as 2D drawings) are being replaced by their digital twins, unstructured data sources (spreadsheets, text documents, email, …) are slowly being replaced by structured data models embedding different types of information (design, manufacturing, inspection, …). This digitization supported by a formal representation of the data is a key enabler of the Model-Based Enterprise paradigm, in which information management is digital and can be automated. </w:t>
       </w:r>
     </w:p>
     <w:p>
@@ -118,7 +253,16 @@
           <w:sz w:val="18"/>
           <w:szCs w:val="18"/>
         </w:rPr>
-        <w:t>Through this new paradigm, manufacturing data processing can now leverage modern computing techniques and be made faster, consistent, and more accurate, offering a better insight and leading to a Smarter Manufacturing. This new approach requires that structured digital product data be shared and exchanged among numerous engineering and business software applications, and information systems[ref]. Through its entire lifecycle, a product generates an enormous amount of data in response to different processes (e.g., design, manufacturing, distribution) and needs (e.g., technical, commercial, regulatory). This data is often critical to every organization that plays a role in the product lifecycle. This is where the organizational contribution and value reside.</w:t>
+        <w:t xml:space="preserve">Through this new paradigm, manufacturing data processing can now leverage modern computing techniques and be made faster, consistent, and more accurate, offering a better insight and leading to a Smarter Manufacturing. This new approach requires that structured digital product data be shared and exchanged among numerous engineering and business software applications, and information systems[ref]. Through its entire lifecycle, a product generates an enormous amount of data in response to different processes (e.g., design, manufacturing, distribution) and needs (e.g., technical, commercial, regulatory). This data is often critical to every organization that plays a role in the product lifecycle. </w:t>
+      </w:r>
+      <w:r>
+        <w:rPr>
+          <w:rFonts w:ascii="Arial" w:eastAsia="Times New Roman" w:hAnsi="Arial" w:cs="Arial"/>
+          <w:color w:val="000000"/>
+          <w:sz w:val="18"/>
+          <w:szCs w:val="18"/>
+        </w:rPr>
+        <w:t>This is where the organizational contribution and value reside.</w:t>
       </w:r>
     </w:p>
     <w:p>
@@ -241,6 +385,7 @@
         <w:rPr>
           <w:rFonts w:eastAsia="Times New Roman"/>
         </w:rPr>
+        <w:lastRenderedPageBreak/>
         <w:t>Information Standards and how they support of Business Needs</w:t>
       </w:r>
     </w:p>
@@ -352,7 +497,16 @@
           <w:sz w:val="18"/>
           <w:szCs w:val="18"/>
         </w:rPr>
-        <w:t xml:space="preserve"> standard series, informally known as STEP[ref].  STEP started in the early 90s and is one of the information standards that enables product lifecycle collaboration. It includes a set of product data representations and implementation methods to exchange product data. Each of these product data representations is domain-specific and developed by industrial experts to enable standard-based product data exchange. To support its requirements, the STEP community developed its own data modelling language ISO 10303-11 </w:t>
+        <w:t xml:space="preserve"> standard series, informally known as STEP[ref].  STEP started in the early 90s and is one of the information standards that enables product lifecycle collaboration. It includes a set of product data representations and implementation methods to exchange product data. Each of these product data representations is domain-specific and </w:t>
+      </w:r>
+      <w:r>
+        <w:rPr>
+          <w:rFonts w:ascii="Arial" w:eastAsia="Times New Roman" w:hAnsi="Arial" w:cs="Arial"/>
+          <w:color w:val="000000"/>
+          <w:sz w:val="18"/>
+          <w:szCs w:val="18"/>
+        </w:rPr>
+        <w:t xml:space="preserve">developed by industrial experts to enable standard-based product data exchange. To support its requirements, the STEP community developed its own data modelling language ISO 10303-11 </w:t>
       </w:r>
       <w:r>
         <w:rPr>
@@ -433,27 +587,7 @@
           <w:sz w:val="18"/>
           <w:szCs w:val="18"/>
         </w:rPr>
-        <w:t xml:space="preserve">It aims to provide a complete and unambiguous description of manufacturing products, usable throughout their life cycle, regardless of the IT support used. The scope of STEP is much broader than other existing computer-aided design (CAD) data exchange formats. It is intended to handle a wide range of product types (electronic, mechanical, </w:t>
-      </w:r>
-      <w:proofErr w:type="spellStart"/>
-      <w:r>
-        <w:rPr>
-          <w:rFonts w:ascii="Arial" w:eastAsia="Times New Roman" w:hAnsi="Arial" w:cs="Arial"/>
-          <w:color w:val="000000"/>
-          <w:sz w:val="18"/>
-          <w:szCs w:val="18"/>
-        </w:rPr>
-        <w:t>fiber</w:t>
-      </w:r>
-      <w:proofErr w:type="spellEnd"/>
-      <w:r>
-        <w:rPr>
-          <w:rFonts w:ascii="Arial" w:eastAsia="Times New Roman" w:hAnsi="Arial" w:cs="Arial"/>
-          <w:color w:val="000000"/>
-          <w:sz w:val="18"/>
-          <w:szCs w:val="18"/>
-        </w:rPr>
-        <w:t xml:space="preserve"> composites, ships, architectural, process plant, furniture,...) and cover all life-cycle stages (design, analysis, planning, manufacture,...). [1]   </w:t>
+        <w:t xml:space="preserve">It aims to provide a complete and unambiguous description of manufacturing products, usable throughout their life cycle, regardless of the IT support used. The scope of STEP is much broader than other existing computer-aided design (CAD) data exchange formats. It is intended to handle a wide range of product types (electronic, mechanical, fiber composites, ships, architectural, process plant, furniture,...) and cover all life-cycle stages (design, analysis, planning, manufacture,...). [1]   </w:t>
       </w:r>
     </w:p>
     <w:p>
@@ -508,6 +642,7 @@
         <w:rPr>
           <w:rFonts w:eastAsia="Times New Roman"/>
         </w:rPr>
+        <w:lastRenderedPageBreak/>
         <w:t xml:space="preserve"> Who Creates them [1.B.1, I.B.2]</w:t>
       </w:r>
     </w:p>
@@ -560,7 +695,16 @@
           <w:sz w:val="18"/>
           <w:szCs w:val="18"/>
         </w:rPr>
-        <w:t>Developing a standard involve different stakeholders. There are four major types of stakeholders : the Sponsor, who is the entity that creates a request for standardization; the Standards Development Organization (SDO) that supervises the standard development process and, supports the publication and the maintenance of the standard; the Standard Board, which consists of members of the SDO, reviews and approves standards projects before their publication; and finally the Working Group that is composed of domain experts, implementers, end users, standards experts and technical solution experts. The role of the WG is to support the development of the standard by writing the standard draft, working on the standard maintenance and developing products that implement the standard. For example, STEP is developed and maintained by ISO and more precisely, by the ISO technical committee TC184 that deals with automation systems and their integration, and the sub-committee SC4 that manages the industrial data. The STEP working groups are composed of experts from government agencies, the automotive industry, the aerospace industry and the nautical industry for instance. All of these experts work together to meet the specific needs of their industry.</w:t>
+        <w:t xml:space="preserve">Developing a standard involve different stakeholders. There are four major types of stakeholders : the Sponsor, who is the entity that creates a request for standardization; the Standards Development Organization (SDO) that supervises the standard development process and, supports the publication and the maintenance of the standard; the Standard Board, which consists of members of the SDO, reviews and approves standards projects before their publication; and finally the Working Group that is composed of domain experts, implementers, end users, standards experts and technical solution </w:t>
+      </w:r>
+      <w:r>
+        <w:rPr>
+          <w:rFonts w:ascii="Arial" w:eastAsia="Times New Roman" w:hAnsi="Arial" w:cs="Arial"/>
+          <w:color w:val="000000"/>
+          <w:sz w:val="18"/>
+          <w:szCs w:val="18"/>
+        </w:rPr>
+        <w:t>experts. The role of the WG is to support the development of the standard by writing the standard draft, working on the standard maintenance and developing products that implement the standard. For example, STEP is developed and maintained by ISO and more precisely, by the ISO technical committee TC184 that deals with automation systems and their integration, and the sub-committee SC4 that manages the industrial data. The STEP working groups are composed of experts from government agencies, the automotive industry, the aerospace industry and the nautical industry for instance. All of these experts work together to meet the specific needs of their industry.</w:t>
       </w:r>
     </w:p>
     <w:p>
@@ -616,6 +760,7 @@
         <w:rPr>
           <w:rFonts w:eastAsia="Times New Roman"/>
         </w:rPr>
+        <w:lastRenderedPageBreak/>
         <w:t>Development Lifecycle of Model-Based Standards [1.B.3]</w:t>
       </w:r>
     </w:p>
@@ -703,10 +848,10 @@
         <w:rPr>
           <w:noProof/>
           <w:color w:val="1F497D"/>
-          <w:lang w:eastAsia="en-GB"/>
+          <w:lang w:val="en-US"/>
         </w:rPr>
         <w:drawing>
-          <wp:inline distT="0" distB="0" distL="0" distR="0" wp14:anchorId="29CD7A9D" wp14:editId="4AE59580">
+          <wp:inline distT="0" distB="0" distL="0" distR="0" wp14:anchorId="08CAEA62" wp14:editId="6B8E6440">
             <wp:extent cx="2562225" cy="3480546"/>
             <wp:effectExtent l="0" t="0" r="0" b="5715"/>
             <wp:docPr id="1" name="Picture 1" descr="https://www.iso.org/files/live/sites/isoorg/files/developing_standards/iso_deliverables/img/schema-iso-deliverables_EN.jpg"/>
@@ -723,7 +868,7 @@
                     </pic:cNvPicPr>
                   </pic:nvPicPr>
                   <pic:blipFill>
-                    <a:blip r:embed="rId9" r:link="rId10" cstate="print">
+                    <a:blip r:embed="rId10" r:link="rId11" cstate="print">
                       <a:extLst>
                         <a:ext uri="{28A0092B-C50C-407E-A947-70E740481C1C}">
                           <a14:useLocalDpi xmlns:a14="http://schemas.microsoft.com/office/drawing/2010/main" val="0"/>
@@ -812,6 +957,7 @@
         <w:rPr>
           <w:rFonts w:eastAsia="Times New Roman"/>
         </w:rPr>
+        <w:lastRenderedPageBreak/>
         <w:t>Who Uses them and how they satisfy the business needs [1.B.1]</w:t>
       </w:r>
     </w:p>
@@ -859,7 +1005,16 @@
           <w:sz w:val="18"/>
           <w:szCs w:val="18"/>
         </w:rPr>
-        <w:t xml:space="preserve">Information standards play an important role in businesses by facilitating trade and business interaction, and by supporting interoperability between new and existing technologies. Information standardization also helps to save time while reducing costs: indeed, because of the interoperability of the different information assets, there is no need to adapt the information formats, which saves both time and money. The use of information standards in businesses increases in performance, competitiveness, and transparency because they facilitate the accessibility of information to all stakeholders. Standards also appear as strategic tools to advance innovation. Indeed, the lack of standardization causes a multiplication of information formats that are not necessarily compatible with each other, which can prevent the exchange and sharing of </w:t>
+        <w:t xml:space="preserve">Information standards play an important role in businesses by facilitating trade and business interaction, and by supporting interoperability between new and existing technologies. Information standardization also helps to save time while reducing costs: indeed, because of the interoperability of the different information assets, there is no need to adapt the information formats, which saves both time and money. The use of information standards in </w:t>
+      </w:r>
+      <w:r>
+        <w:rPr>
+          <w:rFonts w:ascii="Arial" w:eastAsia="Times New Roman" w:hAnsi="Arial" w:cs="Arial"/>
+          <w:color w:val="000000"/>
+          <w:sz w:val="18"/>
+          <w:szCs w:val="18"/>
+        </w:rPr>
+        <w:t xml:space="preserve">businesses increases in performance, competitiveness, and transparency because they facilitate the accessibility of information to all stakeholders. Standards also appear as strategic tools to advance innovation. Indeed, the lack of standardization causes a multiplication of information formats that are not necessarily compatible with each other, which can prevent the exchange and sharing of </w:t>
       </w:r>
       <w:r>
         <w:rPr>
@@ -946,6 +1101,166 @@
           <w:rFonts w:eastAsia="Times New Roman"/>
         </w:rPr>
       </w:pPr>
+      <w:r>
+        <w:rPr>
+          <w:noProof/>
+          <w:lang w:val="en-US"/>
+        </w:rPr>
+        <w:lastRenderedPageBreak/>
+        <mc:AlternateContent>
+          <mc:Choice Requires="wps">
+            <w:drawing>
+              <wp:anchor distT="0" distB="0" distL="114300" distR="114300" simplePos="0" relativeHeight="251659264" behindDoc="0" locked="0" layoutInCell="1" allowOverlap="1" wp14:anchorId="20BA990D" wp14:editId="318E592C">
+                <wp:simplePos x="0" y="0"/>
+                <wp:positionH relativeFrom="column">
+                  <wp:posOffset>0</wp:posOffset>
+                </wp:positionH>
+                <wp:positionV relativeFrom="paragraph">
+                  <wp:posOffset>-1927860</wp:posOffset>
+                </wp:positionV>
+                <wp:extent cx="1828800" cy="1828800"/>
+                <wp:effectExtent l="0" t="0" r="0" b="0"/>
+                <wp:wrapNone/>
+                <wp:docPr id="5" name="Text Box 5"/>
+                <wp:cNvGraphicFramePr/>
+                <a:graphic xmlns:a="http://schemas.openxmlformats.org/drawingml/2006/main">
+                  <a:graphicData uri="http://schemas.microsoft.com/office/word/2010/wordprocessingShape">
+                    <wps:wsp>
+                      <wps:cNvSpPr txBox="1"/>
+                      <wps:spPr>
+                        <a:xfrm>
+                          <a:off x="0" y="0"/>
+                          <a:ext cx="1828800" cy="1828800"/>
+                        </a:xfrm>
+                        <a:prstGeom prst="rect">
+                          <a:avLst/>
+                        </a:prstGeom>
+                        <a:noFill/>
+                        <a:ln>
+                          <a:noFill/>
+                        </a:ln>
+                        <a:effectLst/>
+                      </wps:spPr>
+                      <wps:txbx>
+                        <w:txbxContent>
+                          <w:p>
+                            <w:pPr>
+                              <w:jc w:val="center"/>
+                              <w:rPr>
+                                <w:rFonts w:ascii="Arial" w:hAnsi="Arial" w:cs="Arial"/>
+                                <w:b/>
+                                <w:color w:val="262626" w:themeColor="text1" w:themeTint="D9"/>
+                                <w:sz w:val="72"/>
+                                <w:szCs w:val="72"/>
+                                <w14:shadow w14:blurRad="0" w14:dist="38100" w14:dir="2700000" w14:sx="100000" w14:sy="100000" w14:kx="0" w14:ky="0" w14:algn="bl">
+                                  <w14:schemeClr w14:val="accent5"/>
+                                </w14:shadow>
+                                <w14:textOutline w14:w="6731" w14:cap="flat" w14:cmpd="sng" w14:algn="ctr">
+                                  <w14:solidFill>
+                                    <w14:schemeClr w14:val="bg1"/>
+                                  </w14:solidFill>
+                                  <w14:prstDash w14:val="solid"/>
+                                  <w14:round/>
+                                </w14:textOutline>
+                              </w:rPr>
+                            </w:pPr>
+                            <w:bookmarkStart w:id="2" w:name="_GoBack"/>
+                            <w:r>
+                              <w:rPr>
+                                <w:rFonts w:ascii="Arial" w:hAnsi="Arial" w:cs="Arial"/>
+                                <w:b/>
+                                <w:color w:val="262626" w:themeColor="text1" w:themeTint="D9"/>
+                                <w:sz w:val="72"/>
+                                <w:szCs w:val="72"/>
+                                <w14:shadow w14:blurRad="0" w14:dist="38100" w14:dir="2700000" w14:sx="100000" w14:sy="100000" w14:kx="0" w14:ky="0" w14:algn="bl">
+                                  <w14:schemeClr w14:val="accent5"/>
+                                </w14:shadow>
+                                <w14:textOutline w14:w="6731" w14:cap="flat" w14:cmpd="sng" w14:algn="ctr">
+                                  <w14:solidFill>
+                                    <w14:schemeClr w14:val="bg1"/>
+                                  </w14:solidFill>
+                                  <w14:prstDash w14:val="solid"/>
+                                  <w14:round/>
+                                </w14:textOutline>
+                              </w:rPr>
+                              <w:t>Content Moved to Integrated Doc</w:t>
+                            </w:r>
+                            <w:bookmarkEnd w:id="2"/>
+                          </w:p>
+                        </w:txbxContent>
+                      </wps:txbx>
+                      <wps:bodyPr rot="0" spcFirstLastPara="0" vertOverflow="overflow" horzOverflow="overflow" vert="horz" wrap="none" lIns="91440" tIns="45720" rIns="91440" bIns="45720" numCol="1" spcCol="0" rtlCol="0" fromWordArt="0" anchor="t" anchorCtr="0" forceAA="0" compatLnSpc="1">
+                        <a:prstTxWarp prst="textNoShape">
+                          <a:avLst/>
+                        </a:prstTxWarp>
+                        <a:spAutoFit/>
+                      </wps:bodyPr>
+                    </wps:wsp>
+                  </a:graphicData>
+                </a:graphic>
+              </wp:anchor>
+            </w:drawing>
+          </mc:Choice>
+          <mc:Fallback>
+            <w:pict>
+              <v:shapetype w14:anchorId="20BA990D" id="_x0000_t202" coordsize="21600,21600" o:spt="202" path="m,l,21600r21600,l21600,xe">
+                <v:stroke joinstyle="miter"/>
+                <v:path gradientshapeok="t" o:connecttype="rect"/>
+              </v:shapetype>
+              <v:shape id="Text Box 5" o:spid="_x0000_s1026" type="#_x0000_t202" style="position:absolute;left:0;text-align:left;margin-left:0;margin-top:-151.8pt;width:2in;height:2in;z-index:251659264;visibility:visible;mso-wrap-style:none;mso-wrap-distance-left:9pt;mso-wrap-distance-top:0;mso-wrap-distance-right:9pt;mso-wrap-distance-bottom:0;mso-position-horizontal:absolute;mso-position-horizontal-relative:text;mso-position-vertical:absolute;mso-position-vertical-relative:text;v-text-anchor:top" o:gfxdata="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" filled="f" stroked="f">
+                <v:textbox style="mso-fit-shape-to-text:t">
+                  <w:txbxContent>
+                    <w:p>
+                      <w:pPr>
+                        <w:jc w:val="center"/>
+                        <w:rPr>
+                          <w:rFonts w:ascii="Arial" w:hAnsi="Arial" w:cs="Arial"/>
+                          <w:b/>
+                          <w:color w:val="262626" w:themeColor="text1" w:themeTint="D9"/>
+                          <w:sz w:val="72"/>
+                          <w:szCs w:val="72"/>
+                          <w14:shadow w14:blurRad="0" w14:dist="38100" w14:dir="2700000" w14:sx="100000" w14:sy="100000" w14:kx="0" w14:ky="0" w14:algn="bl">
+                            <w14:schemeClr w14:val="accent5"/>
+                          </w14:shadow>
+                          <w14:textOutline w14:w="6731" w14:cap="flat" w14:cmpd="sng" w14:algn="ctr">
+                            <w14:solidFill>
+                              <w14:schemeClr w14:val="bg1"/>
+                            </w14:solidFill>
+                            <w14:prstDash w14:val="solid"/>
+                            <w14:round/>
+                          </w14:textOutline>
+                        </w:rPr>
+                      </w:pPr>
+                      <w:bookmarkStart w:id="3" w:name="_GoBack"/>
+                      <w:r>
+                        <w:rPr>
+                          <w:rFonts w:ascii="Arial" w:hAnsi="Arial" w:cs="Arial"/>
+                          <w:b/>
+                          <w:color w:val="262626" w:themeColor="text1" w:themeTint="D9"/>
+                          <w:sz w:val="72"/>
+                          <w:szCs w:val="72"/>
+                          <w14:shadow w14:blurRad="0" w14:dist="38100" w14:dir="2700000" w14:sx="100000" w14:sy="100000" w14:kx="0" w14:ky="0" w14:algn="bl">
+                            <w14:schemeClr w14:val="accent5"/>
+                          </w14:shadow>
+                          <w14:textOutline w14:w="6731" w14:cap="flat" w14:cmpd="sng" w14:algn="ctr">
+                            <w14:solidFill>
+                              <w14:schemeClr w14:val="bg1"/>
+                            </w14:solidFill>
+                            <w14:prstDash w14:val="solid"/>
+                            <w14:round/>
+                          </w14:textOutline>
+                        </w:rPr>
+                        <w:t>Content Moved to Integrated Doc</w:t>
+                      </w:r>
+                      <w:bookmarkEnd w:id="3"/>
+                    </w:p>
+                  </w:txbxContent>
+                </v:textbox>
+              </v:shape>
+            </w:pict>
+          </mc:Fallback>
+        </mc:AlternateContent>
+      </w:r>
       <w:r>
         <w:rPr>
           <w:rFonts w:eastAsia="Times New Roman"/>
@@ -997,9 +1312,18 @@
           <w:sz w:val="18"/>
           <w:szCs w:val="18"/>
         </w:rPr>
-        <w:t xml:space="preserve">The development of standard is a relatively long process and it includes a lot of people from different organizations working together. As mentioned before, the members of a standard WG work for different organizations and their contribution to its development is voluntary. Therefore, the resources available depend on the experts’ schedules and their organizations’ needs, which makes the standards development process long, irregular and difficult to plan. Moreover, some standards are complex due to their architecture and application domains. In the case of STEP, its development is one of the largest projects that ISO has ever carried out and six hundred people from many different countries have been involved for the last thirty-five years[1]. STEP is a product-centric standard that covers so many areas which has created a big and multi-disciplinary community and needs. </w:t>
-      </w:r>
-      <w:commentRangeStart w:id="2"/>
+        <w:t xml:space="preserve">The development of standard is a relatively long process and it includes a lot of people from different organizations working together. As mentioned before, the members of a standard WG work for different organizations and their contribution to its development is voluntary. Therefore, the resources available depend on the experts’ schedules and their organizations’ needs, which makes the standards development process long, irregular and difficult to plan. Moreover, some standards are complex due to their architecture and application domains. In the case of STEP, its development is one of the largest projects that ISO has ever carried out and six hundred people from many different countries have been involved for the last </w:t>
+      </w:r>
+      <w:r>
+        <w:rPr>
+          <w:rFonts w:ascii="Arial" w:eastAsia="Times New Roman" w:hAnsi="Arial" w:cs="Arial"/>
+          <w:color w:val="000000"/>
+          <w:sz w:val="18"/>
+          <w:szCs w:val="18"/>
+        </w:rPr>
+        <w:t xml:space="preserve">thirty-five years[1]. STEP is a product-centric standard that covers so many areas which has created a big and multi-disciplinary community and needs. </w:t>
+      </w:r>
+      <w:commentRangeStart w:id="3"/>
       <w:r>
         <w:rPr>
           <w:rFonts w:ascii="Arial" w:eastAsia="Times New Roman" w:hAnsi="Arial" w:cs="Arial"/>
@@ -1009,7 +1333,7 @@
         </w:rPr>
         <w:t xml:space="preserve">STEP covers a lot of domains that need to collaborate and a lot of subjects that need to be combined. </w:t>
       </w:r>
-      <w:commentRangeEnd w:id="2"/>
+      <w:commentRangeEnd w:id="3"/>
       <w:r>
         <w:rPr>
           <w:rStyle w:val="CommentReference"/>
@@ -1017,36 +1341,16 @@
           <w:sz w:val="18"/>
           <w:szCs w:val="18"/>
         </w:rPr>
-        <w:commentReference w:id="2"/>
-      </w:r>
-      <w:r>
-        <w:rPr>
-          <w:rFonts w:ascii="Arial" w:eastAsia="Times New Roman" w:hAnsi="Arial" w:cs="Arial"/>
-          <w:color w:val="000000"/>
-          <w:sz w:val="18"/>
-          <w:szCs w:val="18"/>
-        </w:rPr>
-        <w:t xml:space="preserve">In course of its development, the STEP architecture has changed. The objective of this new modular architecture is “to enable the more efficient implementation and deployment of STEP standards without changing the fundamentals of the current technical architecture”[2], i.e. to create new modules by reusing, integrating and extending existing Application Protocols (APs). Thus, APs are “more interoperable, easier to understand and manage, and quicker to </w:t>
-      </w:r>
-      <w:proofErr w:type="gramStart"/>
-      <w:r>
-        <w:rPr>
-          <w:rFonts w:ascii="Arial" w:eastAsia="Times New Roman" w:hAnsi="Arial" w:cs="Arial"/>
-          <w:color w:val="000000"/>
-          <w:sz w:val="18"/>
-          <w:szCs w:val="18"/>
-        </w:rPr>
-        <w:t>develop”[</w:t>
-      </w:r>
-      <w:proofErr w:type="gramEnd"/>
-      <w:r>
-        <w:rPr>
-          <w:rFonts w:ascii="Arial" w:eastAsia="Times New Roman" w:hAnsi="Arial" w:cs="Arial"/>
-          <w:color w:val="000000"/>
-          <w:sz w:val="18"/>
-          <w:szCs w:val="18"/>
-        </w:rPr>
-        <w:t>3]. </w:t>
+        <w:commentReference w:id="3"/>
+      </w:r>
+      <w:r>
+        <w:rPr>
+          <w:rFonts w:ascii="Arial" w:eastAsia="Times New Roman" w:hAnsi="Arial" w:cs="Arial"/>
+          <w:color w:val="000000"/>
+          <w:sz w:val="18"/>
+          <w:szCs w:val="18"/>
+        </w:rPr>
+        <w:t>In course of its development, the STEP architecture has changed. The objective of this new modular architecture is “to enable the more efficient implementation and deployment of STEP standards without changing the fundamentals of the current technical architecture”[2], i.e. to create new modules by reusing, integrating and extending existing Application Protocols (APs). Thus, APs are “more interoperable, easier to understand and manage, and quicker to develop”[3]. </w:t>
       </w:r>
     </w:p>
     <w:p>
@@ -1125,8 +1429,8 @@
 </file>
 
 <file path=word/comments.xml><?xml version="1.0" encoding="utf-8"?>
-<w:comments xmlns:wpc="http://schemas.microsoft.com/office/word/2010/wordprocessingCanvas" xmlns:cx="http://schemas.microsoft.com/office/drawing/2014/chartex" xmlns:cx1="http://schemas.microsoft.com/office/drawing/2015/9/8/chartex" xmlns:mc="http://schemas.openxmlformats.org/markup-compatibility/2006" xmlns:o="urn:schemas-microsoft-com:office:office" xmlns:r="http://schemas.openxmlformats.org/officeDocument/2006/relationships" xmlns:m="http://schemas.openxmlformats.org/officeDocument/2006/math" xmlns:v="urn:schemas-microsoft-com:vml" xmlns:wp14="http://schemas.microsoft.com/office/word/2010/wordprocessingDrawing" xmlns:wp="http://schemas.openxmlformats.org/drawingml/2006/wordprocessingDrawing" xmlns:w10="urn:schemas-microsoft-com:office:word" xmlns:w="http://schemas.openxmlformats.org/wordprocessingml/2006/main" xmlns:w14="http://schemas.microsoft.com/office/word/2010/wordml" xmlns:w15="http://schemas.microsoft.com/office/word/2012/wordml" xmlns:w16se="http://schemas.microsoft.com/office/word/2015/wordml/symex" xmlns:wpg="http://schemas.microsoft.com/office/word/2010/wordprocessingGroup" xmlns:wpi="http://schemas.microsoft.com/office/word/2010/wordprocessingInk" xmlns:wne="http://schemas.microsoft.com/office/word/2006/wordml" xmlns:wps="http://schemas.microsoft.com/office/word/2010/wordprocessingShape" mc:Ignorable="w14 w15 w16se wp14">
-  <w:comment w:id="0" w:author="Harvey (US), Melissa K" w:date="2019-07-24T14:31:00Z" w:initials="HMK">
+<w:comments xmlns:wpc="http://schemas.microsoft.com/office/word/2010/wordprocessingCanvas" xmlns:mc="http://schemas.openxmlformats.org/markup-compatibility/2006" xmlns:o="urn:schemas-microsoft-com:office:office" xmlns:r="http://schemas.openxmlformats.org/officeDocument/2006/relationships" xmlns:m="http://schemas.openxmlformats.org/officeDocument/2006/math" xmlns:v="urn:schemas-microsoft-com:vml" xmlns:wp14="http://schemas.microsoft.com/office/word/2010/wordprocessingDrawing" xmlns:wp="http://schemas.openxmlformats.org/drawingml/2006/wordprocessingDrawing" xmlns:w10="urn:schemas-microsoft-com:office:word" xmlns:w="http://schemas.openxmlformats.org/wordprocessingml/2006/main" xmlns:w14="http://schemas.microsoft.com/office/word/2010/wordml" xmlns:w15="http://schemas.microsoft.com/office/word/2012/wordml" xmlns:wpg="http://schemas.microsoft.com/office/word/2010/wordprocessingGroup" xmlns:wpi="http://schemas.microsoft.com/office/word/2010/wordprocessingInk" xmlns:wne="http://schemas.microsoft.com/office/word/2006/wordml" xmlns:wps="http://schemas.microsoft.com/office/word/2010/wordprocessingShape" mc:Ignorable="w14 w15 wp14">
+  <w:comment w:id="0" w:author="Melissa Harvey (US)" w:date="2019-07-24T14:31:00Z" w:initials="HMK">
     <w:p>
       <w:pPr>
         <w:pStyle w:val="CommentText"/>
@@ -1462,7 +1766,7 @@
       </w:pPr>
     </w:p>
   </w:comment>
-  <w:comment w:id="1" w:author="Harvey (US), Melissa K" w:date="2019-07-24T14:22:00Z" w:initials="HMK">
+  <w:comment w:id="1" w:author="Melissa Harvey (US)" w:date="2019-07-24T14:22:00Z" w:initials="HMK">
     <w:p>
       <w:pPr>
         <w:pStyle w:val="CommentText"/>
@@ -1722,7 +2026,7 @@
       </w:r>
     </w:p>
   </w:comment>
-  <w:comment w:id="2" w:author="Harvey (US), Melissa K" w:date="2019-07-24T14:59:00Z" w:initials="HMK">
+  <w:comment w:id="3" w:author="Melissa Harvey (US)" w:date="2019-07-24T14:59:00Z" w:initials="HMK">
     <w:p>
       <w:pPr>
         <w:pStyle w:val="CommentText"/>
@@ -1741,8 +2045,16 @@
 </w:comments>
 </file>
 
+<file path=word/commentsExtended.xml><?xml version="1.0" encoding="utf-8"?>
+<w15:commentsEx xmlns:wpc="http://schemas.microsoft.com/office/word/2010/wordprocessingCanvas" xmlns:mc="http://schemas.openxmlformats.org/markup-compatibility/2006" xmlns:o="urn:schemas-microsoft-com:office:office" xmlns:r="http://schemas.openxmlformats.org/officeDocument/2006/relationships" xmlns:m="http://schemas.openxmlformats.org/officeDocument/2006/math" xmlns:v="urn:schemas-microsoft-com:vml" xmlns:wp14="http://schemas.microsoft.com/office/word/2010/wordprocessingDrawing" xmlns:wp="http://schemas.openxmlformats.org/drawingml/2006/wordprocessingDrawing" xmlns:w10="urn:schemas-microsoft-com:office:word" xmlns:w="http://schemas.openxmlformats.org/wordprocessingml/2006/main" xmlns:w14="http://schemas.microsoft.com/office/word/2010/wordml" xmlns:w15="http://schemas.microsoft.com/office/word/2012/wordml" xmlns:wpg="http://schemas.microsoft.com/office/word/2010/wordprocessingGroup" xmlns:wpi="http://schemas.microsoft.com/office/word/2010/wordprocessingInk" xmlns:wne="http://schemas.microsoft.com/office/word/2006/wordml" xmlns:wps="http://schemas.microsoft.com/office/word/2010/wordprocessingShape" mc:Ignorable="w14 w15 wp14">
+  <w15:commentEx w15:paraId="427A8CB4" w15:done="0"/>
+  <w15:commentEx w15:paraId="6B650C2C" w15:done="0"/>
+  <w15:commentEx w15:paraId="1E90DEAF" w15:done="0"/>
+</w15:commentsEx>
+</file>
+
 <file path=word/endnotes.xml><?xml version="1.0" encoding="utf-8"?>
-<w:endnotes xmlns:wpc="http://schemas.microsoft.com/office/word/2010/wordprocessingCanvas" xmlns:cx="http://schemas.microsoft.com/office/drawing/2014/chartex" xmlns:cx1="http://schemas.microsoft.com/office/drawing/2015/9/8/chartex" xmlns:mc="http://schemas.openxmlformats.org/markup-compatibility/2006" xmlns:o="urn:schemas-microsoft-com:office:office" xmlns:r="http://schemas.openxmlformats.org/officeDocument/2006/relationships" xmlns:m="http://schemas.openxmlformats.org/officeDocument/2006/math" xmlns:v="urn:schemas-microsoft-com:vml" xmlns:wp14="http://schemas.microsoft.com/office/word/2010/wordprocessingDrawing" xmlns:wp="http://schemas.openxmlformats.org/drawingml/2006/wordprocessingDrawing" xmlns:w10="urn:schemas-microsoft-com:office:word" xmlns:w="http://schemas.openxmlformats.org/wordprocessingml/2006/main" xmlns:w14="http://schemas.microsoft.com/office/word/2010/wordml" xmlns:w15="http://schemas.microsoft.com/office/word/2012/wordml" xmlns:w16se="http://schemas.microsoft.com/office/word/2015/wordml/symex" xmlns:wpg="http://schemas.microsoft.com/office/word/2010/wordprocessingGroup" xmlns:wpi="http://schemas.microsoft.com/office/word/2010/wordprocessingInk" xmlns:wne="http://schemas.microsoft.com/office/word/2006/wordml" xmlns:wps="http://schemas.microsoft.com/office/word/2010/wordprocessingShape" mc:Ignorable="w14 w15 w16se wp14">
+<w:endnotes xmlns:wpc="http://schemas.microsoft.com/office/word/2010/wordprocessingCanvas" xmlns:mc="http://schemas.openxmlformats.org/markup-compatibility/2006" xmlns:o="urn:schemas-microsoft-com:office:office" xmlns:r="http://schemas.openxmlformats.org/officeDocument/2006/relationships" xmlns:m="http://schemas.openxmlformats.org/officeDocument/2006/math" xmlns:v="urn:schemas-microsoft-com:vml" xmlns:wp14="http://schemas.microsoft.com/office/word/2010/wordprocessingDrawing" xmlns:wp="http://schemas.openxmlformats.org/drawingml/2006/wordprocessingDrawing" xmlns:w10="urn:schemas-microsoft-com:office:word" xmlns:w="http://schemas.openxmlformats.org/wordprocessingml/2006/main" xmlns:w14="http://schemas.microsoft.com/office/word/2010/wordml" xmlns:w15="http://schemas.microsoft.com/office/word/2012/wordml" xmlns:wpg="http://schemas.microsoft.com/office/word/2010/wordprocessingGroup" xmlns:wpi="http://schemas.microsoft.com/office/word/2010/wordprocessingInk" xmlns:wne="http://schemas.microsoft.com/office/word/2006/wordml" xmlns:wps="http://schemas.microsoft.com/office/word/2010/wordprocessingShape" mc:Ignorable="w14 w15 wp14">
   <w:endnote w:type="separator" w:id="-1">
     <w:p>
       <w:pPr>
@@ -1767,7 +2079,7 @@
 </file>
 
 <file path=word/footnotes.xml><?xml version="1.0" encoding="utf-8"?>
-<w:footnotes xmlns:wpc="http://schemas.microsoft.com/office/word/2010/wordprocessingCanvas" xmlns:cx="http://schemas.microsoft.com/office/drawing/2014/chartex" xmlns:cx1="http://schemas.microsoft.com/office/drawing/2015/9/8/chartex" xmlns:mc="http://schemas.openxmlformats.org/markup-compatibility/2006" xmlns:o="urn:schemas-microsoft-com:office:office" xmlns:r="http://schemas.openxmlformats.org/officeDocument/2006/relationships" xmlns:m="http://schemas.openxmlformats.org/officeDocument/2006/math" xmlns:v="urn:schemas-microsoft-com:vml" xmlns:wp14="http://schemas.microsoft.com/office/word/2010/wordprocessingDrawing" xmlns:wp="http://schemas.openxmlformats.org/drawingml/2006/wordprocessingDrawing" xmlns:w10="urn:schemas-microsoft-com:office:word" xmlns:w="http://schemas.openxmlformats.org/wordprocessingml/2006/main" xmlns:w14="http://schemas.microsoft.com/office/word/2010/wordml" xmlns:w15="http://schemas.microsoft.com/office/word/2012/wordml" xmlns:w16se="http://schemas.microsoft.com/office/word/2015/wordml/symex" xmlns:wpg="http://schemas.microsoft.com/office/word/2010/wordprocessingGroup" xmlns:wpi="http://schemas.microsoft.com/office/word/2010/wordprocessingInk" xmlns:wne="http://schemas.microsoft.com/office/word/2006/wordml" xmlns:wps="http://schemas.microsoft.com/office/word/2010/wordprocessingShape" mc:Ignorable="w14 w15 w16se wp14">
+<w:footnotes xmlns:wpc="http://schemas.microsoft.com/office/word/2010/wordprocessingCanvas" xmlns:mc="http://schemas.openxmlformats.org/markup-compatibility/2006" xmlns:o="urn:schemas-microsoft-com:office:office" xmlns:r="http://schemas.openxmlformats.org/officeDocument/2006/relationships" xmlns:m="http://schemas.openxmlformats.org/officeDocument/2006/math" xmlns:v="urn:schemas-microsoft-com:vml" xmlns:wp14="http://schemas.microsoft.com/office/word/2010/wordprocessingDrawing" xmlns:wp="http://schemas.openxmlformats.org/drawingml/2006/wordprocessingDrawing" xmlns:w10="urn:schemas-microsoft-com:office:word" xmlns:w="http://schemas.openxmlformats.org/wordprocessingml/2006/main" xmlns:w14="http://schemas.microsoft.com/office/word/2010/wordml" xmlns:w15="http://schemas.microsoft.com/office/word/2012/wordml" xmlns:wpg="http://schemas.microsoft.com/office/word/2010/wordprocessingGroup" xmlns:wpi="http://schemas.microsoft.com/office/word/2010/wordprocessingInk" xmlns:wne="http://schemas.microsoft.com/office/word/2006/wordml" xmlns:wps="http://schemas.microsoft.com/office/word/2010/wordprocessingShape" mc:Ignorable="w14 w15 wp14">
   <w:footnote w:type="separator" w:id="-1">
     <w:p>
       <w:pPr>
@@ -1792,7 +2104,7 @@
 </file>
 
 <file path=word/header1.xml><?xml version="1.0" encoding="utf-8"?>
-<w:hdr xmlns:wpc="http://schemas.microsoft.com/office/word/2010/wordprocessingCanvas" xmlns:cx="http://schemas.microsoft.com/office/drawing/2014/chartex" xmlns:cx1="http://schemas.microsoft.com/office/drawing/2015/9/8/chartex" xmlns:mc="http://schemas.openxmlformats.org/markup-compatibility/2006" xmlns:o="urn:schemas-microsoft-com:office:office" xmlns:r="http://schemas.openxmlformats.org/officeDocument/2006/relationships" xmlns:m="http://schemas.openxmlformats.org/officeDocument/2006/math" xmlns:v="urn:schemas-microsoft-com:vml" xmlns:wp14="http://schemas.microsoft.com/office/word/2010/wordprocessingDrawing" xmlns:wp="http://schemas.openxmlformats.org/drawingml/2006/wordprocessingDrawing" xmlns:w10="urn:schemas-microsoft-com:office:word" xmlns:w="http://schemas.openxmlformats.org/wordprocessingml/2006/main" xmlns:w14="http://schemas.microsoft.com/office/word/2010/wordml" xmlns:w15="http://schemas.microsoft.com/office/word/2012/wordml" xmlns:w16se="http://schemas.microsoft.com/office/word/2015/wordml/symex" xmlns:wpg="http://schemas.microsoft.com/office/word/2010/wordprocessingGroup" xmlns:wpi="http://schemas.microsoft.com/office/word/2010/wordprocessingInk" xmlns:wne="http://schemas.microsoft.com/office/word/2006/wordml" xmlns:wps="http://schemas.microsoft.com/office/word/2010/wordprocessingShape" mc:Ignorable="w14 w15 w16se wp14">
+<w:hdr xmlns:wpc="http://schemas.microsoft.com/office/word/2010/wordprocessingCanvas" xmlns:mc="http://schemas.openxmlformats.org/markup-compatibility/2006" xmlns:o="urn:schemas-microsoft-com:office:office" xmlns:r="http://schemas.openxmlformats.org/officeDocument/2006/relationships" xmlns:m="http://schemas.openxmlformats.org/officeDocument/2006/math" xmlns:v="urn:schemas-microsoft-com:vml" xmlns:wp14="http://schemas.microsoft.com/office/word/2010/wordprocessingDrawing" xmlns:wp="http://schemas.openxmlformats.org/drawingml/2006/wordprocessingDrawing" xmlns:w10="urn:schemas-microsoft-com:office:word" xmlns:w="http://schemas.openxmlformats.org/wordprocessingml/2006/main" xmlns:w14="http://schemas.microsoft.com/office/word/2010/wordml" xmlns:w15="http://schemas.microsoft.com/office/word/2012/wordml" xmlns:wpg="http://schemas.microsoft.com/office/word/2010/wordprocessingGroup" xmlns:wpi="http://schemas.microsoft.com/office/word/2010/wordprocessingInk" xmlns:wne="http://schemas.microsoft.com/office/word/2006/wordml" xmlns:wps="http://schemas.microsoft.com/office/word/2010/wordprocessingShape" mc:Ignorable="w14 w15 wp14">
   <w:p>
     <w:pPr>
       <w:pStyle w:val="Heading1"/>
@@ -2156,7 +2468,7 @@
 </file>
 
 <file path=word/numbering.xml><?xml version="1.0" encoding="utf-8"?>
-<w:numbering xmlns:wpc="http://schemas.microsoft.com/office/word/2010/wordprocessingCanvas" xmlns:cx="http://schemas.microsoft.com/office/drawing/2014/chartex" xmlns:cx1="http://schemas.microsoft.com/office/drawing/2015/9/8/chartex" xmlns:mc="http://schemas.openxmlformats.org/markup-compatibility/2006" xmlns:o="urn:schemas-microsoft-com:office:office" xmlns:r="http://schemas.openxmlformats.org/officeDocument/2006/relationships" xmlns:m="http://schemas.openxmlformats.org/officeDocument/2006/math" xmlns:v="urn:schemas-microsoft-com:vml" xmlns:wp14="http://schemas.microsoft.com/office/word/2010/wordprocessingDrawing" xmlns:wp="http://schemas.openxmlformats.org/drawingml/2006/wordprocessingDrawing" xmlns:w10="urn:schemas-microsoft-com:office:word" xmlns:w="http://schemas.openxmlformats.org/wordprocessingml/2006/main" xmlns:w14="http://schemas.microsoft.com/office/word/2010/wordml" xmlns:w15="http://schemas.microsoft.com/office/word/2012/wordml" xmlns:w16se="http://schemas.microsoft.com/office/word/2015/wordml/symex" xmlns:wpg="http://schemas.microsoft.com/office/word/2010/wordprocessingGroup" xmlns:wpi="http://schemas.microsoft.com/office/word/2010/wordprocessingInk" xmlns:wne="http://schemas.microsoft.com/office/word/2006/wordml" xmlns:wps="http://schemas.microsoft.com/office/word/2010/wordprocessingShape" mc:Ignorable="w14 w15 w16se wp14">
+<w:numbering xmlns:wpc="http://schemas.microsoft.com/office/word/2010/wordprocessingCanvas" xmlns:mc="http://schemas.openxmlformats.org/markup-compatibility/2006" xmlns:o="urn:schemas-microsoft-com:office:office" xmlns:r="http://schemas.openxmlformats.org/officeDocument/2006/relationships" xmlns:m="http://schemas.openxmlformats.org/officeDocument/2006/math" xmlns:v="urn:schemas-microsoft-com:vml" xmlns:wp14="http://schemas.microsoft.com/office/word/2010/wordprocessingDrawing" xmlns:wp="http://schemas.openxmlformats.org/drawingml/2006/wordprocessingDrawing" xmlns:w10="urn:schemas-microsoft-com:office:word" xmlns:w="http://schemas.openxmlformats.org/wordprocessingml/2006/main" xmlns:w14="http://schemas.microsoft.com/office/word/2010/wordml" xmlns:w15="http://schemas.microsoft.com/office/word/2012/wordml" xmlns:wpg="http://schemas.microsoft.com/office/word/2010/wordprocessingGroup" xmlns:wpi="http://schemas.microsoft.com/office/word/2010/wordprocessingInk" xmlns:wne="http://schemas.microsoft.com/office/word/2006/wordml" xmlns:wps="http://schemas.microsoft.com/office/word/2010/wordprocessingShape" mc:Ignorable="w14 w15 wp14">
   <w:abstractNum w:abstractNumId="0" w15:restartNumberingAfterBreak="0">
     <w:nsid w:val="A521FF89"/>
     <w:multiLevelType w:val="hybridMultilevel"/>
@@ -2343,15 +2655,15 @@
 </file>
 
 <file path=word/people.xml><?xml version="1.0" encoding="utf-8"?>
-<w15:people xmlns:wpc="http://schemas.microsoft.com/office/word/2010/wordprocessingCanvas" xmlns:cx="http://schemas.microsoft.com/office/drawing/2014/chartex" xmlns:cx1="http://schemas.microsoft.com/office/drawing/2015/9/8/chartex" xmlns:mc="http://schemas.openxmlformats.org/markup-compatibility/2006" xmlns:o="urn:schemas-microsoft-com:office:office" xmlns:r="http://schemas.openxmlformats.org/officeDocument/2006/relationships" xmlns:m="http://schemas.openxmlformats.org/officeDocument/2006/math" xmlns:v="urn:schemas-microsoft-com:vml" xmlns:wp14="http://schemas.microsoft.com/office/word/2010/wordprocessingDrawing" xmlns:wp="http://schemas.openxmlformats.org/drawingml/2006/wordprocessingDrawing" xmlns:w10="urn:schemas-microsoft-com:office:word" xmlns:w="http://schemas.openxmlformats.org/wordprocessingml/2006/main" xmlns:w14="http://schemas.microsoft.com/office/word/2010/wordml" xmlns:w15="http://schemas.microsoft.com/office/word/2012/wordml" xmlns:w16se="http://schemas.microsoft.com/office/word/2015/wordml/symex" xmlns:wpg="http://schemas.microsoft.com/office/word/2010/wordprocessingGroup" xmlns:wpi="http://schemas.microsoft.com/office/word/2010/wordprocessingInk" xmlns:wne="http://schemas.microsoft.com/office/word/2006/wordml" xmlns:wps="http://schemas.microsoft.com/office/word/2010/wordprocessingShape" mc:Ignorable="w14 w15 w16se wp14">
-  <w15:person w15:author="Harvey (US), Melissa K">
+<w15:people xmlns:wpc="http://schemas.microsoft.com/office/word/2010/wordprocessingCanvas" xmlns:mc="http://schemas.openxmlformats.org/markup-compatibility/2006" xmlns:o="urn:schemas-microsoft-com:office:office" xmlns:r="http://schemas.openxmlformats.org/officeDocument/2006/relationships" xmlns:m="http://schemas.openxmlformats.org/officeDocument/2006/math" xmlns:v="urn:schemas-microsoft-com:vml" xmlns:wp14="http://schemas.microsoft.com/office/word/2010/wordprocessingDrawing" xmlns:wp="http://schemas.openxmlformats.org/drawingml/2006/wordprocessingDrawing" xmlns:w10="urn:schemas-microsoft-com:office:word" xmlns:w="http://schemas.openxmlformats.org/wordprocessingml/2006/main" xmlns:w14="http://schemas.microsoft.com/office/word/2010/wordml" xmlns:w15="http://schemas.microsoft.com/office/word/2012/wordml" xmlns:wpg="http://schemas.microsoft.com/office/word/2010/wordprocessingGroup" xmlns:wpi="http://schemas.microsoft.com/office/word/2010/wordprocessingInk" xmlns:wne="http://schemas.microsoft.com/office/word/2006/wordml" xmlns:wps="http://schemas.microsoft.com/office/word/2010/wordprocessingShape" mc:Ignorable="w14 w15 wp14">
+  <w15:person w15:author="Melissa Harvey (US)">
     <w15:presenceInfo w15:providerId="AD" w15:userId="S-1-5-21-2025429265-1303643608-1417001333-1006850"/>
   </w15:person>
 </w15:people>
 </file>
 
 <file path=word/styles.xml><?xml version="1.0" encoding="utf-8"?>
-<w:styles xmlns:mc="http://schemas.openxmlformats.org/markup-compatibility/2006" xmlns:r="http://schemas.openxmlformats.org/officeDocument/2006/relationships" xmlns:w="http://schemas.openxmlformats.org/wordprocessingml/2006/main" xmlns:w14="http://schemas.microsoft.com/office/word/2010/wordml" xmlns:w15="http://schemas.microsoft.com/office/word/2012/wordml" xmlns:w16se="http://schemas.microsoft.com/office/word/2015/wordml/symex" mc:Ignorable="w14 w15 w16se">
+<w:styles xmlns:mc="http://schemas.openxmlformats.org/markup-compatibility/2006" xmlns:r="http://schemas.openxmlformats.org/officeDocument/2006/relationships" xmlns:w="http://schemas.openxmlformats.org/wordprocessingml/2006/main" xmlns:w14="http://schemas.microsoft.com/office/word/2010/wordml" xmlns:w15="http://schemas.microsoft.com/office/word/2012/wordml" mc:Ignorable="w14 w15">
   <w:docDefaults>
     <w:rPrDefault>
       <w:rPr>

</xml_diff>

<commit_message>
update introduction and section III.B.1
</commit_message>
<xml_diff>
--- a/01 - Agile for Model-Based Standards Development/B - Draft/Section I - Introduction.docx
+++ b/01 - Agile for Model-Based Standards Development/B - Draft/Section I - Introduction.docx
@@ -1,6 +1,6 @@
 
 <file path=word/document.xml><?xml version="1.0" encoding="utf-8"?>
-<w:document xmlns:wpc="http://schemas.microsoft.com/office/word/2010/wordprocessingCanvas" xmlns:mc="http://schemas.openxmlformats.org/markup-compatibility/2006" xmlns:o="urn:schemas-microsoft-com:office:office" xmlns:r="http://schemas.openxmlformats.org/officeDocument/2006/relationships" xmlns:m="http://schemas.openxmlformats.org/officeDocument/2006/math" xmlns:v="urn:schemas-microsoft-com:vml" xmlns:wp14="http://schemas.microsoft.com/office/word/2010/wordprocessingDrawing" xmlns:wp="http://schemas.openxmlformats.org/drawingml/2006/wordprocessingDrawing" xmlns:w10="urn:schemas-microsoft-com:office:word" xmlns:w="http://schemas.openxmlformats.org/wordprocessingml/2006/main" xmlns:w14="http://schemas.microsoft.com/office/word/2010/wordml" xmlns:w15="http://schemas.microsoft.com/office/word/2012/wordml" xmlns:wpg="http://schemas.microsoft.com/office/word/2010/wordprocessingGroup" xmlns:wpi="http://schemas.microsoft.com/office/word/2010/wordprocessingInk" xmlns:wne="http://schemas.microsoft.com/office/word/2006/wordml" xmlns:wps="http://schemas.microsoft.com/office/word/2010/wordprocessingShape" mc:Ignorable="w14 w15 wp14">
+<w:document xmlns:wpc="http://schemas.microsoft.com/office/word/2010/wordprocessingCanvas" xmlns:cx="http://schemas.microsoft.com/office/drawing/2014/chartex" xmlns:cx1="http://schemas.microsoft.com/office/drawing/2015/9/8/chartex" xmlns:cx2="http://schemas.microsoft.com/office/drawing/2015/10/21/chartex" xmlns:cx3="http://schemas.microsoft.com/office/drawing/2016/5/9/chartex" xmlns:cx4="http://schemas.microsoft.com/office/drawing/2016/5/10/chartex" xmlns:cx5="http://schemas.microsoft.com/office/drawing/2016/5/11/chartex" xmlns:cx6="http://schemas.microsoft.com/office/drawing/2016/5/12/chartex" xmlns:cx7="http://schemas.microsoft.com/office/drawing/2016/5/13/chartex" xmlns:cx8="http://schemas.microsoft.com/office/drawing/2016/5/14/chartex" xmlns:mc="http://schemas.openxmlformats.org/markup-compatibility/2006" xmlns:aink="http://schemas.microsoft.com/office/drawing/2016/ink" xmlns:am3d="http://schemas.microsoft.com/office/drawing/2017/model3d" xmlns:o="urn:schemas-microsoft-com:office:office" xmlns:r="http://schemas.openxmlformats.org/officeDocument/2006/relationships" xmlns:m="http://schemas.openxmlformats.org/officeDocument/2006/math" xmlns:v="urn:schemas-microsoft-com:vml" xmlns:wp14="http://schemas.microsoft.com/office/word/2010/wordprocessingDrawing" xmlns:wp="http://schemas.openxmlformats.org/drawingml/2006/wordprocessingDrawing" xmlns:w10="urn:schemas-microsoft-com:office:word" xmlns:w="http://schemas.openxmlformats.org/wordprocessingml/2006/main" xmlns:w14="http://schemas.microsoft.com/office/word/2010/wordml" xmlns:w15="http://schemas.microsoft.com/office/word/2012/wordml" xmlns:w16cid="http://schemas.microsoft.com/office/word/2016/wordml/cid" xmlns:w16se="http://schemas.microsoft.com/office/word/2015/wordml/symex" xmlns:wpg="http://schemas.microsoft.com/office/word/2010/wordprocessingGroup" xmlns:wpi="http://schemas.microsoft.com/office/word/2010/wordprocessingInk" xmlns:wne="http://schemas.microsoft.com/office/word/2006/wordml" xmlns:wps="http://schemas.microsoft.com/office/word/2010/wordprocessingShape" mc:Ignorable="w14 w15 w16se w16cid wp14">
   <w:body>
     <w:p>
       <w:pPr>
@@ -114,7 +114,7 @@
                 <v:stroke joinstyle="miter"/>
                 <v:path gradientshapeok="t" o:connecttype="rect"/>
               </v:shapetype>
-              <v:shape id="Text Box 2" o:spid="_x0000_s1026" type="#_x0000_t202" style="position:absolute;left:0;text-align:left;margin-left:-18pt;margin-top:-151.25pt;width:2in;height:2in;z-index:251661312;visibility:visible;mso-wrap-style:none;mso-wrap-distance-left:9pt;mso-wrap-distance-top:0;mso-wrap-distance-right:9pt;mso-wrap-distance-bottom:0;mso-position-horizontal:absolute;mso-position-horizontal-relative:text;mso-position-vertical:absolute;mso-position-vertical-relative:text;v-text-anchor:top" o:gfxdata="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" filled="f" stroked="f">
+              <v:shape id="Text Box 2" o:spid="_x0000_s1026" type="#_x0000_t202" style="position:absolute;left:0;text-align:left;margin-left:-18pt;margin-top:-151.25pt;width:2in;height:2in;z-index:251661312;visibility:visible;mso-wrap-style:none;mso-wrap-distance-left:9pt;mso-wrap-distance-top:0;mso-wrap-distance-right:9pt;mso-wrap-distance-bottom:0;mso-position-horizontal:absolute;mso-position-horizontal-relative:text;mso-position-vertical:absolute;mso-position-vertical-relative:text;v-text-anchor:top" o:gfxdata="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" filled="f" stroked="f">
                 <v:textbox style="mso-fit-shape-to-text:t">
                   <w:txbxContent>
                     <w:p>
@@ -169,12 +169,21 @@
       <w:r>
         <w:t xml:space="preserve">Introduction – </w:t>
       </w:r>
+      <w:proofErr w:type="spellStart"/>
       <w:r>
         <w:rPr>
           <w:b/>
           <w:color w:val="C00000"/>
         </w:rPr>
-        <w:t>Sylvere/Marion</w:t>
+        <w:t>Sylvere</w:t>
+      </w:r>
+      <w:proofErr w:type="spellEnd"/>
+      <w:r>
+        <w:rPr>
+          <w:b/>
+          <w:color w:val="C00000"/>
+        </w:rPr>
+        <w:t>/Marion</w:t>
       </w:r>
     </w:p>
     <w:p>
@@ -232,7 +241,27 @@
           <w:sz w:val="18"/>
           <w:szCs w:val="18"/>
         </w:rPr>
-        <w:t xml:space="preserve">Digitization of knowledge, promoted by recent advances in the information and communication technology field, has led to a digital revolution of manufacturing. While paper-based information artifacts (such as 2D drawings) are being replaced by their digital twins, unstructured data sources (spreadsheets, text documents, email, …) are slowly being replaced by structured data models embedding different types of information (design, manufacturing, inspection, …). This digitization supported by a formal representation of the data is a key enabler of the Model-Based Enterprise paradigm, in which information management is digital and can be automated. </w:t>
+        <w:t xml:space="preserve">Digitization of knowledge, promoted by recent advances in the information and communication technology field, has led to a digital revolution of manufacturing. While paper-based information </w:t>
+      </w:r>
+      <w:proofErr w:type="spellStart"/>
+      <w:r>
+        <w:rPr>
+          <w:rFonts w:ascii="Arial" w:eastAsia="Times New Roman" w:hAnsi="Arial" w:cs="Arial"/>
+          <w:color w:val="000000"/>
+          <w:sz w:val="18"/>
+          <w:szCs w:val="18"/>
+        </w:rPr>
+        <w:t>artifacts</w:t>
+      </w:r>
+      <w:proofErr w:type="spellEnd"/>
+      <w:r>
+        <w:rPr>
+          <w:rFonts w:ascii="Arial" w:eastAsia="Times New Roman" w:hAnsi="Arial" w:cs="Arial"/>
+          <w:color w:val="000000"/>
+          <w:sz w:val="18"/>
+          <w:szCs w:val="18"/>
+        </w:rPr>
+        <w:t xml:space="preserve"> (such as 2D drawings) are being replaced by their digital twins, unstructured data sources (spreadsheets, text documents, email, …) are slowly being replaced by structured data models embedding different types of information (design, manufacturing, inspection, …). This digitization supported by a formal representation of the data is a key enabler of the Model-Based Enterprise paradigm, in which information management is digital and can be automated. </w:t>
       </w:r>
     </w:p>
     <w:p>
@@ -497,7 +526,27 @@
           <w:sz w:val="18"/>
           <w:szCs w:val="18"/>
         </w:rPr>
-        <w:t xml:space="preserve"> standard series, informally known as STEP[ref].  STEP started in the early 90s and is one of the information standards that enables product lifecycle collaboration. It includes a set of product data representations and implementation methods to exchange product data. Each of these product data representations is domain-specific and </w:t>
+        <w:t xml:space="preserve"> standard series, informally known as </w:t>
+      </w:r>
+      <w:proofErr w:type="gramStart"/>
+      <w:r>
+        <w:rPr>
+          <w:rFonts w:ascii="Arial" w:eastAsia="Times New Roman" w:hAnsi="Arial" w:cs="Arial"/>
+          <w:color w:val="000000"/>
+          <w:sz w:val="18"/>
+          <w:szCs w:val="18"/>
+        </w:rPr>
+        <w:t>STEP[</w:t>
+      </w:r>
+      <w:proofErr w:type="gramEnd"/>
+      <w:r>
+        <w:rPr>
+          <w:rFonts w:ascii="Arial" w:eastAsia="Times New Roman" w:hAnsi="Arial" w:cs="Arial"/>
+          <w:color w:val="000000"/>
+          <w:sz w:val="18"/>
+          <w:szCs w:val="18"/>
+        </w:rPr>
+        <w:t xml:space="preserve">ref].  STEP started in the early 90s and is one of the information standards that enables product lifecycle collaboration. It includes a set of product data representations and implementation methods to exchange product data. Each of these product data representations is domain-specific and </w:t>
       </w:r>
       <w:r>
         <w:rPr>
@@ -587,7 +636,47 @@
           <w:sz w:val="18"/>
           <w:szCs w:val="18"/>
         </w:rPr>
-        <w:t xml:space="preserve">It aims to provide a complete and unambiguous description of manufacturing products, usable throughout their life cycle, regardless of the IT support used. The scope of STEP is much broader than other existing computer-aided design (CAD) data exchange formats. It is intended to handle a wide range of product types (electronic, mechanical, fiber composites, ships, architectural, process plant, furniture,...) and cover all life-cycle stages (design, analysis, planning, manufacture,...). [1]   </w:t>
+        <w:t xml:space="preserve">It aims to provide a complete and unambiguous description of manufacturing products, usable throughout their life cycle, regardless of the IT support used. The scope of STEP is much broader than other existing computer-aided design (CAD) data exchange formats. It is intended to handle a wide range of product types (electronic, mechanical, </w:t>
+      </w:r>
+      <w:proofErr w:type="spellStart"/>
+      <w:r>
+        <w:rPr>
+          <w:rFonts w:ascii="Arial" w:eastAsia="Times New Roman" w:hAnsi="Arial" w:cs="Arial"/>
+          <w:color w:val="000000"/>
+          <w:sz w:val="18"/>
+          <w:szCs w:val="18"/>
+        </w:rPr>
+        <w:t>fiber</w:t>
+      </w:r>
+      <w:proofErr w:type="spellEnd"/>
+      <w:r>
+        <w:rPr>
+          <w:rFonts w:ascii="Arial" w:eastAsia="Times New Roman" w:hAnsi="Arial" w:cs="Arial"/>
+          <w:color w:val="000000"/>
+          <w:sz w:val="18"/>
+          <w:szCs w:val="18"/>
+        </w:rPr>
+        <w:t xml:space="preserve"> composites, ships, architectural, process plant, </w:t>
+      </w:r>
+      <w:proofErr w:type="gramStart"/>
+      <w:r>
+        <w:rPr>
+          <w:rFonts w:ascii="Arial" w:eastAsia="Times New Roman" w:hAnsi="Arial" w:cs="Arial"/>
+          <w:color w:val="000000"/>
+          <w:sz w:val="18"/>
+          <w:szCs w:val="18"/>
+        </w:rPr>
+        <w:t>furniture,...</w:t>
+      </w:r>
+      <w:proofErr w:type="gramEnd"/>
+      <w:r>
+        <w:rPr>
+          <w:rFonts w:ascii="Arial" w:eastAsia="Times New Roman" w:hAnsi="Arial" w:cs="Arial"/>
+          <w:color w:val="000000"/>
+          <w:sz w:val="18"/>
+          <w:szCs w:val="18"/>
+        </w:rPr>
+        <w:t xml:space="preserve">) and cover all life-cycle stages (design, analysis, planning, manufacture,...). [1]   </w:t>
       </w:r>
     </w:p>
     <w:p>
@@ -643,8 +732,16 @@
           <w:rFonts w:eastAsia="Times New Roman"/>
         </w:rPr>
         <w:lastRenderedPageBreak/>
-        <w:t xml:space="preserve"> Who Creates them [1.B.1, I.B.2]</w:t>
-      </w:r>
+        <w:t xml:space="preserve"> Who Creates them [1.B.1, I.B.</w:t>
+      </w:r>
+      <w:proofErr w:type="gramStart"/>
+      <w:r>
+        <w:rPr>
+          <w:rFonts w:eastAsia="Times New Roman"/>
+        </w:rPr>
+        <w:t>2]</w:t>
+      </w:r>
+      <w:proofErr w:type="gramEnd"/>
     </w:p>
     <w:p>
       <w:pPr>
@@ -755,7 +852,6 @@
           <w:rFonts w:eastAsia="Times New Roman"/>
         </w:rPr>
       </w:pPr>
-      <w:commentRangeStart w:id="0"/>
       <w:r>
         <w:rPr>
           <w:rFonts w:eastAsia="Times New Roman"/>
@@ -797,34 +893,57 @@
     </w:p>
     <w:p>
       <w:pPr>
-        <w:spacing w:after="120" w:line="240" w:lineRule="auto"/>
+        <w:spacing w:after="0" w:line="240" w:lineRule="auto"/>
         <w:jc w:val="both"/>
         <w:rPr>
           <w:rFonts w:ascii="Arial" w:eastAsia="Times New Roman" w:hAnsi="Arial" w:cs="Arial"/>
-          <w:color w:val="000000"/>
-          <w:sz w:val="18"/>
-          <w:szCs w:val="18"/>
-        </w:rPr>
-      </w:pPr>
-      <w:r>
-        <w:rPr>
-          <w:rFonts w:ascii="Arial" w:eastAsia="Times New Roman" w:hAnsi="Arial" w:cs="Arial"/>
-          <w:color w:val="000000"/>
-          <w:sz w:val="18"/>
-          <w:szCs w:val="18"/>
-        </w:rPr>
-        <w:t>The model-based standard development process consists of multiple stages. Firstly, a proposal for the drafting of a standard is submitted by an individual or an entity, called Sponsor, to a Standards Development Organization (SDO). Then, a collaborative team of experts, called the Working Group (WG), is assembled. This WG works on the development of a committee draft. Once this draft finalized, it is reviewed, changed if necessary and approved first by the WG and then, by a balloting group created by the Sponsor. After that, the final draft is submitted to the SDO Board for final approval. Finally, the standard is published and maintained over the years. In parallel of the standard publication, members of the WG work on developing, testing and implementing tools, methods, and models to support the standard application.</w:t>
-      </w:r>
-      <w:commentRangeEnd w:id="0"/>
-      <w:r>
-        <w:rPr>
-          <w:rStyle w:val="CommentReference"/>
-          <w:rFonts w:ascii="Arial" w:hAnsi="Arial" w:cs="Arial"/>
-          <w:sz w:val="18"/>
-          <w:szCs w:val="18"/>
-        </w:rPr>
-        <w:commentReference w:id="0"/>
-      </w:r>
+          <w:color w:val="000000" w:themeColor="text1"/>
+          <w:sz w:val="18"/>
+          <w:szCs w:val="18"/>
+          <w:lang w:val="en-US"/>
+        </w:rPr>
+      </w:pPr>
+      <w:r>
+        <w:rPr>
+          <w:rFonts w:ascii="Arial" w:eastAsia="Times New Roman" w:hAnsi="Arial" w:cs="Arial"/>
+          <w:color w:val="000000" w:themeColor="text1"/>
+          <w:sz w:val="18"/>
+          <w:szCs w:val="18"/>
+          <w:lang w:val="en-US"/>
+        </w:rPr>
+        <w:t xml:space="preserve">The model-based standard development process consists of six </w:t>
+      </w:r>
+      <w:r>
+        <w:rPr>
+          <w:rFonts w:ascii="Arial" w:eastAsia="Times New Roman" w:hAnsi="Arial" w:cs="Arial"/>
+          <w:color w:val="000000" w:themeColor="text1"/>
+          <w:sz w:val="18"/>
+          <w:szCs w:val="18"/>
+          <w:lang w:val="en-US"/>
+        </w:rPr>
+        <w:t>stages:</w:t>
+      </w:r>
+      <w:r>
+        <w:rPr>
+          <w:rFonts w:ascii="Arial" w:eastAsia="Times New Roman" w:hAnsi="Arial" w:cs="Arial"/>
+          <w:color w:val="000000" w:themeColor="text1"/>
+          <w:sz w:val="18"/>
+          <w:szCs w:val="18"/>
+          <w:lang w:val="en-US"/>
+        </w:rPr>
+        <w:t xml:space="preserve"> proposal (10), proposal (10), preparatory (20), committee (30), enquiry (40), approval (50), and publication (60). multiple stages. These different stages tightly control the development process as well as the entry and exit criteria. The process begins at proposal stage (10) when a new work item proposal is submitted by an individual or an entity, called Sponsor, to a Standards Development Organization (SDO). If the proposal is accepted, a collaborative team of experts, called the Working Group (WG), is assembled. This WG works on the development of a committee draft during the preparatory (20) and committee (30) stages. Once this draft finalized, the enquiry (40) stage began during which the draft is reviewed, changed if necessary and approved first by the WG and then, by a balloting group created by the Sponsor. After that, the final draft is submitted to the SDO Board for final approval at stage 50. Finally, in publication (60) stage, the standard is published and maintained over the years. In parallel of the standard publication, members of the WG work on developing, testing and implementing tools, methods, and models to support the standard application.</w:t>
+      </w:r>
+    </w:p>
+    <w:p>
+      <w:pPr>
+        <w:spacing w:after="240" w:line="240" w:lineRule="auto"/>
+        <w:rPr>
+          <w:rFonts w:ascii="Times New Roman" w:eastAsia="Times New Roman" w:hAnsi="Times New Roman" w:cs="Times New Roman"/>
+          <w:sz w:val="24"/>
+          <w:szCs w:val="24"/>
+          <w:lang w:val="en-US"/>
+        </w:rPr>
+      </w:pPr>
     </w:p>
     <w:p>
       <w:pPr>
@@ -868,7 +987,7 @@
                     </pic:cNvPicPr>
                   </pic:nvPicPr>
                   <pic:blipFill>
-                    <a:blip r:embed="rId10" r:link="rId11" cstate="print">
+                    <a:blip r:embed="rId8" r:link="rId9" cstate="print">
                       <a:extLst>
                         <a:ext uri="{28A0092B-C50C-407E-A947-70E740481C1C}">
                           <a14:useLocalDpi xmlns:a14="http://schemas.microsoft.com/office/drawing/2010/main" val="0"/>
@@ -952,14 +1071,21 @@
           <w:rFonts w:eastAsia="Times New Roman"/>
         </w:rPr>
       </w:pPr>
-      <w:commentRangeStart w:id="1"/>
       <w:r>
         <w:rPr>
           <w:rFonts w:eastAsia="Times New Roman"/>
         </w:rPr>
         <w:lastRenderedPageBreak/>
-        <w:t>Who Uses them and how they satisfy the business needs [1.B.1]</w:t>
-      </w:r>
+        <w:t>Who Uses them and how they satisfy the business needs [1.B.</w:t>
+      </w:r>
+      <w:proofErr w:type="gramStart"/>
+      <w:r>
+        <w:rPr>
+          <w:rFonts w:eastAsia="Times New Roman"/>
+        </w:rPr>
+        <w:t>1]</w:t>
+      </w:r>
+      <w:proofErr w:type="gramEnd"/>
     </w:p>
     <w:p>
       <w:pPr>
@@ -982,6 +1108,65 @@
     </w:p>
     <w:p>
       <w:pPr>
+        <w:jc w:val="both"/>
+        <w:rPr>
+          <w:rFonts w:ascii="Arial" w:eastAsia="Times New Roman" w:hAnsi="Arial" w:cs="Arial"/>
+          <w:color w:val="000000" w:themeColor="text1"/>
+          <w:sz w:val="18"/>
+          <w:szCs w:val="18"/>
+          <w:lang w:val="en-US"/>
+        </w:rPr>
+      </w:pPr>
+      <w:r>
+        <w:rPr>
+          <w:rFonts w:ascii="Arial" w:eastAsia="Times New Roman" w:hAnsi="Arial" w:cs="Arial"/>
+          <w:color w:val="000000"/>
+          <w:sz w:val="18"/>
+          <w:szCs w:val="18"/>
+        </w:rPr>
+        <w:t xml:space="preserve">Information standards play an important role in businesses by facilitating trade and business interaction, and by supporting interoperability between new and existing technologies. Information standardization also helps to save time while reducing costs: indeed, because of the interoperability of the different information assets, there is no need to adapt the information formats, which saves both time and money. The use of information standards in businesses increases in performance, competitiveness, and transparency because they facilitate the accessibility of information to all stakeholders. Standards also appear as strategic tools to advance innovation. Indeed, the lack of standardization causes a multiplication of information formats that are not necessarily compatible with each other, which can prevent the exchange and sharing of </w:t>
+      </w:r>
+      <w:r>
+        <w:rPr>
+          <w:rFonts w:ascii="Arial" w:eastAsia="Times New Roman" w:hAnsi="Arial" w:cs="Arial"/>
+          <w:color w:val="000000"/>
+          <w:sz w:val="18"/>
+          <w:szCs w:val="18"/>
+        </w:rPr>
+        <w:t>information between stakehol</w:t>
+      </w:r>
+      <w:r>
+        <w:rPr>
+          <w:rFonts w:ascii="Arial" w:eastAsia="Times New Roman" w:hAnsi="Arial" w:cs="Arial"/>
+          <w:color w:val="000000"/>
+          <w:sz w:val="18"/>
+          <w:szCs w:val="18"/>
+        </w:rPr>
+        <w:t xml:space="preserve">ders. </w:t>
+      </w:r>
+      <w:r>
+        <w:rPr>
+          <w:rFonts w:ascii="Arial" w:eastAsia="Times New Roman" w:hAnsi="Arial" w:cs="Arial"/>
+          <w:color w:val="000000" w:themeColor="text1"/>
+          <w:sz w:val="18"/>
+          <w:szCs w:val="18"/>
+          <w:lang w:val="en-US"/>
+        </w:rPr>
+        <w:t xml:space="preserve">For example, Original Equipment Manufacturers (OEMs) need to communicate the full content of Model-Based Definition (MBD) data with their suppliers. Current limitations in the implementation of standard formats such as STEP result in critical information being lost. Part geometry is correctly exchanged but the </w:t>
+      </w:r>
+      <w:r>
+        <w:rPr>
+          <w:rFonts w:ascii="Arial" w:eastAsia="Times New Roman" w:hAnsi="Arial" w:cs="Arial"/>
+          <w:color w:val="000000" w:themeColor="text1"/>
+          <w:sz w:val="18"/>
+          <w:szCs w:val="18"/>
+          <w:lang w:val="en-US"/>
+        </w:rPr>
+        <w:t>tolerances and annotations are lost. This often requires that the native CAD model be sent to the supplier and the burden of interpretation is borne by the suppliers. Another approach is to use STEP to exchange the part geometry augmented by a lightweight geometry for viewing the annotations and notes. Add to this the number of OEM-to-supplier interfaces and supplier-to-supplier interfaces and the problem propagates exponentially throughout the supply chain. Furthermore, collaboration between design partners requires the exchange of geometry, materials, and functional interface data. Geometry needed for spatial analysis may not require the exact fidelity of native CAD geometry. Often a lightweight tessellated representation is better suited to spatial analysis methods such as interference detection and fit analysis. Additionally, the volume of data exchanged is often much larger than in the certification and supply chain use cases. Rather than exchanging parts and assemblies, design integration often exchanges collections of parts by spatial volume up to and including the entire aircraft</w:t>
+      </w:r>
+    </w:p>
+    <w:p>
+      <w:pPr>
         <w:spacing w:after="120" w:line="240" w:lineRule="auto"/>
         <w:jc w:val="both"/>
         <w:rPr>
@@ -1005,25 +1190,7 @@
           <w:sz w:val="18"/>
           <w:szCs w:val="18"/>
         </w:rPr>
-        <w:t xml:space="preserve">Information standards play an important role in businesses by facilitating trade and business interaction, and by supporting interoperability between new and existing technologies. Information standardization also helps to save time while reducing costs: indeed, because of the interoperability of the different information assets, there is no need to adapt the information formats, which saves both time and money. The use of information standards in </w:t>
-      </w:r>
-      <w:r>
-        <w:rPr>
-          <w:rFonts w:ascii="Arial" w:eastAsia="Times New Roman" w:hAnsi="Arial" w:cs="Arial"/>
-          <w:color w:val="000000"/>
-          <w:sz w:val="18"/>
-          <w:szCs w:val="18"/>
-        </w:rPr>
-        <w:t xml:space="preserve">businesses increases in performance, competitiveness, and transparency because they facilitate the accessibility of information to all stakeholders. Standards also appear as strategic tools to advance innovation. Indeed, the lack of standardization causes a multiplication of information formats that are not necessarily compatible with each other, which can prevent the exchange and sharing of </w:t>
-      </w:r>
-      <w:r>
-        <w:rPr>
-          <w:rFonts w:ascii="Arial" w:eastAsia="Times New Roman" w:hAnsi="Arial" w:cs="Arial"/>
-          <w:color w:val="000000"/>
-          <w:sz w:val="18"/>
-          <w:szCs w:val="18"/>
-        </w:rPr>
-        <w:t>information between stakeholder</w:t>
+        <w:t xml:space="preserve">  </w:t>
       </w:r>
     </w:p>
     <w:p>
@@ -1037,41 +1204,6 @@
           <w:szCs w:val="24"/>
         </w:rPr>
       </w:pPr>
-      <w:r>
-        <w:rPr>
-          <w:rFonts w:ascii="Times New Roman" w:eastAsia="Times New Roman" w:hAnsi="Times New Roman" w:cs="Times New Roman"/>
-          <w:color w:val="000000"/>
-          <w:sz w:val="24"/>
-          <w:szCs w:val="24"/>
-        </w:rPr>
-        <w:t>.</w:t>
-      </w:r>
-      <w:commentRangeEnd w:id="1"/>
-      <w:r>
-        <w:rPr>
-          <w:rStyle w:val="CommentReference"/>
-        </w:rPr>
-        <w:commentReference w:id="1"/>
-      </w:r>
-    </w:p>
-    <w:p>
-      <w:pPr>
-        <w:pStyle w:val="Heading3"/>
-        <w:numPr>
-          <w:ilvl w:val="2"/>
-          <w:numId w:val="2"/>
-        </w:numPr>
-        <w:spacing w:before="0" w:line="256" w:lineRule="auto"/>
-        <w:rPr>
-          <w:rFonts w:eastAsia="Times New Roman"/>
-        </w:rPr>
-      </w:pPr>
-      <w:r>
-        <w:rPr>
-          <w:rFonts w:eastAsia="Times New Roman"/>
-        </w:rPr>
-        <w:t xml:space="preserve"> </w:t>
-      </w:r>
     </w:p>
     <w:p>
       <w:pPr>
@@ -1164,7 +1296,6 @@
                                 </w14:textOutline>
                               </w:rPr>
                             </w:pPr>
-                            <w:bookmarkStart w:id="2" w:name="_GoBack"/>
                             <w:r>
                               <w:rPr>
                                 <w:rFonts w:ascii="Arial" w:hAnsi="Arial" w:cs="Arial"/>
@@ -1185,7 +1316,6 @@
                               </w:rPr>
                               <w:t>Content Moved to Integrated Doc</w:t>
                             </w:r>
-                            <w:bookmarkEnd w:id="2"/>
                           </w:p>
                         </w:txbxContent>
                       </wps:txbx>
@@ -1203,11 +1333,7 @@
           </mc:Choice>
           <mc:Fallback>
             <w:pict>
-              <v:shapetype w14:anchorId="20BA990D" id="_x0000_t202" coordsize="21600,21600" o:spt="202" path="m,l,21600r21600,l21600,xe">
-                <v:stroke joinstyle="miter"/>
-                <v:path gradientshapeok="t" o:connecttype="rect"/>
-              </v:shapetype>
-              <v:shape id="Text Box 5" o:spid="_x0000_s1026" type="#_x0000_t202" style="position:absolute;left:0;text-align:left;margin-left:0;margin-top:-151.8pt;width:2in;height:2in;z-index:251659264;visibility:visible;mso-wrap-style:none;mso-wrap-distance-left:9pt;mso-wrap-distance-top:0;mso-wrap-distance-right:9pt;mso-wrap-distance-bottom:0;mso-position-horizontal:absolute;mso-position-horizontal-relative:text;mso-position-vertical:absolute;mso-position-vertical-relative:text;v-text-anchor:top" o:gfxdata="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" filled="f" stroked="f">
+              <v:shape w14:anchorId="20BA990D" id="Text Box 5" o:spid="_x0000_s1027" type="#_x0000_t202" style="position:absolute;left:0;text-align:left;margin-left:0;margin-top:-151.8pt;width:2in;height:2in;z-index:251659264;visibility:visible;mso-wrap-style:none;mso-wrap-distance-left:9pt;mso-wrap-distance-top:0;mso-wrap-distance-right:9pt;mso-wrap-distance-bottom:0;mso-position-horizontal:absolute;mso-position-horizontal-relative:text;mso-position-vertical:absolute;mso-position-vertical-relative:text;v-text-anchor:top" o:gfxdata="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" filled="f" stroked="f">
                 <v:textbox style="mso-fit-shape-to-text:t">
                   <w:txbxContent>
                     <w:p>
@@ -1231,7 +1357,6 @@
                           </w14:textOutline>
                         </w:rPr>
                       </w:pPr>
-                      <w:bookmarkStart w:id="3" w:name="_GoBack"/>
                       <w:r>
                         <w:rPr>
                           <w:rFonts w:ascii="Arial" w:hAnsi="Arial" w:cs="Arial"/>
@@ -1252,7 +1377,6 @@
                         </w:rPr>
                         <w:t>Content Moved to Integrated Doc</w:t>
                       </w:r>
-                      <w:bookmarkEnd w:id="3"/>
                     </w:p>
                   </w:txbxContent>
                 </v:textbox>
@@ -1321,9 +1445,27 @@
           <w:sz w:val="18"/>
           <w:szCs w:val="18"/>
         </w:rPr>
-        <w:t xml:space="preserve">thirty-five years[1]. STEP is a product-centric standard that covers so many areas which has created a big and multi-disciplinary community and needs. </w:t>
-      </w:r>
-      <w:commentRangeStart w:id="3"/>
+        <w:t>thirty-five years</w:t>
+      </w:r>
+      <w:r>
+        <w:rPr>
+          <w:rFonts w:ascii="Arial" w:eastAsia="Times New Roman" w:hAnsi="Arial" w:cs="Arial"/>
+          <w:color w:val="000000"/>
+          <w:sz w:val="18"/>
+          <w:szCs w:val="18"/>
+        </w:rPr>
+        <w:t xml:space="preserve"> </w:t>
+      </w:r>
+      <w:r>
+        <w:rPr>
+          <w:rFonts w:ascii="Arial" w:eastAsia="Times New Roman" w:hAnsi="Arial" w:cs="Arial"/>
+          <w:color w:val="000000"/>
+          <w:sz w:val="18"/>
+          <w:szCs w:val="18"/>
+        </w:rPr>
+        <w:t xml:space="preserve">[1]. STEP is a product-centric standard that covers so many areas which has created a big and multi-disciplinary community and needs. </w:t>
+      </w:r>
+      <w:commentRangeStart w:id="0"/>
       <w:r>
         <w:rPr>
           <w:rFonts w:ascii="Arial" w:eastAsia="Times New Roman" w:hAnsi="Arial" w:cs="Arial"/>
@@ -1333,7 +1475,7 @@
         </w:rPr>
         <w:t xml:space="preserve">STEP covers a lot of domains that need to collaborate and a lot of subjects that need to be combined. </w:t>
       </w:r>
-      <w:commentRangeEnd w:id="3"/>
+      <w:commentRangeEnd w:id="0"/>
       <w:r>
         <w:rPr>
           <w:rStyle w:val="CommentReference"/>
@@ -1341,16 +1483,54 @@
           <w:sz w:val="18"/>
           <w:szCs w:val="18"/>
         </w:rPr>
-        <w:commentReference w:id="3"/>
-      </w:r>
-      <w:r>
-        <w:rPr>
-          <w:rFonts w:ascii="Arial" w:eastAsia="Times New Roman" w:hAnsi="Arial" w:cs="Arial"/>
-          <w:color w:val="000000"/>
-          <w:sz w:val="18"/>
-          <w:szCs w:val="18"/>
-        </w:rPr>
-        <w:t>In course of its development, the STEP architecture has changed. The objective of this new modular architecture is “to enable the more efficient implementation and deployment of STEP standards without changing the fundamentals of the current technical architecture”[2], i.e. to create new modules by reusing, integrating and extending existing Application Protocols (APs). Thus, APs are “more interoperable, easier to understand and manage, and quicker to develop”[3]. </w:t>
+        <w:commentReference w:id="0"/>
+      </w:r>
+      <w:r>
+        <w:rPr>
+          <w:rFonts w:ascii="Arial" w:eastAsia="Times New Roman" w:hAnsi="Arial" w:cs="Arial"/>
+          <w:color w:val="000000"/>
+          <w:sz w:val="18"/>
+          <w:szCs w:val="18"/>
+        </w:rPr>
+        <w:t>In course of its development, the STEP architecture has changed. The objective of this new modular architecture is “to enable the more efficient implementation and deployment of STEP standards without changing the fundamentals of the current technical architecture”</w:t>
+      </w:r>
+      <w:r>
+        <w:rPr>
+          <w:rFonts w:ascii="Arial" w:eastAsia="Times New Roman" w:hAnsi="Arial" w:cs="Arial"/>
+          <w:color w:val="000000"/>
+          <w:sz w:val="18"/>
+          <w:szCs w:val="18"/>
+        </w:rPr>
+        <w:t xml:space="preserve"> </w:t>
+      </w:r>
+      <w:r>
+        <w:rPr>
+          <w:rFonts w:ascii="Arial" w:eastAsia="Times New Roman" w:hAnsi="Arial" w:cs="Arial"/>
+          <w:color w:val="000000"/>
+          <w:sz w:val="18"/>
+          <w:szCs w:val="18"/>
+        </w:rPr>
+        <w:t>[2], i.e. to create new modules by reusing, integrating and extending existing Application Protocols (APs). Thus, APs are “more interoperable, easier to understand and manage, and quicker to develop”</w:t>
+      </w:r>
+      <w:r>
+        <w:rPr>
+          <w:rFonts w:ascii="Arial" w:eastAsia="Times New Roman" w:hAnsi="Arial" w:cs="Arial"/>
+          <w:color w:val="000000"/>
+          <w:sz w:val="18"/>
+          <w:szCs w:val="18"/>
+        </w:rPr>
+        <w:t xml:space="preserve"> </w:t>
+      </w:r>
+      <w:bookmarkStart w:id="1" w:name="_GoBack"/>
+      <w:bookmarkEnd w:id="1"/>
+      <w:r>
+        <w:rPr>
+          <w:rFonts w:ascii="Arial" w:eastAsia="Times New Roman" w:hAnsi="Arial" w:cs="Arial"/>
+          <w:color w:val="000000"/>
+          <w:sz w:val="18"/>
+          <w:szCs w:val="18"/>
+        </w:rPr>
+        <w:t>[3]. </w:t>
       </w:r>
     </w:p>
     <w:p>
@@ -1429,604 +1609,8 @@
 </file>
 
 <file path=word/comments.xml><?xml version="1.0" encoding="utf-8"?>
-<w:comments xmlns:wpc="http://schemas.microsoft.com/office/word/2010/wordprocessingCanvas" xmlns:mc="http://schemas.openxmlformats.org/markup-compatibility/2006" xmlns:o="urn:schemas-microsoft-com:office:office" xmlns:r="http://schemas.openxmlformats.org/officeDocument/2006/relationships" xmlns:m="http://schemas.openxmlformats.org/officeDocument/2006/math" xmlns:v="urn:schemas-microsoft-com:vml" xmlns:wp14="http://schemas.microsoft.com/office/word/2010/wordprocessingDrawing" xmlns:wp="http://schemas.openxmlformats.org/drawingml/2006/wordprocessingDrawing" xmlns:w10="urn:schemas-microsoft-com:office:word" xmlns:w="http://schemas.openxmlformats.org/wordprocessingml/2006/main" xmlns:w14="http://schemas.microsoft.com/office/word/2010/wordml" xmlns:w15="http://schemas.microsoft.com/office/word/2012/wordml" xmlns:wpg="http://schemas.microsoft.com/office/word/2010/wordprocessingGroup" xmlns:wpi="http://schemas.microsoft.com/office/word/2010/wordprocessingInk" xmlns:wne="http://schemas.microsoft.com/office/word/2006/wordml" xmlns:wps="http://schemas.microsoft.com/office/word/2010/wordprocessingShape" mc:Ignorable="w14 w15 wp14">
-  <w:comment w:id="0" w:author="Melissa Harvey (US)" w:date="2019-07-24T14:31:00Z" w:initials="HMK">
-    <w:p>
-      <w:pPr>
-        <w:pStyle w:val="CommentText"/>
-        <w:rPr>
-          <w:rStyle w:val="CommentReference"/>
-        </w:rPr>
-      </w:pPr>
-      <w:r>
-        <w:rPr>
-          <w:rStyle w:val="CommentReference"/>
-        </w:rPr>
-        <w:annotationRef/>
-      </w:r>
-      <w:r>
-        <w:rPr>
-          <w:rStyle w:val="CommentReference"/>
-        </w:rPr>
-        <w:t>What if we were a little more explicit and stated the associated stages and linked to the ISO process? Something like this:</w:t>
-      </w:r>
-    </w:p>
-    <w:p>
-      <w:pPr>
-        <w:spacing w:after="120" w:line="240" w:lineRule="auto"/>
-        <w:jc w:val="both"/>
-        <w:rPr>
-          <w:rFonts w:ascii="Times New Roman" w:eastAsia="Times New Roman" w:hAnsi="Times New Roman" w:cs="Times New Roman"/>
-          <w:color w:val="000000"/>
-          <w:sz w:val="24"/>
-          <w:szCs w:val="24"/>
-        </w:rPr>
-      </w:pPr>
-      <w:r>
-        <w:rPr>
-          <w:rFonts w:ascii="Times New Roman" w:eastAsia="Times New Roman" w:hAnsi="Times New Roman" w:cs="Times New Roman"/>
-          <w:color w:val="000000"/>
-          <w:sz w:val="24"/>
-          <w:szCs w:val="24"/>
-        </w:rPr>
-        <w:t xml:space="preserve">The model-based standard development process consists of </w:t>
-      </w:r>
-      <w:r>
-        <w:rPr>
-          <w:rFonts w:ascii="Times New Roman" w:eastAsia="Times New Roman" w:hAnsi="Times New Roman" w:cs="Times New Roman"/>
-          <w:color w:val="000000"/>
-          <w:sz w:val="24"/>
-          <w:szCs w:val="24"/>
-        </w:rPr>
-        <w:t>six</w:t>
-      </w:r>
-      <w:r>
-        <w:rPr>
-          <w:rFonts w:ascii="Times New Roman" w:eastAsia="Times New Roman" w:hAnsi="Times New Roman" w:cs="Times New Roman"/>
-          <w:color w:val="000000"/>
-          <w:sz w:val="24"/>
-          <w:szCs w:val="24"/>
-        </w:rPr>
-        <w:t xml:space="preserve"> stages</w:t>
-      </w:r>
-      <w:r>
-        <w:rPr>
-          <w:rFonts w:ascii="Times New Roman" w:eastAsia="Times New Roman" w:hAnsi="Times New Roman" w:cs="Times New Roman"/>
-          <w:color w:val="000000"/>
-          <w:sz w:val="24"/>
-          <w:szCs w:val="24"/>
-        </w:rPr>
-        <w:t xml:space="preserve">: </w:t>
-      </w:r>
-      <w:r>
-        <w:rPr>
-          <w:rFonts w:ascii="Arial" w:hAnsi="Arial" w:cs="Arial"/>
-          <w:color w:val="FF0000"/>
-          <w:sz w:val="18"/>
-          <w:szCs w:val="18"/>
-          <w:lang w:val="en-US"/>
-        </w:rPr>
-        <w:t xml:space="preserve">proposal (10), preparatory (20), committee (30), enquiry (40), approval (50), and publication (60) stages (target date planner iso.org). </w:t>
-      </w:r>
-      <w:r>
-        <w:rPr>
-          <w:rFonts w:ascii="Times New Roman" w:eastAsia="Times New Roman" w:hAnsi="Times New Roman" w:cs="Times New Roman"/>
-          <w:color w:val="000000"/>
-          <w:sz w:val="24"/>
-          <w:szCs w:val="24"/>
-        </w:rPr>
-        <w:t xml:space="preserve"> </w:t>
-      </w:r>
-      <w:r>
-        <w:rPr>
-          <w:rFonts w:ascii="Arial" w:hAnsi="Arial" w:cs="Arial"/>
-          <w:color w:val="0000FF"/>
-          <w:sz w:val="18"/>
-          <w:szCs w:val="18"/>
-          <w:lang w:val="en-US"/>
-        </w:rPr>
-        <w:t xml:space="preserve">These stages </w:t>
-      </w:r>
-      <w:r>
-        <w:rPr>
-          <w:rFonts w:ascii="Arial" w:hAnsi="Arial" w:cs="Arial"/>
-          <w:color w:val="0000FF"/>
-          <w:sz w:val="18"/>
-          <w:szCs w:val="18"/>
-          <w:lang w:val="en-US"/>
-        </w:rPr>
-        <w:t xml:space="preserve">tightly </w:t>
-      </w:r>
-      <w:r>
-        <w:rPr>
-          <w:rFonts w:ascii="Arial" w:hAnsi="Arial" w:cs="Arial"/>
-          <w:color w:val="0000FF"/>
-          <w:sz w:val="18"/>
-          <w:szCs w:val="18"/>
-          <w:lang w:val="en-US"/>
-        </w:rPr>
-        <w:t>control the development process</w:t>
-      </w:r>
-      <w:r>
-        <w:rPr>
-          <w:rFonts w:ascii="Arial" w:hAnsi="Arial" w:cs="Arial"/>
-          <w:color w:val="0000FF"/>
-          <w:sz w:val="18"/>
-          <w:szCs w:val="18"/>
-          <w:lang w:val="en-US"/>
-        </w:rPr>
-        <w:t>,</w:t>
-      </w:r>
-      <w:r>
-        <w:rPr>
-          <w:rFonts w:ascii="Arial" w:hAnsi="Arial" w:cs="Arial"/>
-          <w:color w:val="0000FF"/>
-          <w:sz w:val="18"/>
-          <w:szCs w:val="18"/>
-          <w:lang w:val="en-US"/>
-        </w:rPr>
-        <w:t xml:space="preserve"> entry</w:t>
-      </w:r>
-      <w:r>
-        <w:rPr>
-          <w:rFonts w:ascii="Arial" w:hAnsi="Arial" w:cs="Arial"/>
-          <w:color w:val="0000FF"/>
-          <w:sz w:val="18"/>
-          <w:szCs w:val="18"/>
-          <w:lang w:val="en-US"/>
-        </w:rPr>
-        <w:t>,</w:t>
-      </w:r>
-      <w:r>
-        <w:rPr>
-          <w:rFonts w:ascii="Arial" w:hAnsi="Arial" w:cs="Arial"/>
-          <w:color w:val="0000FF"/>
-          <w:sz w:val="18"/>
-          <w:szCs w:val="18"/>
-          <w:lang w:val="en-US"/>
-        </w:rPr>
-        <w:t xml:space="preserve"> and exit criteria</w:t>
-      </w:r>
-      <w:r>
-        <w:rPr>
-          <w:rFonts w:ascii="Arial" w:hAnsi="Arial" w:cs="Arial"/>
-          <w:color w:val="0000FF"/>
-          <w:sz w:val="18"/>
-          <w:szCs w:val="18"/>
-          <w:lang w:val="en-US"/>
-        </w:rPr>
-        <w:t xml:space="preserve">. </w:t>
-      </w:r>
-      <w:r>
-        <w:rPr>
-          <w:rFonts w:ascii="Times New Roman" w:eastAsia="Times New Roman" w:hAnsi="Times New Roman" w:cs="Times New Roman"/>
-          <w:color w:val="000000"/>
-          <w:sz w:val="24"/>
-          <w:szCs w:val="24"/>
-        </w:rPr>
-        <w:t xml:space="preserve">The process begins at </w:t>
-      </w:r>
-      <w:r>
-        <w:rPr>
-          <w:rFonts w:ascii="Times New Roman" w:eastAsia="Times New Roman" w:hAnsi="Times New Roman" w:cs="Times New Roman"/>
-          <w:color w:val="000000"/>
-          <w:sz w:val="24"/>
-          <w:szCs w:val="24"/>
-        </w:rPr>
-        <w:t xml:space="preserve">proposal stage (10) with </w:t>
-      </w:r>
-      <w:r>
-        <w:rPr>
-          <w:rFonts w:ascii="Times New Roman" w:eastAsia="Times New Roman" w:hAnsi="Times New Roman" w:cs="Times New Roman"/>
-          <w:color w:val="000000"/>
-          <w:sz w:val="24"/>
-          <w:szCs w:val="24"/>
-        </w:rPr>
-        <w:t>a new work item proposal</w:t>
-      </w:r>
-      <w:r>
-        <w:rPr>
-          <w:rFonts w:ascii="Times New Roman" w:eastAsia="Times New Roman" w:hAnsi="Times New Roman" w:cs="Times New Roman"/>
-          <w:color w:val="000000"/>
-          <w:sz w:val="24"/>
-          <w:szCs w:val="24"/>
-        </w:rPr>
-        <w:t xml:space="preserve"> </w:t>
-      </w:r>
-      <w:r>
-        <w:rPr>
-          <w:rFonts w:ascii="Times New Roman" w:eastAsia="Times New Roman" w:hAnsi="Times New Roman" w:cs="Times New Roman"/>
-          <w:color w:val="000000"/>
-          <w:sz w:val="24"/>
-          <w:szCs w:val="24"/>
-        </w:rPr>
-        <w:t>submitted by a sponsor individual or</w:t>
-      </w:r>
-      <w:r>
-        <w:rPr>
-          <w:rFonts w:ascii="Times New Roman" w:eastAsia="Times New Roman" w:hAnsi="Times New Roman" w:cs="Times New Roman"/>
-          <w:color w:val="000000"/>
-          <w:sz w:val="24"/>
-          <w:szCs w:val="24"/>
-        </w:rPr>
-        <w:t xml:space="preserve"> entity</w:t>
-      </w:r>
-      <w:r>
-        <w:rPr>
-          <w:rFonts w:ascii="Times New Roman" w:eastAsia="Times New Roman" w:hAnsi="Times New Roman" w:cs="Times New Roman"/>
-          <w:color w:val="000000"/>
-          <w:sz w:val="24"/>
-          <w:szCs w:val="24"/>
-        </w:rPr>
-        <w:t xml:space="preserve"> </w:t>
-      </w:r>
-      <w:r>
-        <w:rPr>
-          <w:rFonts w:ascii="Times New Roman" w:eastAsia="Times New Roman" w:hAnsi="Times New Roman" w:cs="Times New Roman"/>
-          <w:color w:val="000000"/>
-          <w:sz w:val="24"/>
-          <w:szCs w:val="24"/>
-        </w:rPr>
-        <w:t xml:space="preserve">to a Standards Development Organization (SDO). </w:t>
-      </w:r>
-      <w:r>
-        <w:rPr>
-          <w:rFonts w:ascii="Times New Roman" w:eastAsia="Times New Roman" w:hAnsi="Times New Roman" w:cs="Times New Roman"/>
-          <w:color w:val="000000"/>
-          <w:sz w:val="24"/>
-          <w:szCs w:val="24"/>
-        </w:rPr>
-        <w:t xml:space="preserve">If the proposal is accepted </w:t>
-      </w:r>
-      <w:r>
-        <w:rPr>
-          <w:rFonts w:ascii="Times New Roman" w:eastAsia="Times New Roman" w:hAnsi="Times New Roman" w:cs="Times New Roman"/>
-          <w:color w:val="000000"/>
-          <w:sz w:val="24"/>
-          <w:szCs w:val="24"/>
-        </w:rPr>
-        <w:t>a collaborative team of experts, called the Working Group (WG), is assembled. This WG works on the development of a committee draft</w:t>
-      </w:r>
-      <w:r>
-        <w:rPr>
-          <w:rFonts w:ascii="Times New Roman" w:eastAsia="Times New Roman" w:hAnsi="Times New Roman" w:cs="Times New Roman"/>
-          <w:color w:val="000000"/>
-          <w:sz w:val="24"/>
-          <w:szCs w:val="24"/>
-        </w:rPr>
-        <w:t xml:space="preserve"> in stages 20 preparatory and 30 committee</w:t>
-      </w:r>
-      <w:r>
-        <w:rPr>
-          <w:rFonts w:ascii="Times New Roman" w:eastAsia="Times New Roman" w:hAnsi="Times New Roman" w:cs="Times New Roman"/>
-          <w:color w:val="000000"/>
-          <w:sz w:val="24"/>
-          <w:szCs w:val="24"/>
-        </w:rPr>
-        <w:t xml:space="preserve">. Once this draft finalized, it </w:t>
-      </w:r>
-      <w:r>
-        <w:rPr>
-          <w:rFonts w:ascii="Times New Roman" w:eastAsia="Times New Roman" w:hAnsi="Times New Roman" w:cs="Times New Roman"/>
-          <w:color w:val="000000"/>
-          <w:sz w:val="24"/>
-          <w:szCs w:val="24"/>
-        </w:rPr>
-        <w:t xml:space="preserve">enters into stage 40 and </w:t>
-      </w:r>
-      <w:r>
-        <w:rPr>
-          <w:rFonts w:ascii="Times New Roman" w:eastAsia="Times New Roman" w:hAnsi="Times New Roman" w:cs="Times New Roman"/>
-          <w:color w:val="000000"/>
-          <w:sz w:val="24"/>
-          <w:szCs w:val="24"/>
-        </w:rPr>
-        <w:t>is reviewed, changed if necessary and approved first by the WG and then, by a balloting group created by the Sponsor. After that, the final draft is submitted to the SDO Board for final approval</w:t>
-      </w:r>
-      <w:r>
-        <w:rPr>
-          <w:rFonts w:ascii="Times New Roman" w:eastAsia="Times New Roman" w:hAnsi="Times New Roman" w:cs="Times New Roman"/>
-          <w:color w:val="000000"/>
-          <w:sz w:val="24"/>
-          <w:szCs w:val="24"/>
-        </w:rPr>
-        <w:t xml:space="preserve"> at stage 50</w:t>
-      </w:r>
-      <w:r>
-        <w:rPr>
-          <w:rFonts w:ascii="Times New Roman" w:eastAsia="Times New Roman" w:hAnsi="Times New Roman" w:cs="Times New Roman"/>
-          <w:color w:val="000000"/>
-          <w:sz w:val="24"/>
-          <w:szCs w:val="24"/>
-        </w:rPr>
-        <w:t xml:space="preserve">. Finally, </w:t>
-      </w:r>
-      <w:r>
-        <w:rPr>
-          <w:rFonts w:ascii="Times New Roman" w:eastAsia="Times New Roman" w:hAnsi="Times New Roman" w:cs="Times New Roman"/>
-          <w:color w:val="000000"/>
-          <w:sz w:val="24"/>
-          <w:szCs w:val="24"/>
-        </w:rPr>
-        <w:t xml:space="preserve">in stage 60 publication, </w:t>
-      </w:r>
-      <w:r>
-        <w:rPr>
-          <w:rFonts w:ascii="Times New Roman" w:eastAsia="Times New Roman" w:hAnsi="Times New Roman" w:cs="Times New Roman"/>
-          <w:color w:val="000000"/>
-          <w:sz w:val="24"/>
-          <w:szCs w:val="24"/>
-        </w:rPr>
-        <w:t>the standard is published and maintained over the years. In parallel of the standard publication, members of the WG work on developing, testing and implementing tools, methods, and models to support the standard application.</w:t>
-      </w:r>
-    </w:p>
-    <w:p>
-      <w:pPr>
-        <w:pStyle w:val="CommentText"/>
-      </w:pPr>
-    </w:p>
-  </w:comment>
-  <w:comment w:id="1" w:author="Melissa Harvey (US)" w:date="2019-07-24T14:22:00Z" w:initials="HMK">
-    <w:p>
-      <w:pPr>
-        <w:pStyle w:val="CommentText"/>
-      </w:pPr>
-      <w:r>
-        <w:rPr>
-          <w:rStyle w:val="CommentReference"/>
-        </w:rPr>
-        <w:annotationRef/>
-      </w:r>
-      <w:r>
-        <w:t>What if we made reference to the some of the business cases from the A&amp;D action group in order to show a more direct business need and value proposition? While these are written very aerospace specific they are actually applicable far outside of that industry…</w:t>
-      </w:r>
-    </w:p>
-    <w:p>
-      <w:pPr>
-        <w:pStyle w:val="Default"/>
-        <w:rPr>
-          <w:sz w:val="23"/>
-          <w:szCs w:val="23"/>
-        </w:rPr>
-      </w:pPr>
-      <w:r>
-        <w:t>“</w:t>
-      </w:r>
-      <w:r>
-        <w:rPr>
-          <w:b/>
-          <w:bCs/>
-          <w:sz w:val="23"/>
-          <w:szCs w:val="23"/>
-        </w:rPr>
-        <w:t xml:space="preserve">OEM Submission of Technical Data Package to Authority for Certification </w:t>
-      </w:r>
-    </w:p>
-    <w:p>
-      <w:pPr>
-        <w:pStyle w:val="Default"/>
-        <w:rPr>
-          <w:sz w:val="23"/>
-          <w:szCs w:val="23"/>
-        </w:rPr>
-      </w:pPr>
-      <w:r>
-        <w:rPr>
-          <w:rFonts w:ascii="Times New Roman" w:hAnsi="Times New Roman" w:cs="Times New Roman"/>
-          <w:sz w:val="23"/>
-          <w:szCs w:val="23"/>
-        </w:rPr>
-        <w:t xml:space="preserve">Prior to Model-Based Definition, the output of the design process was a drawing. Certification was performed by providing access to those drawings. </w:t>
-      </w:r>
-    </w:p>
-    <w:p>
-      <w:pPr>
-        <w:pStyle w:val="Default"/>
-        <w:rPr>
-          <w:sz w:val="23"/>
-          <w:szCs w:val="23"/>
-        </w:rPr>
-      </w:pPr>
-      <w:r>
-        <w:rPr>
-          <w:rFonts w:ascii="Times New Roman" w:hAnsi="Times New Roman" w:cs="Times New Roman"/>
-          <w:sz w:val="23"/>
-          <w:szCs w:val="23"/>
-        </w:rPr>
-        <w:t xml:space="preserve">In MBD, the design is an annotated 3D model so certification would be performed by giving access to the 3D data in a format compatible to the Certification authorities’ requirement for long term archiving and retrieval, as defined by the NAS / EN 9300 LOTAR. </w:t>
-      </w:r>
-    </w:p>
-    <w:p>
-      <w:pPr>
-        <w:pStyle w:val="Default"/>
-        <w:rPr>
-          <w:rFonts w:ascii="Times New Roman" w:hAnsi="Times New Roman" w:cs="Times New Roman"/>
-          <w:sz w:val="23"/>
-          <w:szCs w:val="23"/>
-        </w:rPr>
-      </w:pPr>
-      <w:r>
-        <w:rPr>
-          <w:rFonts w:ascii="Times New Roman" w:hAnsi="Times New Roman" w:cs="Times New Roman"/>
-          <w:sz w:val="23"/>
-          <w:szCs w:val="23"/>
-        </w:rPr>
-        <w:t xml:space="preserve">Those LOTAR standards include: </w:t>
-      </w:r>
-    </w:p>
-    <w:p>
-      <w:pPr>
-        <w:pStyle w:val="Default"/>
-        <w:numPr>
-          <w:ilvl w:val="0"/>
-          <w:numId w:val="3"/>
-        </w:numPr>
-        <w:spacing w:after="117"/>
-        <w:rPr>
-          <w:sz w:val="22"/>
-          <w:szCs w:val="22"/>
-        </w:rPr>
-      </w:pPr>
-      <w:r>
-        <w:rPr>
-          <w:rFonts w:ascii="Times New Roman" w:hAnsi="Times New Roman" w:cs="Times New Roman"/>
-          <w:sz w:val="22"/>
-          <w:szCs w:val="22"/>
-        </w:rPr>
-        <w:t xml:space="preserve">• EN/NAS9300-120—“CAD 3D Explicit Geometry with Graphic Product and Manufacturing Information (PMI) Presentation” </w:t>
-      </w:r>
-    </w:p>
-    <w:p>
-      <w:pPr>
-        <w:pStyle w:val="Default"/>
-        <w:numPr>
-          <w:ilvl w:val="0"/>
-          <w:numId w:val="3"/>
-        </w:numPr>
-        <w:spacing w:after="117"/>
-        <w:rPr>
-          <w:sz w:val="22"/>
-          <w:szCs w:val="22"/>
-        </w:rPr>
-      </w:pPr>
-      <w:r>
-        <w:rPr>
-          <w:sz w:val="22"/>
-          <w:szCs w:val="22"/>
-        </w:rPr>
-        <w:t xml:space="preserve">• </w:t>
-      </w:r>
-      <w:r>
-        <w:rPr>
-          <w:rFonts w:ascii="Times New Roman" w:hAnsi="Times New Roman" w:cs="Times New Roman"/>
-          <w:sz w:val="22"/>
-          <w:szCs w:val="22"/>
-        </w:rPr>
-        <w:t xml:space="preserve">EN/NAS9300-121—“CAD 3D Explicit Geometry with Semantic Product and Manufacturing Information (PMI) Representation” </w:t>
-      </w:r>
-    </w:p>
-    <w:p>
-      <w:pPr>
-        <w:pStyle w:val="Default"/>
-        <w:numPr>
-          <w:ilvl w:val="0"/>
-          <w:numId w:val="3"/>
-        </w:numPr>
-        <w:rPr>
-          <w:sz w:val="22"/>
-          <w:szCs w:val="22"/>
-        </w:rPr>
-      </w:pPr>
-      <w:r>
-        <w:rPr>
-          <w:sz w:val="22"/>
-          <w:szCs w:val="22"/>
-        </w:rPr>
-        <w:t xml:space="preserve">• </w:t>
-      </w:r>
-      <w:r>
-        <w:rPr>
-          <w:rFonts w:ascii="Times New Roman" w:hAnsi="Times New Roman" w:cs="Times New Roman"/>
-          <w:sz w:val="22"/>
-          <w:szCs w:val="22"/>
-        </w:rPr>
-        <w:t xml:space="preserve">EN/NAS9300-125—“CAD 3D Assemblies with Graphic Product and Manufacturing Information (PMI) Presentation” </w:t>
-      </w:r>
-    </w:p>
-    <w:p>
-      <w:pPr>
-        <w:pStyle w:val="Default"/>
-        <w:rPr>
-          <w:sz w:val="22"/>
-          <w:szCs w:val="22"/>
-        </w:rPr>
-      </w:pPr>
-    </w:p>
-    <w:p>
-      <w:pPr>
-        <w:pStyle w:val="Default"/>
-        <w:rPr>
-          <w:sz w:val="23"/>
-          <w:szCs w:val="23"/>
-        </w:rPr>
-      </w:pPr>
-      <w:r>
-        <w:rPr>
-          <w:rFonts w:ascii="Times New Roman" w:hAnsi="Times New Roman" w:cs="Times New Roman"/>
-          <w:sz w:val="23"/>
-          <w:szCs w:val="23"/>
-        </w:rPr>
-        <w:t xml:space="preserve">Currently in MBD, however, the Certification authorities are given access to the 3D data either in a lightweight format (3D PDF, ISO 14306 JT or AP242) or as a native CAD model. This puts the burden of interpreting the native CAD model on the certification body that may be certifying multiple OEMs with different CAD systems. Additionally, a native CAD model often contains intellectual property beyond the final design such as construction methods, constraints, and relationships that the OEM may not wish to expose to the certification body. OEMs may want to strip this data out before they provide it to the certification body or only allow access via restricted thin client architectures, such as CITRIX. </w:t>
-      </w:r>
-    </w:p>
-    <w:p>
-      <w:pPr>
-        <w:pStyle w:val="Default"/>
-        <w:rPr>
-          <w:sz w:val="23"/>
-          <w:szCs w:val="23"/>
-        </w:rPr>
-      </w:pPr>
-      <w:r>
-        <w:rPr>
-          <w:b/>
-          <w:bCs/>
-          <w:sz w:val="23"/>
-          <w:szCs w:val="23"/>
-        </w:rPr>
-        <w:t xml:space="preserve">Manufacturing and Support Enablement </w:t>
-      </w:r>
-    </w:p>
-    <w:p>
-      <w:pPr>
-        <w:pStyle w:val="Default"/>
-        <w:rPr>
-          <w:sz w:val="23"/>
-          <w:szCs w:val="23"/>
-        </w:rPr>
-      </w:pPr>
-      <w:r>
-        <w:rPr>
-          <w:rFonts w:ascii="Times New Roman" w:hAnsi="Times New Roman" w:cs="Times New Roman"/>
-          <w:sz w:val="23"/>
-          <w:szCs w:val="23"/>
-        </w:rPr>
-        <w:t xml:space="preserve">OEMs need to communicate the full content of MBD data with their suppliers. Current limitations in the implementation of standard formats such as STEP result in critical information being lost. Part geometry is correctly exchanged but the tolerances and annotations are lost. This often requires that the native CAD model be sent to the supplier and the burden of interpretation is borne by the suppliers. Another approach is to use STEP to exchange the part geometry augmented by a lightweight geometry for viewing the annotations and notes. Add to this the number of OEM-to-supplier interfaces and supplier-to-supplier interfaces and the problem propagates exponentially throughout the supply chain. </w:t>
-      </w:r>
-    </w:p>
-    <w:p>
-      <w:pPr>
-        <w:pStyle w:val="Default"/>
-        <w:rPr>
-          <w:sz w:val="23"/>
-          <w:szCs w:val="23"/>
-        </w:rPr>
-      </w:pPr>
-      <w:r>
-        <w:rPr>
-          <w:b/>
-          <w:bCs/>
-          <w:sz w:val="23"/>
-          <w:szCs w:val="23"/>
-        </w:rPr>
-        <w:t xml:space="preserve">Design Integration </w:t>
-      </w:r>
-    </w:p>
-    <w:p>
-      <w:pPr>
-        <w:pStyle w:val="CommentText"/>
-      </w:pPr>
-      <w:r>
-        <w:rPr>
-          <w:rFonts w:ascii="Times New Roman" w:hAnsi="Times New Roman" w:cs="Times New Roman"/>
-          <w:sz w:val="23"/>
-          <w:szCs w:val="23"/>
-        </w:rPr>
-        <w:t>Collaboration between design partners requires the exchange of geometry, materials, and functional interface data. Geometry needed for spatial analysis may not require the exact fidelity of native CAD geometry. Often a lightweight tessellated representation is better suited to spatial analysis methods such as interference detection and fit analysis. Additionally, the volume of data exchanged is often much larger than in the certification and supply chain use cases. Rather than exchanging parts and assemblies, design integration often exchanges collections of parts by spatial volume up to and including the entire aircraft.”</w:t>
-      </w:r>
-    </w:p>
-  </w:comment>
-  <w:comment w:id="3" w:author="Melissa Harvey (US)" w:date="2019-07-24T14:59:00Z" w:initials="HMK">
+<w:comments xmlns:wpc="http://schemas.microsoft.com/office/word/2010/wordprocessingCanvas" xmlns:cx="http://schemas.microsoft.com/office/drawing/2014/chartex" xmlns:cx1="http://schemas.microsoft.com/office/drawing/2015/9/8/chartex" xmlns:cx2="http://schemas.microsoft.com/office/drawing/2015/10/21/chartex" xmlns:cx3="http://schemas.microsoft.com/office/drawing/2016/5/9/chartex" xmlns:cx4="http://schemas.microsoft.com/office/drawing/2016/5/10/chartex" xmlns:cx5="http://schemas.microsoft.com/office/drawing/2016/5/11/chartex" xmlns:cx6="http://schemas.microsoft.com/office/drawing/2016/5/12/chartex" xmlns:cx7="http://schemas.microsoft.com/office/drawing/2016/5/13/chartex" xmlns:cx8="http://schemas.microsoft.com/office/drawing/2016/5/14/chartex" xmlns:mc="http://schemas.openxmlformats.org/markup-compatibility/2006" xmlns:aink="http://schemas.microsoft.com/office/drawing/2016/ink" xmlns:am3d="http://schemas.microsoft.com/office/drawing/2017/model3d" xmlns:o="urn:schemas-microsoft-com:office:office" xmlns:r="http://schemas.openxmlformats.org/officeDocument/2006/relationships" xmlns:m="http://schemas.openxmlformats.org/officeDocument/2006/math" xmlns:v="urn:schemas-microsoft-com:vml" xmlns:wp14="http://schemas.microsoft.com/office/word/2010/wordprocessingDrawing" xmlns:wp="http://schemas.openxmlformats.org/drawingml/2006/wordprocessingDrawing" xmlns:w10="urn:schemas-microsoft-com:office:word" xmlns:w="http://schemas.openxmlformats.org/wordprocessingml/2006/main" xmlns:w14="http://schemas.microsoft.com/office/word/2010/wordml" xmlns:w15="http://schemas.microsoft.com/office/word/2012/wordml" xmlns:w16cid="http://schemas.microsoft.com/office/word/2016/wordml/cid" xmlns:w16se="http://schemas.microsoft.com/office/word/2015/wordml/symex" xmlns:wpg="http://schemas.microsoft.com/office/word/2010/wordprocessingGroup" xmlns:wpi="http://schemas.microsoft.com/office/word/2010/wordprocessingInk" xmlns:wne="http://schemas.microsoft.com/office/word/2006/wordml" xmlns:wps="http://schemas.microsoft.com/office/word/2010/wordprocessingShape" mc:Ignorable="w14 w15 w16se w16cid wp14">
+  <w:comment w:id="0" w:author="Melissa Harvey (US)" w:date="2019-07-24T14:59:00Z" w:initials="HMK">
     <w:p>
       <w:pPr>
         <w:pStyle w:val="CommentText"/>
@@ -2046,15 +1630,19 @@
 </file>
 
 <file path=word/commentsExtended.xml><?xml version="1.0" encoding="utf-8"?>
-<w15:commentsEx xmlns:wpc="http://schemas.microsoft.com/office/word/2010/wordprocessingCanvas" xmlns:mc="http://schemas.openxmlformats.org/markup-compatibility/2006" xmlns:o="urn:schemas-microsoft-com:office:office" xmlns:r="http://schemas.openxmlformats.org/officeDocument/2006/relationships" xmlns:m="http://schemas.openxmlformats.org/officeDocument/2006/math" xmlns:v="urn:schemas-microsoft-com:vml" xmlns:wp14="http://schemas.microsoft.com/office/word/2010/wordprocessingDrawing" xmlns:wp="http://schemas.openxmlformats.org/drawingml/2006/wordprocessingDrawing" xmlns:w10="urn:schemas-microsoft-com:office:word" xmlns:w="http://schemas.openxmlformats.org/wordprocessingml/2006/main" xmlns:w14="http://schemas.microsoft.com/office/word/2010/wordml" xmlns:w15="http://schemas.microsoft.com/office/word/2012/wordml" xmlns:wpg="http://schemas.microsoft.com/office/word/2010/wordprocessingGroup" xmlns:wpi="http://schemas.microsoft.com/office/word/2010/wordprocessingInk" xmlns:wne="http://schemas.microsoft.com/office/word/2006/wordml" xmlns:wps="http://schemas.microsoft.com/office/word/2010/wordprocessingShape" mc:Ignorable="w14 w15 wp14">
-  <w15:commentEx w15:paraId="427A8CB4" w15:done="0"/>
-  <w15:commentEx w15:paraId="6B650C2C" w15:done="0"/>
+<w15:commentsEx xmlns:wpc="http://schemas.microsoft.com/office/word/2010/wordprocessingCanvas" xmlns:cx="http://schemas.microsoft.com/office/drawing/2014/chartex" xmlns:cx1="http://schemas.microsoft.com/office/drawing/2015/9/8/chartex" xmlns:cx2="http://schemas.microsoft.com/office/drawing/2015/10/21/chartex" xmlns:cx3="http://schemas.microsoft.com/office/drawing/2016/5/9/chartex" xmlns:cx4="http://schemas.microsoft.com/office/drawing/2016/5/10/chartex" xmlns:cx5="http://schemas.microsoft.com/office/drawing/2016/5/11/chartex" xmlns:cx6="http://schemas.microsoft.com/office/drawing/2016/5/12/chartex" xmlns:cx7="http://schemas.microsoft.com/office/drawing/2016/5/13/chartex" xmlns:cx8="http://schemas.microsoft.com/office/drawing/2016/5/14/chartex" xmlns:mc="http://schemas.openxmlformats.org/markup-compatibility/2006" xmlns:aink="http://schemas.microsoft.com/office/drawing/2016/ink" xmlns:am3d="http://schemas.microsoft.com/office/drawing/2017/model3d" xmlns:o="urn:schemas-microsoft-com:office:office" xmlns:r="http://schemas.openxmlformats.org/officeDocument/2006/relationships" xmlns:m="http://schemas.openxmlformats.org/officeDocument/2006/math" xmlns:v="urn:schemas-microsoft-com:vml" xmlns:wp14="http://schemas.microsoft.com/office/word/2010/wordprocessingDrawing" xmlns:wp="http://schemas.openxmlformats.org/drawingml/2006/wordprocessingDrawing" xmlns:w10="urn:schemas-microsoft-com:office:word" xmlns:w="http://schemas.openxmlformats.org/wordprocessingml/2006/main" xmlns:w14="http://schemas.microsoft.com/office/word/2010/wordml" xmlns:w15="http://schemas.microsoft.com/office/word/2012/wordml" xmlns:w16cid="http://schemas.microsoft.com/office/word/2016/wordml/cid" xmlns:w16se="http://schemas.microsoft.com/office/word/2015/wordml/symex" xmlns:wpg="http://schemas.microsoft.com/office/word/2010/wordprocessingGroup" xmlns:wpi="http://schemas.microsoft.com/office/word/2010/wordprocessingInk" xmlns:wne="http://schemas.microsoft.com/office/word/2006/wordml" xmlns:wps="http://schemas.microsoft.com/office/word/2010/wordprocessingShape" mc:Ignorable="w14 w15 w16se w16cid wp14">
   <w15:commentEx w15:paraId="1E90DEAF" w15:done="0"/>
 </w15:commentsEx>
 </file>
 
+<file path=word/commentsIds.xml><?xml version="1.0" encoding="utf-8"?>
+<w16cid:commentsIds xmlns:wpc="http://schemas.microsoft.com/office/word/2010/wordprocessingCanvas" xmlns:cx="http://schemas.microsoft.com/office/drawing/2014/chartex" xmlns:cx1="http://schemas.microsoft.com/office/drawing/2015/9/8/chartex" xmlns:cx2="http://schemas.microsoft.com/office/drawing/2015/10/21/chartex" xmlns:cx3="http://schemas.microsoft.com/office/drawing/2016/5/9/chartex" xmlns:cx4="http://schemas.microsoft.com/office/drawing/2016/5/10/chartex" xmlns:cx5="http://schemas.microsoft.com/office/drawing/2016/5/11/chartex" xmlns:cx6="http://schemas.microsoft.com/office/drawing/2016/5/12/chartex" xmlns:cx7="http://schemas.microsoft.com/office/drawing/2016/5/13/chartex" xmlns:cx8="http://schemas.microsoft.com/office/drawing/2016/5/14/chartex" xmlns:mc="http://schemas.openxmlformats.org/markup-compatibility/2006" xmlns:aink="http://schemas.microsoft.com/office/drawing/2016/ink" xmlns:am3d="http://schemas.microsoft.com/office/drawing/2017/model3d" xmlns:o="urn:schemas-microsoft-com:office:office" xmlns:r="http://schemas.openxmlformats.org/officeDocument/2006/relationships" xmlns:m="http://schemas.openxmlformats.org/officeDocument/2006/math" xmlns:v="urn:schemas-microsoft-com:vml" xmlns:wp14="http://schemas.microsoft.com/office/word/2010/wordprocessingDrawing" xmlns:wp="http://schemas.openxmlformats.org/drawingml/2006/wordprocessingDrawing" xmlns:w10="urn:schemas-microsoft-com:office:word" xmlns:w="http://schemas.openxmlformats.org/wordprocessingml/2006/main" xmlns:w14="http://schemas.microsoft.com/office/word/2010/wordml" xmlns:w15="http://schemas.microsoft.com/office/word/2012/wordml" xmlns:w16cid="http://schemas.microsoft.com/office/word/2016/wordml/cid" xmlns:w16se="http://schemas.microsoft.com/office/word/2015/wordml/symex" xmlns:wpg="http://schemas.microsoft.com/office/word/2010/wordprocessingGroup" xmlns:wpi="http://schemas.microsoft.com/office/word/2010/wordprocessingInk" xmlns:wne="http://schemas.microsoft.com/office/word/2006/wordml" xmlns:wps="http://schemas.microsoft.com/office/word/2010/wordprocessingShape" mc:Ignorable="w14 w15 w16se w16cid wp14">
+  <w16cid:commentId w16cid:paraId="1E90DEAF" w16cid:durableId="20FC048F"/>
+</w16cid:commentsIds>
+</file>
+
 <file path=word/endnotes.xml><?xml version="1.0" encoding="utf-8"?>
-<w:endnotes xmlns:wpc="http://schemas.microsoft.com/office/word/2010/wordprocessingCanvas" xmlns:mc="http://schemas.openxmlformats.org/markup-compatibility/2006" xmlns:o="urn:schemas-microsoft-com:office:office" xmlns:r="http://schemas.openxmlformats.org/officeDocument/2006/relationships" xmlns:m="http://schemas.openxmlformats.org/officeDocument/2006/math" xmlns:v="urn:schemas-microsoft-com:vml" xmlns:wp14="http://schemas.microsoft.com/office/word/2010/wordprocessingDrawing" xmlns:wp="http://schemas.openxmlformats.org/drawingml/2006/wordprocessingDrawing" xmlns:w10="urn:schemas-microsoft-com:office:word" xmlns:w="http://schemas.openxmlformats.org/wordprocessingml/2006/main" xmlns:w14="http://schemas.microsoft.com/office/word/2010/wordml" xmlns:w15="http://schemas.microsoft.com/office/word/2012/wordml" xmlns:wpg="http://schemas.microsoft.com/office/word/2010/wordprocessingGroup" xmlns:wpi="http://schemas.microsoft.com/office/word/2010/wordprocessingInk" xmlns:wne="http://schemas.microsoft.com/office/word/2006/wordml" xmlns:wps="http://schemas.microsoft.com/office/word/2010/wordprocessingShape" mc:Ignorable="w14 w15 wp14">
+<w:endnotes xmlns:wpc="http://schemas.microsoft.com/office/word/2010/wordprocessingCanvas" xmlns:cx="http://schemas.microsoft.com/office/drawing/2014/chartex" xmlns:cx1="http://schemas.microsoft.com/office/drawing/2015/9/8/chartex" xmlns:cx2="http://schemas.microsoft.com/office/drawing/2015/10/21/chartex" xmlns:cx3="http://schemas.microsoft.com/office/drawing/2016/5/9/chartex" xmlns:cx4="http://schemas.microsoft.com/office/drawing/2016/5/10/chartex" xmlns:cx5="http://schemas.microsoft.com/office/drawing/2016/5/11/chartex" xmlns:cx6="http://schemas.microsoft.com/office/drawing/2016/5/12/chartex" xmlns:cx7="http://schemas.microsoft.com/office/drawing/2016/5/13/chartex" xmlns:cx8="http://schemas.microsoft.com/office/drawing/2016/5/14/chartex" xmlns:mc="http://schemas.openxmlformats.org/markup-compatibility/2006" xmlns:aink="http://schemas.microsoft.com/office/drawing/2016/ink" xmlns:am3d="http://schemas.microsoft.com/office/drawing/2017/model3d" xmlns:o="urn:schemas-microsoft-com:office:office" xmlns:r="http://schemas.openxmlformats.org/officeDocument/2006/relationships" xmlns:m="http://schemas.openxmlformats.org/officeDocument/2006/math" xmlns:v="urn:schemas-microsoft-com:vml" xmlns:wp14="http://schemas.microsoft.com/office/word/2010/wordprocessingDrawing" xmlns:wp="http://schemas.openxmlformats.org/drawingml/2006/wordprocessingDrawing" xmlns:w10="urn:schemas-microsoft-com:office:word" xmlns:w="http://schemas.openxmlformats.org/wordprocessingml/2006/main" xmlns:w14="http://schemas.microsoft.com/office/word/2010/wordml" xmlns:w15="http://schemas.microsoft.com/office/word/2012/wordml" xmlns:w16cid="http://schemas.microsoft.com/office/word/2016/wordml/cid" xmlns:w16se="http://schemas.microsoft.com/office/word/2015/wordml/symex" xmlns:wpg="http://schemas.microsoft.com/office/word/2010/wordprocessingGroup" xmlns:wpi="http://schemas.microsoft.com/office/word/2010/wordprocessingInk" xmlns:wne="http://schemas.microsoft.com/office/word/2006/wordml" xmlns:wps="http://schemas.microsoft.com/office/word/2010/wordprocessingShape" mc:Ignorable="w14 w15 w16se w16cid wp14">
   <w:endnote w:type="separator" w:id="-1">
     <w:p>
       <w:pPr>
@@ -2079,7 +1667,7 @@
 </file>
 
 <file path=word/footnotes.xml><?xml version="1.0" encoding="utf-8"?>
-<w:footnotes xmlns:wpc="http://schemas.microsoft.com/office/word/2010/wordprocessingCanvas" xmlns:mc="http://schemas.openxmlformats.org/markup-compatibility/2006" xmlns:o="urn:schemas-microsoft-com:office:office" xmlns:r="http://schemas.openxmlformats.org/officeDocument/2006/relationships" xmlns:m="http://schemas.openxmlformats.org/officeDocument/2006/math" xmlns:v="urn:schemas-microsoft-com:vml" xmlns:wp14="http://schemas.microsoft.com/office/word/2010/wordprocessingDrawing" xmlns:wp="http://schemas.openxmlformats.org/drawingml/2006/wordprocessingDrawing" xmlns:w10="urn:schemas-microsoft-com:office:word" xmlns:w="http://schemas.openxmlformats.org/wordprocessingml/2006/main" xmlns:w14="http://schemas.microsoft.com/office/word/2010/wordml" xmlns:w15="http://schemas.microsoft.com/office/word/2012/wordml" xmlns:wpg="http://schemas.microsoft.com/office/word/2010/wordprocessingGroup" xmlns:wpi="http://schemas.microsoft.com/office/word/2010/wordprocessingInk" xmlns:wne="http://schemas.microsoft.com/office/word/2006/wordml" xmlns:wps="http://schemas.microsoft.com/office/word/2010/wordprocessingShape" mc:Ignorable="w14 w15 wp14">
+<w:footnotes xmlns:wpc="http://schemas.microsoft.com/office/word/2010/wordprocessingCanvas" xmlns:cx="http://schemas.microsoft.com/office/drawing/2014/chartex" xmlns:cx1="http://schemas.microsoft.com/office/drawing/2015/9/8/chartex" xmlns:cx2="http://schemas.microsoft.com/office/drawing/2015/10/21/chartex" xmlns:cx3="http://schemas.microsoft.com/office/drawing/2016/5/9/chartex" xmlns:cx4="http://schemas.microsoft.com/office/drawing/2016/5/10/chartex" xmlns:cx5="http://schemas.microsoft.com/office/drawing/2016/5/11/chartex" xmlns:cx6="http://schemas.microsoft.com/office/drawing/2016/5/12/chartex" xmlns:cx7="http://schemas.microsoft.com/office/drawing/2016/5/13/chartex" xmlns:cx8="http://schemas.microsoft.com/office/drawing/2016/5/14/chartex" xmlns:mc="http://schemas.openxmlformats.org/markup-compatibility/2006" xmlns:aink="http://schemas.microsoft.com/office/drawing/2016/ink" xmlns:am3d="http://schemas.microsoft.com/office/drawing/2017/model3d" xmlns:o="urn:schemas-microsoft-com:office:office" xmlns:r="http://schemas.openxmlformats.org/officeDocument/2006/relationships" xmlns:m="http://schemas.openxmlformats.org/officeDocument/2006/math" xmlns:v="urn:schemas-microsoft-com:vml" xmlns:wp14="http://schemas.microsoft.com/office/word/2010/wordprocessingDrawing" xmlns:wp="http://schemas.openxmlformats.org/drawingml/2006/wordprocessingDrawing" xmlns:w10="urn:schemas-microsoft-com:office:word" xmlns:w="http://schemas.openxmlformats.org/wordprocessingml/2006/main" xmlns:w14="http://schemas.microsoft.com/office/word/2010/wordml" xmlns:w15="http://schemas.microsoft.com/office/word/2012/wordml" xmlns:w16cid="http://schemas.microsoft.com/office/word/2016/wordml/cid" xmlns:w16se="http://schemas.microsoft.com/office/word/2015/wordml/symex" xmlns:wpg="http://schemas.microsoft.com/office/word/2010/wordprocessingGroup" xmlns:wpi="http://schemas.microsoft.com/office/word/2010/wordprocessingInk" xmlns:wne="http://schemas.microsoft.com/office/word/2006/wordml" xmlns:wps="http://schemas.microsoft.com/office/word/2010/wordprocessingShape" mc:Ignorable="w14 w15 w16se w16cid wp14">
   <w:footnote w:type="separator" w:id="-1">
     <w:p>
       <w:pPr>
@@ -2104,7 +1692,7 @@
 </file>
 
 <file path=word/header1.xml><?xml version="1.0" encoding="utf-8"?>
-<w:hdr xmlns:wpc="http://schemas.microsoft.com/office/word/2010/wordprocessingCanvas" xmlns:mc="http://schemas.openxmlformats.org/markup-compatibility/2006" xmlns:o="urn:schemas-microsoft-com:office:office" xmlns:r="http://schemas.openxmlformats.org/officeDocument/2006/relationships" xmlns:m="http://schemas.openxmlformats.org/officeDocument/2006/math" xmlns:v="urn:schemas-microsoft-com:vml" xmlns:wp14="http://schemas.microsoft.com/office/word/2010/wordprocessingDrawing" xmlns:wp="http://schemas.openxmlformats.org/drawingml/2006/wordprocessingDrawing" xmlns:w10="urn:schemas-microsoft-com:office:word" xmlns:w="http://schemas.openxmlformats.org/wordprocessingml/2006/main" xmlns:w14="http://schemas.microsoft.com/office/word/2010/wordml" xmlns:w15="http://schemas.microsoft.com/office/word/2012/wordml" xmlns:wpg="http://schemas.microsoft.com/office/word/2010/wordprocessingGroup" xmlns:wpi="http://schemas.microsoft.com/office/word/2010/wordprocessingInk" xmlns:wne="http://schemas.microsoft.com/office/word/2006/wordml" xmlns:wps="http://schemas.microsoft.com/office/word/2010/wordprocessingShape" mc:Ignorable="w14 w15 wp14">
+<w:hdr xmlns:wpc="http://schemas.microsoft.com/office/word/2010/wordprocessingCanvas" xmlns:cx="http://schemas.microsoft.com/office/drawing/2014/chartex" xmlns:cx1="http://schemas.microsoft.com/office/drawing/2015/9/8/chartex" xmlns:cx2="http://schemas.microsoft.com/office/drawing/2015/10/21/chartex" xmlns:cx3="http://schemas.microsoft.com/office/drawing/2016/5/9/chartex" xmlns:cx4="http://schemas.microsoft.com/office/drawing/2016/5/10/chartex" xmlns:cx5="http://schemas.microsoft.com/office/drawing/2016/5/11/chartex" xmlns:cx6="http://schemas.microsoft.com/office/drawing/2016/5/12/chartex" xmlns:cx7="http://schemas.microsoft.com/office/drawing/2016/5/13/chartex" xmlns:cx8="http://schemas.microsoft.com/office/drawing/2016/5/14/chartex" xmlns:mc="http://schemas.openxmlformats.org/markup-compatibility/2006" xmlns:aink="http://schemas.microsoft.com/office/drawing/2016/ink" xmlns:am3d="http://schemas.microsoft.com/office/drawing/2017/model3d" xmlns:o="urn:schemas-microsoft-com:office:office" xmlns:r="http://schemas.openxmlformats.org/officeDocument/2006/relationships" xmlns:m="http://schemas.openxmlformats.org/officeDocument/2006/math" xmlns:v="urn:schemas-microsoft-com:vml" xmlns:wp14="http://schemas.microsoft.com/office/word/2010/wordprocessingDrawing" xmlns:wp="http://schemas.openxmlformats.org/drawingml/2006/wordprocessingDrawing" xmlns:w10="urn:schemas-microsoft-com:office:word" xmlns:w="http://schemas.openxmlformats.org/wordprocessingml/2006/main" xmlns:w14="http://schemas.microsoft.com/office/word/2010/wordml" xmlns:w15="http://schemas.microsoft.com/office/word/2012/wordml" xmlns:w16cid="http://schemas.microsoft.com/office/word/2016/wordml/cid" xmlns:w16se="http://schemas.microsoft.com/office/word/2015/wordml/symex" xmlns:wpg="http://schemas.microsoft.com/office/word/2010/wordprocessingGroup" xmlns:wpi="http://schemas.microsoft.com/office/word/2010/wordprocessingInk" xmlns:wne="http://schemas.microsoft.com/office/word/2006/wordml" xmlns:wps="http://schemas.microsoft.com/office/word/2010/wordprocessingShape" mc:Ignorable="w14 w15 w16se w16cid wp14">
   <w:p>
     <w:pPr>
       <w:pStyle w:val="Heading1"/>
@@ -2468,7 +2056,7 @@
 </file>
 
 <file path=word/numbering.xml><?xml version="1.0" encoding="utf-8"?>
-<w:numbering xmlns:wpc="http://schemas.microsoft.com/office/word/2010/wordprocessingCanvas" xmlns:mc="http://schemas.openxmlformats.org/markup-compatibility/2006" xmlns:o="urn:schemas-microsoft-com:office:office" xmlns:r="http://schemas.openxmlformats.org/officeDocument/2006/relationships" xmlns:m="http://schemas.openxmlformats.org/officeDocument/2006/math" xmlns:v="urn:schemas-microsoft-com:vml" xmlns:wp14="http://schemas.microsoft.com/office/word/2010/wordprocessingDrawing" xmlns:wp="http://schemas.openxmlformats.org/drawingml/2006/wordprocessingDrawing" xmlns:w10="urn:schemas-microsoft-com:office:word" xmlns:w="http://schemas.openxmlformats.org/wordprocessingml/2006/main" xmlns:w14="http://schemas.microsoft.com/office/word/2010/wordml" xmlns:w15="http://schemas.microsoft.com/office/word/2012/wordml" xmlns:wpg="http://schemas.microsoft.com/office/word/2010/wordprocessingGroup" xmlns:wpi="http://schemas.microsoft.com/office/word/2010/wordprocessingInk" xmlns:wne="http://schemas.microsoft.com/office/word/2006/wordml" xmlns:wps="http://schemas.microsoft.com/office/word/2010/wordprocessingShape" mc:Ignorable="w14 w15 wp14">
+<w:numbering xmlns:wpc="http://schemas.microsoft.com/office/word/2010/wordprocessingCanvas" xmlns:cx="http://schemas.microsoft.com/office/drawing/2014/chartex" xmlns:cx1="http://schemas.microsoft.com/office/drawing/2015/9/8/chartex" xmlns:cx2="http://schemas.microsoft.com/office/drawing/2015/10/21/chartex" xmlns:cx3="http://schemas.microsoft.com/office/drawing/2016/5/9/chartex" xmlns:cx4="http://schemas.microsoft.com/office/drawing/2016/5/10/chartex" xmlns:cx5="http://schemas.microsoft.com/office/drawing/2016/5/11/chartex" xmlns:cx6="http://schemas.microsoft.com/office/drawing/2016/5/12/chartex" xmlns:cx7="http://schemas.microsoft.com/office/drawing/2016/5/13/chartex" xmlns:cx8="http://schemas.microsoft.com/office/drawing/2016/5/14/chartex" xmlns:mc="http://schemas.openxmlformats.org/markup-compatibility/2006" xmlns:aink="http://schemas.microsoft.com/office/drawing/2016/ink" xmlns:am3d="http://schemas.microsoft.com/office/drawing/2017/model3d" xmlns:o="urn:schemas-microsoft-com:office:office" xmlns:r="http://schemas.openxmlformats.org/officeDocument/2006/relationships" xmlns:m="http://schemas.openxmlformats.org/officeDocument/2006/math" xmlns:v="urn:schemas-microsoft-com:vml" xmlns:wp14="http://schemas.microsoft.com/office/word/2010/wordprocessingDrawing" xmlns:wp="http://schemas.openxmlformats.org/drawingml/2006/wordprocessingDrawing" xmlns:w10="urn:schemas-microsoft-com:office:word" xmlns:w="http://schemas.openxmlformats.org/wordprocessingml/2006/main" xmlns:w14="http://schemas.microsoft.com/office/word/2010/wordml" xmlns:w15="http://schemas.microsoft.com/office/word/2012/wordml" xmlns:w16cid="http://schemas.microsoft.com/office/word/2016/wordml/cid" xmlns:w16se="http://schemas.microsoft.com/office/word/2015/wordml/symex" xmlns:wpg="http://schemas.microsoft.com/office/word/2010/wordprocessingGroup" xmlns:wpi="http://schemas.microsoft.com/office/word/2010/wordprocessingInk" xmlns:wne="http://schemas.microsoft.com/office/word/2006/wordml" xmlns:wps="http://schemas.microsoft.com/office/word/2010/wordprocessingShape" mc:Ignorable="w14 w15 w16se w16cid wp14">
   <w:abstractNum w:abstractNumId="0" w15:restartNumberingAfterBreak="0">
     <w:nsid w:val="A521FF89"/>
     <w:multiLevelType w:val="hybridMultilevel"/>
@@ -2655,7 +2243,7 @@
 </file>
 
 <file path=word/people.xml><?xml version="1.0" encoding="utf-8"?>
-<w15:people xmlns:wpc="http://schemas.microsoft.com/office/word/2010/wordprocessingCanvas" xmlns:mc="http://schemas.openxmlformats.org/markup-compatibility/2006" xmlns:o="urn:schemas-microsoft-com:office:office" xmlns:r="http://schemas.openxmlformats.org/officeDocument/2006/relationships" xmlns:m="http://schemas.openxmlformats.org/officeDocument/2006/math" xmlns:v="urn:schemas-microsoft-com:vml" xmlns:wp14="http://schemas.microsoft.com/office/word/2010/wordprocessingDrawing" xmlns:wp="http://schemas.openxmlformats.org/drawingml/2006/wordprocessingDrawing" xmlns:w10="urn:schemas-microsoft-com:office:word" xmlns:w="http://schemas.openxmlformats.org/wordprocessingml/2006/main" xmlns:w14="http://schemas.microsoft.com/office/word/2010/wordml" xmlns:w15="http://schemas.microsoft.com/office/word/2012/wordml" xmlns:wpg="http://schemas.microsoft.com/office/word/2010/wordprocessingGroup" xmlns:wpi="http://schemas.microsoft.com/office/word/2010/wordprocessingInk" xmlns:wne="http://schemas.microsoft.com/office/word/2006/wordml" xmlns:wps="http://schemas.microsoft.com/office/word/2010/wordprocessingShape" mc:Ignorable="w14 w15 wp14">
+<w15:people xmlns:wpc="http://schemas.microsoft.com/office/word/2010/wordprocessingCanvas" xmlns:cx="http://schemas.microsoft.com/office/drawing/2014/chartex" xmlns:cx1="http://schemas.microsoft.com/office/drawing/2015/9/8/chartex" xmlns:cx2="http://schemas.microsoft.com/office/drawing/2015/10/21/chartex" xmlns:cx3="http://schemas.microsoft.com/office/drawing/2016/5/9/chartex" xmlns:cx4="http://schemas.microsoft.com/office/drawing/2016/5/10/chartex" xmlns:cx5="http://schemas.microsoft.com/office/drawing/2016/5/11/chartex" xmlns:cx6="http://schemas.microsoft.com/office/drawing/2016/5/12/chartex" xmlns:cx7="http://schemas.microsoft.com/office/drawing/2016/5/13/chartex" xmlns:cx8="http://schemas.microsoft.com/office/drawing/2016/5/14/chartex" xmlns:mc="http://schemas.openxmlformats.org/markup-compatibility/2006" xmlns:aink="http://schemas.microsoft.com/office/drawing/2016/ink" xmlns:am3d="http://schemas.microsoft.com/office/drawing/2017/model3d" xmlns:o="urn:schemas-microsoft-com:office:office" xmlns:r="http://schemas.openxmlformats.org/officeDocument/2006/relationships" xmlns:m="http://schemas.openxmlformats.org/officeDocument/2006/math" xmlns:v="urn:schemas-microsoft-com:vml" xmlns:wp14="http://schemas.microsoft.com/office/word/2010/wordprocessingDrawing" xmlns:wp="http://schemas.openxmlformats.org/drawingml/2006/wordprocessingDrawing" xmlns:w10="urn:schemas-microsoft-com:office:word" xmlns:w="http://schemas.openxmlformats.org/wordprocessingml/2006/main" xmlns:w14="http://schemas.microsoft.com/office/word/2010/wordml" xmlns:w15="http://schemas.microsoft.com/office/word/2012/wordml" xmlns:w16cid="http://schemas.microsoft.com/office/word/2016/wordml/cid" xmlns:w16se="http://schemas.microsoft.com/office/word/2015/wordml/symex" xmlns:wpg="http://schemas.microsoft.com/office/word/2010/wordprocessingGroup" xmlns:wpi="http://schemas.microsoft.com/office/word/2010/wordprocessingInk" xmlns:wne="http://schemas.microsoft.com/office/word/2006/wordml" xmlns:wps="http://schemas.microsoft.com/office/word/2010/wordprocessingShape" mc:Ignorable="w14 w15 w16se w16cid wp14">
   <w15:person w15:author="Melissa Harvey (US)">
     <w15:presenceInfo w15:providerId="AD" w15:userId="S-1-5-21-2025429265-1303643608-1417001333-1006850"/>
   </w15:person>
@@ -2663,7 +2251,7 @@
 </file>
 
 <file path=word/styles.xml><?xml version="1.0" encoding="utf-8"?>
-<w:styles xmlns:mc="http://schemas.openxmlformats.org/markup-compatibility/2006" xmlns:r="http://schemas.openxmlformats.org/officeDocument/2006/relationships" xmlns:w="http://schemas.openxmlformats.org/wordprocessingml/2006/main" xmlns:w14="http://schemas.microsoft.com/office/word/2010/wordml" xmlns:w15="http://schemas.microsoft.com/office/word/2012/wordml" mc:Ignorable="w14 w15">
+<w:styles xmlns:mc="http://schemas.openxmlformats.org/markup-compatibility/2006" xmlns:r="http://schemas.openxmlformats.org/officeDocument/2006/relationships" xmlns:w="http://schemas.openxmlformats.org/wordprocessingml/2006/main" xmlns:w14="http://schemas.microsoft.com/office/word/2010/wordml" xmlns:w15="http://schemas.microsoft.com/office/word/2012/wordml" xmlns:w16cid="http://schemas.microsoft.com/office/word/2016/wordml/cid" xmlns:w16se="http://schemas.microsoft.com/office/word/2015/wordml/symex" mc:Ignorable="w14 w15 w16se w16cid">
   <w:docDefaults>
     <w:rPrDefault>
       <w:rPr>
@@ -2679,7 +2267,7 @@
       </w:pPr>
     </w:pPrDefault>
   </w:docDefaults>
-  <w:latentStyles w:defLockedState="0" w:defUIPriority="99" w:defSemiHidden="0" w:defUnhideWhenUsed="0" w:defQFormat="0" w:count="371">
+  <w:latentStyles w:defLockedState="0" w:defUIPriority="99" w:defSemiHidden="0" w:defUnhideWhenUsed="0" w:defQFormat="0" w:count="376">
     <w:lsdException w:name="Normal" w:uiPriority="0" w:qFormat="1"/>
     <w:lsdException w:name="heading 1" w:uiPriority="9" w:qFormat="1"/>
     <w:lsdException w:name="heading 2" w:semiHidden="1" w:uiPriority="9" w:unhideWhenUsed="1" w:qFormat="1"/>
@@ -2785,7 +2373,6 @@
     <w:lsdException w:name="HTML Sample" w:semiHidden="1" w:unhideWhenUsed="1"/>
     <w:lsdException w:name="HTML Typewriter" w:semiHidden="1" w:unhideWhenUsed="1"/>
     <w:lsdException w:name="HTML Variable" w:semiHidden="1" w:unhideWhenUsed="1"/>
-    <w:lsdException w:name="Normal Table" w:semiHidden="1" w:unhideWhenUsed="1"/>
     <w:lsdException w:name="annotation subject" w:semiHidden="1" w:unhideWhenUsed="1"/>
     <w:lsdException w:name="No List" w:semiHidden="1" w:unhideWhenUsed="1"/>
     <w:lsdException w:name="Outline List 1" w:semiHidden="1" w:unhideWhenUsed="1"/>
@@ -2828,11 +2415,8 @@
     <w:lsdException w:name="Table Contemporary" w:semiHidden="1" w:unhideWhenUsed="1"/>
     <w:lsdException w:name="Table Elegant" w:semiHidden="1" w:unhideWhenUsed="1"/>
     <w:lsdException w:name="Table Professional" w:semiHidden="1" w:unhideWhenUsed="1"/>
-    <w:lsdException w:name="Table Subtle 1" w:semiHidden="1" w:unhideWhenUsed="1"/>
     <w:lsdException w:name="Table Subtle 2" w:semiHidden="1" w:unhideWhenUsed="1"/>
     <w:lsdException w:name="Table Web 1" w:semiHidden="1" w:unhideWhenUsed="1"/>
-    <w:lsdException w:name="Table Web 2" w:semiHidden="1" w:unhideWhenUsed="1"/>
-    <w:lsdException w:name="Table Web 3" w:semiHidden="1" w:unhideWhenUsed="1"/>
     <w:lsdException w:name="Balloon Text" w:semiHidden="1" w:unhideWhenUsed="1"/>
     <w:lsdException w:name="Table Grid" w:uiPriority="39"/>
     <w:lsdException w:name="Table Theme" w:semiHidden="1" w:unhideWhenUsed="1"/>
@@ -3051,6 +2635,11 @@
     <w:lsdException w:name="List Table 5 Dark Accent 6" w:uiPriority="50"/>
     <w:lsdException w:name="List Table 6 Colorful Accent 6" w:uiPriority="51"/>
     <w:lsdException w:name="List Table 7 Colorful Accent 6" w:uiPriority="52"/>
+    <w:lsdException w:name="Mention" w:semiHidden="1" w:unhideWhenUsed="1"/>
+    <w:lsdException w:name="Smart Hyperlink" w:semiHidden="1" w:unhideWhenUsed="1"/>
+    <w:lsdException w:name="Hashtag" w:semiHidden="1" w:unhideWhenUsed="1"/>
+    <w:lsdException w:name="Unresolved Mention" w:semiHidden="1" w:unhideWhenUsed="1"/>
+    <w:lsdException w:name="Smart Link" w:semiHidden="1" w:unhideWhenUsed="1"/>
   </w:latentStyles>
   <w:style w:type="paragraph" w:default="1" w:styleId="Normal">
     <w:name w:val="Normal"/>
@@ -3617,6 +3206,23 @@
       <w:szCs w:val="24"/>
     </w:rPr>
   </w:style>
+  <w:style w:type="paragraph" w:styleId="NormalWeb">
+    <w:name w:val="Normal (Web)"/>
+    <w:basedOn w:val="Normal"/>
+    <w:uiPriority w:val="99"/>
+    <w:semiHidden/>
+    <w:unhideWhenUsed/>
+    <w:rsid w:val="0075616D"/>
+    <w:pPr>
+      <w:spacing w:before="100" w:beforeAutospacing="1" w:after="100" w:afterAutospacing="1" w:line="240" w:lineRule="auto"/>
+    </w:pPr>
+    <w:rPr>
+      <w:rFonts w:ascii="Times New Roman" w:eastAsia="Times New Roman" w:hAnsi="Times New Roman" w:cs="Times New Roman"/>
+      <w:sz w:val="24"/>
+      <w:szCs w:val="24"/>
+      <w:lang w:val="en-US"/>
+    </w:rPr>
+  </w:style>
 </w:styles>
 </file>
 

</xml_diff>